<commit_message>
add structure and quellenverzeichnis
</commit_message>
<xml_diff>
--- a/Mappe.docx
+++ b/Mappe.docx
@@ -324,7 +324,7 @@
         </w:rPr>
         <w:fldChar w:fldCharType="separate"/>
       </w:r>
-      <w:hyperlink w:anchor="_Toc189913244" w:history="1">
+      <w:hyperlink w:anchor="_Toc190333292" w:history="1">
         <w:r>
           <w:rPr>
             <w:rStyle w:val="Hyperlink"/>
@@ -352,7 +352,7 @@
             <w:noProof/>
             <w:webHidden/>
           </w:rPr>
-          <w:instrText xml:space="preserve"> PAGEREF _Toc189913244 \h </w:instrText>
+          <w:instrText xml:space="preserve"> PAGEREF _Toc190333292 \h </w:instrText>
         </w:r>
         <w:r>
           <w:rPr>
@@ -398,7 +398,7 @@
           <w:szCs w:val="24"/>
         </w:rPr>
       </w:pPr>
-      <w:hyperlink w:anchor="_Toc189913245" w:history="1">
+      <w:hyperlink w:anchor="_Toc190333293" w:history="1">
         <w:r>
           <w:rPr>
             <w:rStyle w:val="Hyperlink"/>
@@ -426,7 +426,7 @@
             <w:noProof/>
             <w:webHidden/>
           </w:rPr>
-          <w:instrText xml:space="preserve"> PAGEREF _Toc189913245 \h </w:instrText>
+          <w:instrText xml:space="preserve"> PAGEREF _Toc190333293 \h </w:instrText>
         </w:r>
         <w:r>
           <w:rPr>
@@ -471,11 +471,12 @@
           <w:szCs w:val="24"/>
         </w:rPr>
       </w:pPr>
-      <w:hyperlink w:anchor="_Toc189913246" w:history="1">
+      <w:hyperlink w:anchor="_Toc190333294" w:history="1">
         <w:r>
           <w:rPr>
             <w:rStyle w:val="Hyperlink"/>
             <w:noProof/>
+            <w:lang w:val="de-DE"/>
           </w:rPr>
           <w:t>Textwiedergabe</w:t>
         </w:r>
@@ -498,7 +499,7 @@
             <w:noProof/>
             <w:webHidden/>
           </w:rPr>
-          <w:instrText xml:space="preserve"> PAGEREF _Toc189913246 \h </w:instrText>
+          <w:instrText xml:space="preserve"> PAGEREF _Toc190333294 \h </w:instrText>
         </w:r>
         <w:r>
           <w:rPr>
@@ -519,6 +520,80 @@
             <w:webHidden/>
           </w:rPr>
           <w:t>4</w:t>
+        </w:r>
+        <w:r>
+          <w:rPr>
+            <w:noProof/>
+            <w:webHidden/>
+          </w:rPr>
+          <w:fldChar w:fldCharType="end"/>
+        </w:r>
+      </w:hyperlink>
+    </w:p>
+    <w:p>
+      <w:pPr>
+        <w:pStyle w:val="TOC1"/>
+        <w:tabs>
+          <w:tab w:val="right" w:leader="dot" w:pos="9350"/>
+        </w:tabs>
+        <w:rPr>
+          <w:rFonts w:asciiTheme="minorHAnsi" w:hAnsiTheme="minorHAnsi" w:cstheme="minorBidi"/>
+          <w:b w:val="0"/>
+          <w:bCs w:val="0"/>
+          <w:iCs w:val="0"/>
+          <w:noProof/>
+          <w:szCs w:val="24"/>
+        </w:rPr>
+      </w:pPr>
+      <w:hyperlink w:anchor="_Toc190333295" w:history="1">
+        <w:r>
+          <w:rPr>
+            <w:rStyle w:val="Hyperlink"/>
+            <w:noProof/>
+            <w:lang w:val="de-DE"/>
+          </w:rPr>
+          <w:t>Quellenverzeichnis</w:t>
+        </w:r>
+        <w:r>
+          <w:rPr>
+            <w:noProof/>
+            <w:webHidden/>
+          </w:rPr>
+          <w:tab/>
+        </w:r>
+        <w:r>
+          <w:rPr>
+            <w:noProof/>
+            <w:webHidden/>
+          </w:rPr>
+          <w:fldChar w:fldCharType="begin"/>
+        </w:r>
+        <w:r>
+          <w:rPr>
+            <w:noProof/>
+            <w:webHidden/>
+          </w:rPr>
+          <w:instrText xml:space="preserve"> PAGEREF _Toc190333295 \h </w:instrText>
+        </w:r>
+        <w:r>
+          <w:rPr>
+            <w:noProof/>
+            <w:webHidden/>
+          </w:rPr>
+        </w:r>
+        <w:r>
+          <w:rPr>
+            <w:noProof/>
+            <w:webHidden/>
+          </w:rPr>
+          <w:fldChar w:fldCharType="separate"/>
+        </w:r>
+        <w:r>
+          <w:rPr>
+            <w:noProof/>
+            <w:webHidden/>
+          </w:rPr>
+          <w:t>5</w:t>
         </w:r>
         <w:r>
           <w:rPr>
@@ -703,12 +778,11 @@
       <w:bookmarkStart w:id="3" w:name="_Toc189911287"/>
       <w:bookmarkStart w:id="4" w:name="_Toc189911304"/>
       <w:bookmarkStart w:id="5" w:name="_Toc189911783"/>
-      <w:bookmarkStart w:id="6" w:name="_Toc189913244"/>
-      <w:r>
-        <w:rPr>
-          <w:lang w:val="de-DE"/>
-        </w:rPr>
-        <w:lastRenderedPageBreak/>
+      <w:bookmarkStart w:id="6" w:name="_Toc190333292"/>
+      <w:r>
+        <w:rPr>
+          <w:lang w:val="de-DE"/>
+        </w:rPr>
         <w:t>Persönl</w:t>
       </w:r>
       <w:r>
@@ -945,7 +1019,7 @@
           <w:lang w:val="de-DE"/>
         </w:rPr>
       </w:pPr>
-      <w:bookmarkStart w:id="7" w:name="_Toc189913245"/>
+      <w:bookmarkStart w:id="7" w:name="_Toc190333293"/>
       <w:r>
         <w:rPr>
           <w:lang w:val="de-DE"/>
@@ -961,7 +1035,7 @@
           <w:lang w:val="de-DE"/>
         </w:rPr>
       </w:pPr>
-      <w:bookmarkStart w:id="8" w:name="_Toc189913246"/>
+      <w:bookmarkStart w:id="8" w:name="_Toc190333294"/>
       <w:r>
         <w:rPr>
           <w:lang w:val="de-DE"/>
@@ -1065,21 +1139,7 @@
         <w:rPr>
           <w:lang w:val="de-DE"/>
         </w:rPr>
-        <w:t xml:space="preserve"> Energie einem elektrischen Motor übergegeben, was am Ende das Auto bewege. Das Wichtigste hier </w:t>
-      </w:r>
-      <w:proofErr w:type="spellStart"/>
-      <w:r>
-        <w:rPr>
-          <w:lang w:val="de-DE"/>
-        </w:rPr>
-        <w:t>seie</w:t>
-      </w:r>
-      <w:proofErr w:type="spellEnd"/>
-      <w:r>
-        <w:rPr>
-          <w:lang w:val="de-DE"/>
-        </w:rPr>
-        <w:t>, dass dieser Prozess keine schädlichen Emissionen erzeugt.</w:t>
+        <w:t xml:space="preserve"> Energie einem elektrischen Motor übergegeben, was am Ende das Auto bewege. Das Wichtigste hier sei, dass dieser Prozess keine schädlichen Emissionen erzeugt.</w:t>
       </w:r>
     </w:p>
     <w:p>
@@ -1116,122 +1176,201 @@
         <w:rPr>
           <w:lang w:val="de-DE"/>
         </w:rPr>
+        <w:t xml:space="preserve"> funktioniert</w:t>
+      </w:r>
+      <w:r>
+        <w:rPr>
+          <w:lang w:val="de-DE"/>
+        </w:rPr>
+        <w:t>. Die Zelle bestehe im Allgemeinen aus einer Anode und einer Kathode, die durch einen Elektrolyten voneinander getrennt seien. Da der Wasserstoff ohne Intervention mit dem Wasser reagieren könne, sei Energie von außen nicht erforderlich</w:t>
+      </w:r>
+      <w:r>
+        <w:rPr>
+          <w:lang w:val="de-DE"/>
+        </w:rPr>
+        <w:t>. Aus diesem Grund würden am Ende der Reaktion nur Wasserdämpfe entstehen.</w:t>
+      </w:r>
+    </w:p>
+    <w:p>
+      <w:pPr>
+        <w:rPr>
+          <w:lang w:val="de-DE"/>
+        </w:rPr>
+      </w:pPr>
+      <w:r>
+        <w:rPr>
+          <w:lang w:val="de-DE"/>
+        </w:rPr>
+        <w:t>Als Nächstes</w:t>
+      </w:r>
+      <w:r>
+        <w:rPr>
+          <w:lang w:val="de-DE"/>
+        </w:rPr>
+        <w:t xml:space="preserve"> informiert der Verfasser über die Effizienz diese</w:t>
+      </w:r>
+      <w:r>
+        <w:rPr>
+          <w:lang w:val="de-DE"/>
+        </w:rPr>
+        <w:t>s Antriebs</w:t>
+      </w:r>
+      <w:r>
+        <w:rPr>
+          <w:lang w:val="de-DE"/>
+        </w:rPr>
+        <w:t xml:space="preserve">. Es seien schon solche Autos zu sehen, die man von bis zu 700 Kilometern ohne Betankung fahren kann. Das ist im Vergleich zu den Elektrischen, die </w:t>
+      </w:r>
+      <w:r>
+        <w:rPr>
+          <w:lang w:val="de-DE"/>
+        </w:rPr>
+        <w:t xml:space="preserve">fast </w:t>
+      </w:r>
+      <w:r>
+        <w:rPr>
+          <w:lang w:val="de-DE"/>
+        </w:rPr>
+        <w:t xml:space="preserve">das gleiche Distanz </w:t>
+      </w:r>
+      <w:r>
+        <w:rPr>
+          <w:lang w:val="de-DE"/>
+        </w:rPr>
+        <w:t xml:space="preserve">zurücklegen könnten, obwohl ihre Technologie sich seit vielen Jahren entfalte. Der Grund dafür finde man bei dem Wirkungsgrad der Brennstoffzellen. </w:t>
+      </w:r>
+      <w:r>
+        <w:rPr>
+          <w:lang w:val="de-DE"/>
+        </w:rPr>
+        <w:t xml:space="preserve">Während der Verbrennungsmotor nur </w:t>
+      </w:r>
+      <w:r>
+        <w:rPr>
+          <w:lang w:val="de-DE"/>
+        </w:rPr>
+        <w:t>ein</w:t>
+      </w:r>
+      <w:r>
+        <w:rPr>
+          <w:lang w:val="de-DE"/>
+        </w:rPr>
+        <w:t xml:space="preserve"> Viertel der erzeugten Kraft anwende</w:t>
+      </w:r>
+      <w:r>
+        <w:rPr>
+          <w:lang w:val="de-DE"/>
+        </w:rPr>
+        <w:t xml:space="preserve">, benutze ein Wagen, </w:t>
+      </w:r>
+      <w:r>
+        <w:rPr>
+          <w:lang w:val="de-DE"/>
+        </w:rPr>
+        <w:t>die sich des</w:t>
+      </w:r>
+      <w:r>
+        <w:rPr>
+          <w:lang w:val="de-DE"/>
+        </w:rPr>
+        <w:t xml:space="preserve"> Wasserstoff</w:t>
+      </w:r>
+      <w:r>
+        <w:rPr>
+          <w:lang w:val="de-DE"/>
+        </w:rPr>
+        <w:t>s zuliebe</w:t>
+      </w:r>
+      <w:r>
+        <w:rPr>
+          <w:lang w:val="de-DE"/>
+        </w:rPr>
         <w:t xml:space="preserve"> </w:t>
       </w:r>
       <w:r>
         <w:rPr>
           <w:lang w:val="de-DE"/>
         </w:rPr>
-        <w:t>funktioniert</w:t>
-      </w:r>
-      <w:r>
-        <w:rPr>
-          <w:lang w:val="de-DE"/>
-        </w:rPr>
-        <w:t>. Die Zelle bestehe im Allgemeinen aus einer Anode und einer Kathode, die durch einen Elektrolyten voneinander getrennt seien. Da der Wasserstoff ohne Intervention mit dem Wasser reagieren könne, sei Energie von außen nicht erforderlich</w:t>
-      </w:r>
-      <w:r>
-        <w:rPr>
-          <w:lang w:val="de-DE"/>
-        </w:rPr>
-        <w:t>. Aus diesem Grund würden am Ende der Reaktion nur Wasserdämpfe entstehen.</w:t>
-      </w:r>
-    </w:p>
-    <w:p>
-      <w:pPr>
-        <w:rPr>
-          <w:lang w:val="de-DE"/>
-        </w:rPr>
-      </w:pPr>
-      <w:r>
-        <w:rPr>
-          <w:lang w:val="de-DE"/>
-        </w:rPr>
-        <w:t>Als Nächstes</w:t>
-      </w:r>
-      <w:r>
-        <w:rPr>
-          <w:lang w:val="de-DE"/>
-        </w:rPr>
-        <w:t xml:space="preserve"> informiert der Verfasser über die Effizienz diese</w:t>
-      </w:r>
-      <w:r>
-        <w:rPr>
-          <w:lang w:val="de-DE"/>
-        </w:rPr>
-        <w:t>s Antriebs</w:t>
-      </w:r>
-      <w:r>
-        <w:rPr>
-          <w:lang w:val="de-DE"/>
-        </w:rPr>
-        <w:t xml:space="preserve">. Es seien schon solche Autos zu sehen, die man von bis zu 700 Kilometern ohne Betankung fahren kann. Das ist im Vergleich zu den Elektrischen, die </w:t>
-      </w:r>
-      <w:r>
-        <w:rPr>
-          <w:lang w:val="de-DE"/>
-        </w:rPr>
-        <w:t xml:space="preserve">fast </w:t>
-      </w:r>
-      <w:r>
-        <w:rPr>
-          <w:lang w:val="de-DE"/>
-        </w:rPr>
-        <w:t xml:space="preserve">das gleiche Distanz </w:t>
-      </w:r>
-      <w:r>
-        <w:rPr>
-          <w:lang w:val="de-DE"/>
-        </w:rPr>
-        <w:t xml:space="preserve">zurücklegen könnten, obwohl ihre Technologie sich seit vielen Jahren entfalte. Der Grund dafür finde man bei dem Wirkungsgrad der Brennstoffzellen. </w:t>
-      </w:r>
-      <w:r>
-        <w:rPr>
-          <w:lang w:val="de-DE"/>
-        </w:rPr>
-        <w:t>W</w:t>
-      </w:r>
-      <w:r>
-        <w:rPr>
-          <w:lang w:val="de-DE"/>
-        </w:rPr>
-        <w:t xml:space="preserve">ährend der Verbrennungsmotor nur </w:t>
-      </w:r>
-      <w:r>
-        <w:rPr>
-          <w:lang w:val="de-DE"/>
-        </w:rPr>
-        <w:t>ein</w:t>
-      </w:r>
-      <w:r>
-        <w:rPr>
-          <w:lang w:val="de-DE"/>
-        </w:rPr>
-        <w:t xml:space="preserve"> Viertel der erzeugten Kraft anwende</w:t>
-      </w:r>
-      <w:r>
-        <w:rPr>
-          <w:lang w:val="de-DE"/>
-        </w:rPr>
-        <w:t xml:space="preserve">, benutze ein Wagen, </w:t>
-      </w:r>
-      <w:r>
-        <w:rPr>
-          <w:lang w:val="de-DE"/>
-        </w:rPr>
-        <w:t>die sich des</w:t>
-      </w:r>
-      <w:r>
-        <w:rPr>
-          <w:lang w:val="de-DE"/>
-        </w:rPr>
-        <w:t xml:space="preserve"> Wasserstoff</w:t>
-      </w:r>
-      <w:r>
-        <w:rPr>
-          <w:lang w:val="de-DE"/>
-        </w:rPr>
-        <w:t>s zuliebe</w:t>
+        <w:t>bewegt</w:t>
+      </w:r>
+      <w:r>
+        <w:rPr>
+          <w:lang w:val="de-DE"/>
+        </w:rPr>
+        <w:t xml:space="preserve">, </w:t>
+      </w:r>
+      <w:r>
+        <w:rPr>
+          <w:lang w:val="de-DE"/>
+        </w:rPr>
+        <w:t xml:space="preserve">im Gegensatz dazu </w:t>
+      </w:r>
+      <w:r>
+        <w:rPr>
+          <w:lang w:val="de-DE"/>
+        </w:rPr>
+        <w:t>die Hälfte der produzierten Energie</w:t>
+      </w:r>
+      <w:r>
+        <w:rPr>
+          <w:lang w:val="de-DE"/>
+        </w:rPr>
+        <w:t>.</w:t>
+      </w:r>
+    </w:p>
+    <w:p>
+      <w:pPr>
+        <w:rPr>
+          <w:lang w:val="de-DE"/>
+        </w:rPr>
+      </w:pPr>
+      <w:r>
+        <w:rPr>
+          <w:lang w:val="de-DE"/>
+        </w:rPr>
+        <w:t xml:space="preserve">Anschließend verdeutlicht der Autor die Ursache dafür, warum die Wasserstofffahrzeuge fast lautlos sind. </w:t>
+      </w:r>
+      <w:r>
+        <w:rPr>
+          <w:lang w:val="de-DE"/>
+        </w:rPr>
+        <w:t>Der elektrische Motor,</w:t>
+      </w:r>
+      <w:r>
+        <w:rPr>
+          <w:lang w:val="de-DE"/>
+        </w:rPr>
+        <w:t xml:space="preserve"> dank dessen sich das Auto überhaupt bewegen könne, bekommt seine </w:t>
+      </w:r>
+      <w:r>
+        <w:rPr>
+          <w:lang w:val="de-DE"/>
+        </w:rPr>
+        <w:t xml:space="preserve">Energie von der </w:t>
+      </w:r>
+      <w:r>
+        <w:rPr>
+          <w:lang w:val="bg-BG"/>
+        </w:rPr>
+        <w:t>„</w:t>
+      </w:r>
+      <w:r>
+        <w:rPr>
+          <w:lang w:val="de-DE"/>
+        </w:rPr>
+        <w:t>kalte Verbrennung</w:t>
+      </w:r>
+      <w:r>
+        <w:rPr>
+          <w:lang w:val="bg-BG"/>
+        </w:rPr>
+        <w:t>“</w:t>
+      </w:r>
+      <w:r>
+        <w:rPr>
+          <w:lang w:val="de-DE"/>
+        </w:rPr>
+        <w:t xml:space="preserve"> in der Brennstoffzelle.</w:t>
       </w:r>
       <w:r>
         <w:rPr>
@@ -1243,7 +1382,7 @@
         <w:rPr>
           <w:lang w:val="de-DE"/>
         </w:rPr>
-        <w:t>bewegt</w:t>
+        <w:t>Die beiden Grundteile dieses Systems machen fast keinen Lärm</w:t>
       </w:r>
       <w:r>
         <w:rPr>
@@ -1255,13 +1394,19 @@
         <w:rPr>
           <w:lang w:val="de-DE"/>
         </w:rPr>
-        <w:t xml:space="preserve">im Gegensatz dazu </w:t>
-      </w:r>
-      <w:r>
-        <w:rPr>
-          <w:lang w:val="de-DE"/>
-        </w:rPr>
-        <w:t>die Hälfte der produzierten Energie</w:t>
+        <w:t>daher</w:t>
+      </w:r>
+      <w:r>
+        <w:rPr>
+          <w:lang w:val="de-DE"/>
+        </w:rPr>
+        <w:t xml:space="preserve"> sei der Wasserstoff nicht nur umweltschonend, aber auch sehr gut für die überforderte Straßen </w:t>
+      </w:r>
+      <w:r>
+        <w:rPr>
+          <w:lang w:val="de-DE"/>
+        </w:rPr>
+        <w:t>in den großen Städten geeignet</w:t>
       </w:r>
       <w:r>
         <w:rPr>
@@ -1280,108 +1425,106 @@
         <w:rPr>
           <w:lang w:val="de-DE"/>
         </w:rPr>
-        <w:t xml:space="preserve">Anschließend verdeutlicht der Autor die Ursache dafür, warum die Wasserstofffahrzeuge fast lautlos sind. </w:t>
-      </w:r>
-      <w:r>
-        <w:rPr>
-          <w:lang w:val="de-DE"/>
-        </w:rPr>
-        <w:t>Der elektrische Motor,</w:t>
-      </w:r>
-      <w:r>
-        <w:rPr>
-          <w:lang w:val="de-DE"/>
-        </w:rPr>
-        <w:t xml:space="preserve"> dank dessen sich das Auto überhaupt bewegen könne, </w:t>
-      </w:r>
-      <w:r>
-        <w:rPr>
-          <w:lang w:val="de-DE"/>
-        </w:rPr>
-        <w:t>bekommt</w:t>
-      </w:r>
-      <w:r>
-        <w:rPr>
-          <w:lang w:val="de-DE"/>
-        </w:rPr>
-        <w:t xml:space="preserve"> seine </w:t>
-      </w:r>
-      <w:r>
-        <w:rPr>
-          <w:lang w:val="de-DE"/>
-        </w:rPr>
-        <w:t xml:space="preserve">Energie von der </w:t>
-      </w:r>
-      <w:r>
-        <w:rPr>
-          <w:lang w:val="bg-BG"/>
-        </w:rPr>
-        <w:t>„</w:t>
-      </w:r>
-      <w:r>
-        <w:rPr>
-          <w:lang w:val="de-DE"/>
-        </w:rPr>
-        <w:t>kalte Verbrennung</w:t>
-      </w:r>
-      <w:r>
-        <w:rPr>
-          <w:lang w:val="bg-BG"/>
-        </w:rPr>
-        <w:t>“</w:t>
-      </w:r>
-      <w:r>
-        <w:rPr>
-          <w:lang w:val="de-DE"/>
-        </w:rPr>
-        <w:t xml:space="preserve"> in der Brennstoffzelle.</w:t>
-      </w:r>
-      <w:r>
-        <w:rPr>
-          <w:lang w:val="de-DE"/>
-        </w:rPr>
-        <w:t xml:space="preserve"> </w:t>
-      </w:r>
-      <w:r>
-        <w:rPr>
-          <w:lang w:val="de-DE"/>
-        </w:rPr>
-        <w:t>Die beiden Grundteile dieses Systems machen fast keinen Lärm</w:t>
-      </w:r>
-      <w:r>
-        <w:rPr>
-          <w:lang w:val="de-DE"/>
-        </w:rPr>
-        <w:t xml:space="preserve">, </w:t>
-      </w:r>
-      <w:r>
-        <w:rPr>
-          <w:lang w:val="de-DE"/>
-        </w:rPr>
-        <w:t>daher</w:t>
-      </w:r>
-      <w:r>
-        <w:rPr>
-          <w:lang w:val="de-DE"/>
-        </w:rPr>
-        <w:t xml:space="preserve"> sei der Wasserstoff nicht nur umweltschonend, aber auch sehr gut für die überforderte Straßen </w:t>
-      </w:r>
-      <w:r>
-        <w:rPr>
-          <w:lang w:val="de-DE"/>
-        </w:rPr>
-        <w:t>in den großen Städten geeignet</w:t>
-      </w:r>
-      <w:r>
-        <w:rPr>
-          <w:lang w:val="de-DE"/>
-        </w:rPr>
-        <w:t>.</w:t>
-      </w:r>
+        <w:br w:type="page"/>
+      </w:r>
+    </w:p>
+    <w:p>
+      <w:pPr>
+        <w:pStyle w:val="Heading1"/>
+        <w:rPr>
+          <w:lang w:val="de-DE"/>
+        </w:rPr>
+      </w:pPr>
+      <w:bookmarkStart w:id="9" w:name="_Toc190333295"/>
+      <w:r>
+        <w:rPr>
+          <w:lang w:val="de-DE"/>
+        </w:rPr>
+        <w:lastRenderedPageBreak/>
+        <w:t>Quellenverzeichnis</w:t>
+      </w:r>
+      <w:bookmarkEnd w:id="9"/>
+    </w:p>
+    <w:p>
+      <w:pPr>
+        <w:autoSpaceDE w:val="0"/>
+        <w:autoSpaceDN w:val="0"/>
+        <w:adjustRightInd w:val="0"/>
+        <w:spacing w:after="0" w:line="240" w:lineRule="auto"/>
+        <w:rPr>
+          <w:rFonts w:ascii="AppleSystemUIFont" w:hAnsi="AppleSystemUIFont" w:cs="AppleSystemUIFont"/>
+          <w:kern w:val="0"/>
+          <w:sz w:val="26"/>
+          <w:szCs w:val="26"/>
+          <w:lang w:val="de-DE"/>
+        </w:rPr>
+      </w:pPr>
+    </w:p>
+    <w:p>
+      <w:pPr>
+        <w:numPr>
+          <w:ilvl w:val="0"/>
+          <w:numId w:val="7"/>
+        </w:numPr>
+        <w:autoSpaceDE w:val="0"/>
+        <w:autoSpaceDN w:val="0"/>
+        <w:adjustRightInd w:val="0"/>
+        <w:spacing w:after="0" w:line="240" w:lineRule="auto"/>
+        <w:ind w:left="0" w:firstLine="0"/>
+        <w:rPr>
+          <w:rFonts w:ascii="AppleSystemUIFont" w:hAnsi="AppleSystemUIFont" w:cs="AppleSystemUIFont"/>
+          <w:kern w:val="0"/>
+          <w:sz w:val="26"/>
+          <w:szCs w:val="26"/>
+          <w:lang w:val="de-DE"/>
+        </w:rPr>
+      </w:pPr>
+      <w:hyperlink r:id="rId10" w:history="1">
+        <w:r>
+          <w:rPr>
+            <w:rStyle w:val="Hyperlink"/>
+            <w:rFonts w:ascii="AppleSystemUIFont" w:hAnsi="AppleSystemUIFont" w:cs="AppleSystemUIFont"/>
+            <w:kern w:val="0"/>
+            <w:sz w:val="26"/>
+            <w:szCs w:val="26"/>
+            <w:lang w:val="de-DE"/>
+          </w:rPr>
+          <w:t>W</w:t>
+        </w:r>
+        <w:r>
+          <w:rPr>
+            <w:rStyle w:val="Hyperlink"/>
+            <w:rFonts w:ascii="AppleSystemUIFont" w:hAnsi="AppleSystemUIFont" w:cs="AppleSystemUIFont"/>
+            <w:kern w:val="0"/>
+            <w:sz w:val="26"/>
+            <w:szCs w:val="26"/>
+            <w:lang w:val="de-DE"/>
+          </w:rPr>
+          <w:t>a</w:t>
+        </w:r>
+        <w:r>
+          <w:rPr>
+            <w:rStyle w:val="Hyperlink"/>
+            <w:rFonts w:ascii="AppleSystemUIFont" w:hAnsi="AppleSystemUIFont" w:cs="AppleSystemUIFont"/>
+            <w:kern w:val="0"/>
+            <w:sz w:val="26"/>
+            <w:szCs w:val="26"/>
+            <w:lang w:val="de-DE"/>
+          </w:rPr>
+          <w:t>sserstoffautos: Das etwas andere E-Auto mit Brennstoffzellenantrieb</w:t>
+        </w:r>
+      </w:hyperlink>
+    </w:p>
+    <w:p>
+      <w:pPr>
+        <w:rPr>
+          <w:lang w:val="de-DE"/>
+        </w:rPr>
+      </w:pPr>
     </w:p>
     <w:sectPr>
-      <w:footerReference w:type="even" r:id="rId10"/>
-      <w:footerReference w:type="default" r:id="rId11"/>
+      <w:footerReference w:type="even" r:id="rId11"/>
+      <w:footerReference w:type="default" r:id="rId12"/>
       <w:pgSz w:w="12240" w:h="15840"/>
       <w:pgMar w:top="1440" w:right="1440" w:bottom="1440" w:left="1440" w:header="720" w:footer="720" w:gutter="0"/>
       <w:pgNumType w:start="1"/>
@@ -1562,6 +1705,60 @@
 <file path=word/numbering.xml><?xml version="1.0" encoding="utf-8"?>
 <w:numbering xmlns:wpc="http://schemas.microsoft.com/office/word/2010/wordprocessingCanvas" xmlns:cx="http://schemas.microsoft.com/office/drawing/2014/chartex" xmlns:cx1="http://schemas.microsoft.com/office/drawing/2015/9/8/chartex" xmlns:cx2="http://schemas.microsoft.com/office/drawing/2015/10/21/chartex" xmlns:cx3="http://schemas.microsoft.com/office/drawing/2016/5/9/chartex" xmlns:cx4="http://schemas.microsoft.com/office/drawing/2016/5/10/chartex" xmlns:cx5="http://schemas.microsoft.com/office/drawing/2016/5/11/chartex" xmlns:cx6="http://schemas.microsoft.com/office/drawing/2016/5/12/chartex" xmlns:cx7="http://schemas.microsoft.com/office/drawing/2016/5/13/chartex" xmlns:cx8="http://schemas.microsoft.com/office/drawing/2016/5/14/chartex" xmlns:mc="http://schemas.openxmlformats.org/markup-compatibility/2006" xmlns:aink="http://schemas.microsoft.com/office/drawing/2016/ink" xmlns:am3d="http://schemas.microsoft.com/office/drawing/2017/model3d" xmlns:o="urn:schemas-microsoft-com:office:office" xmlns:oel="http://schemas.microsoft.com/office/2019/extlst" xmlns:r="http://schemas.openxmlformats.org/officeDocument/2006/relationships" xmlns:m="http://schemas.openxmlformats.org/officeDocument/2006/math" xmlns:v="urn:schemas-microsoft-com:vml" xmlns:wp14="http://schemas.microsoft.com/office/word/2010/wordprocessingDrawing" xmlns:wp="http://schemas.openxmlformats.org/drawingml/2006/wordprocessingDrawing" xmlns:w10="urn:schemas-microsoft-com:office:word" xmlns:w="http://schemas.openxmlformats.org/wordprocessingml/2006/main" xmlns:w14="http://schemas.microsoft.com/office/word/2010/wordml" xmlns:w15="http://schemas.microsoft.com/office/word/2012/wordml" xmlns:w16cex="http://schemas.microsoft.com/office/word/2018/wordml/cex" xmlns:w16cid="http://schemas.microsoft.com/office/word/2016/wordml/cid" xmlns:w16="http://schemas.microsoft.com/office/word/2018/wordml" xmlns:w16du="http://schemas.microsoft.com/office/word/2023/wordml/word16du" xmlns:w16sdtdh="http://schemas.microsoft.com/office/word/2020/wordml/sdtdatahash" xmlns:w16sdtfl="http://schemas.microsoft.com/office/word/2024/wordml/sdtformatlock" xmlns:w16se="http://schemas.microsoft.com/office/word/2015/wordml/symex" xmlns:wpg="http://schemas.microsoft.com/office/word/2010/wordprocessingGroup" xmlns:wpi="http://schemas.microsoft.com/office/word/2010/wordprocessingInk" xmlns:wne="http://schemas.microsoft.com/office/word/2006/wordml" xmlns:wps="http://schemas.microsoft.com/office/word/2010/wordprocessingShape" mc:Ignorable="w14 w15 w16se w16cid w16 w16cex w16sdtdh w16sdtfl w16du wp14">
   <w:abstractNum w:abstractNumId="0" w15:restartNumberingAfterBreak="0">
+    <w:nsid w:val="00000001"/>
+    <w:multiLevelType w:val="hybridMultilevel"/>
+    <w:tmpl w:val="FFFFFFFF"/>
+    <w:lvl w:ilvl="0" w:tplc="00000001">
+      <w:start w:val="1"/>
+      <w:numFmt w:val="bullet"/>
+      <w:lvlText w:val="•"/>
+      <w:lvlJc w:val="left"/>
+      <w:pPr>
+        <w:ind w:left="720" w:hanging="360"/>
+      </w:pPr>
+    </w:lvl>
+    <w:lvl w:ilvl="1" w:tplc="FFFFFFFF">
+      <w:numFmt w:val="decimal"/>
+      <w:lvlText w:val=""/>
+      <w:lvlJc w:val="left"/>
+    </w:lvl>
+    <w:lvl w:ilvl="2" w:tplc="FFFFFFFF">
+      <w:numFmt w:val="decimal"/>
+      <w:lvlText w:val=""/>
+      <w:lvlJc w:val="left"/>
+    </w:lvl>
+    <w:lvl w:ilvl="3" w:tplc="FFFFFFFF">
+      <w:numFmt w:val="decimal"/>
+      <w:lvlText w:val=""/>
+      <w:lvlJc w:val="left"/>
+    </w:lvl>
+    <w:lvl w:ilvl="4" w:tplc="FFFFFFFF">
+      <w:numFmt w:val="decimal"/>
+      <w:lvlText w:val=""/>
+      <w:lvlJc w:val="left"/>
+    </w:lvl>
+    <w:lvl w:ilvl="5" w:tplc="FFFFFFFF">
+      <w:numFmt w:val="decimal"/>
+      <w:lvlText w:val=""/>
+      <w:lvlJc w:val="left"/>
+    </w:lvl>
+    <w:lvl w:ilvl="6" w:tplc="FFFFFFFF">
+      <w:numFmt w:val="decimal"/>
+      <w:lvlText w:val=""/>
+      <w:lvlJc w:val="left"/>
+    </w:lvl>
+    <w:lvl w:ilvl="7" w:tplc="FFFFFFFF">
+      <w:numFmt w:val="decimal"/>
+      <w:lvlText w:val=""/>
+      <w:lvlJc w:val="left"/>
+    </w:lvl>
+    <w:lvl w:ilvl="8" w:tplc="FFFFFFFF">
+      <w:numFmt w:val="decimal"/>
+      <w:lvlText w:val=""/>
+      <w:lvlJc w:val="left"/>
+    </w:lvl>
+  </w:abstractNum>
+  <w:abstractNum w:abstractNumId="1" w15:restartNumberingAfterBreak="0">
     <w:nsid w:val="16625ED0"/>
     <w:multiLevelType w:val="multilevel"/>
     <w:tmpl w:val="C770ACF8"/>
@@ -1648,7 +1845,7 @@
       </w:pPr>
     </w:lvl>
   </w:abstractNum>
-  <w:abstractNum w:abstractNumId="1" w15:restartNumberingAfterBreak="0">
+  <w:abstractNum w:abstractNumId="2" w15:restartNumberingAfterBreak="0">
     <w:nsid w:val="34EC08F8"/>
     <w:multiLevelType w:val="hybridMultilevel"/>
     <w:tmpl w:val="50788200"/>
@@ -1737,7 +1934,7 @@
       </w:pPr>
     </w:lvl>
   </w:abstractNum>
-  <w:abstractNum w:abstractNumId="2" w15:restartNumberingAfterBreak="0">
+  <w:abstractNum w:abstractNumId="3" w15:restartNumberingAfterBreak="0">
     <w:nsid w:val="3FDB0122"/>
     <w:multiLevelType w:val="hybridMultilevel"/>
     <w:tmpl w:val="018E118A"/>
@@ -1826,7 +2023,7 @@
       </w:pPr>
     </w:lvl>
   </w:abstractNum>
-  <w:abstractNum w:abstractNumId="3" w15:restartNumberingAfterBreak="0">
+  <w:abstractNum w:abstractNumId="4" w15:restartNumberingAfterBreak="0">
     <w:nsid w:val="50C44172"/>
     <w:multiLevelType w:val="hybridMultilevel"/>
     <w:tmpl w:val="96083676"/>
@@ -1916,7 +2113,7 @@
       </w:pPr>
     </w:lvl>
   </w:abstractNum>
-  <w:abstractNum w:abstractNumId="4" w15:restartNumberingAfterBreak="0">
+  <w:abstractNum w:abstractNumId="5" w15:restartNumberingAfterBreak="0">
     <w:nsid w:val="6EE93873"/>
     <w:multiLevelType w:val="multilevel"/>
     <w:tmpl w:val="D1B83392"/>
@@ -2003,7 +2200,7 @@
       </w:pPr>
     </w:lvl>
   </w:abstractNum>
-  <w:abstractNum w:abstractNumId="5" w15:restartNumberingAfterBreak="0">
+  <w:abstractNum w:abstractNumId="6" w15:restartNumberingAfterBreak="0">
     <w:nsid w:val="7948104D"/>
     <w:multiLevelType w:val="multilevel"/>
     <w:tmpl w:val="C8808346"/>
@@ -2091,21 +2288,24 @@
     </w:lvl>
   </w:abstractNum>
   <w:num w:numId="1" w16cid:durableId="132606605">
+    <w:abstractNumId w:val="3"/>
+  </w:num>
+  <w:num w:numId="2" w16cid:durableId="1186554286">
     <w:abstractNumId w:val="2"/>
   </w:num>
-  <w:num w:numId="2" w16cid:durableId="1186554286">
+  <w:num w:numId="3" w16cid:durableId="1790277389">
+    <w:abstractNumId w:val="4"/>
+  </w:num>
+  <w:num w:numId="4" w16cid:durableId="1466000700">
+    <w:abstractNumId w:val="6"/>
+  </w:num>
+  <w:num w:numId="5" w16cid:durableId="1889956407">
+    <w:abstractNumId w:val="5"/>
+  </w:num>
+  <w:num w:numId="6" w16cid:durableId="760224916">
     <w:abstractNumId w:val="1"/>
   </w:num>
-  <w:num w:numId="3" w16cid:durableId="1790277389">
-    <w:abstractNumId w:val="3"/>
-  </w:num>
-  <w:num w:numId="4" w16cid:durableId="1466000700">
-    <w:abstractNumId w:val="5"/>
-  </w:num>
-  <w:num w:numId="5" w16cid:durableId="1889956407">
-    <w:abstractNumId w:val="4"/>
-  </w:num>
-  <w:num w:numId="6" w16cid:durableId="760224916">
+  <w:num w:numId="7" w16cid:durableId="2136630054">
     <w:abstractNumId w:val="0"/>
   </w:num>
 </w:numbering>
@@ -3277,6 +3477,30 @@
     <w:unhideWhenUsed/>
     <w:rsid w:val="004D3F08"/>
   </w:style>
+  <w:style w:type="character" w:styleId="UnresolvedMention">
+    <w:name w:val="Unresolved Mention"/>
+    <w:basedOn w:val="DefaultParagraphFont"/>
+    <w:uiPriority w:val="99"/>
+    <w:semiHidden/>
+    <w:unhideWhenUsed/>
+    <w:rsid w:val="00BB243E"/>
+    <w:rPr>
+      <w:color w:val="605E5C"/>
+      <w:shd w:val="clear" w:color="auto" w:fill="E1DFDD"/>
+    </w:rPr>
+  </w:style>
+  <w:style w:type="character" w:styleId="FollowedHyperlink">
+    <w:name w:val="FollowedHyperlink"/>
+    <w:basedOn w:val="DefaultParagraphFont"/>
+    <w:uiPriority w:val="99"/>
+    <w:semiHidden/>
+    <w:unhideWhenUsed/>
+    <w:rsid w:val="00BB243E"/>
+    <w:rPr>
+      <w:color w:val="96607D" w:themeColor="followedHyperlink"/>
+      <w:u w:val="single"/>
+    </w:rPr>
+  </w:style>
 </w:styles>
 </file>
 

</xml_diff>

<commit_message>
add erorterung and modify the structure of the folder
</commit_message>
<xml_diff>
--- a/Mappe.docx
+++ b/Mappe.docx
@@ -324,7 +324,7 @@
         </w:rPr>
         <w:fldChar w:fldCharType="separate"/>
       </w:r>
-      <w:hyperlink w:anchor="_Toc190333292" w:history="1">
+      <w:hyperlink w:anchor="_Toc190529511" w:history="1">
         <w:r>
           <w:rPr>
             <w:rStyle w:val="Hyperlink"/>
@@ -352,7 +352,7 @@
             <w:noProof/>
             <w:webHidden/>
           </w:rPr>
-          <w:instrText xml:space="preserve"> PAGEREF _Toc190333292 \h </w:instrText>
+          <w:instrText xml:space="preserve"> PAGEREF _Toc190529511 \h </w:instrText>
         </w:r>
         <w:r>
           <w:rPr>
@@ -398,14 +398,14 @@
           <w:szCs w:val="24"/>
         </w:rPr>
       </w:pPr>
-      <w:hyperlink w:anchor="_Toc190333293" w:history="1">
+      <w:hyperlink w:anchor="_Toc190529512" w:history="1">
         <w:r>
           <w:rPr>
             <w:rStyle w:val="Hyperlink"/>
             <w:noProof/>
             <w:lang w:val="de-DE"/>
           </w:rPr>
-          <w:t>Wasserstoffantriebe – Wie funktioniert das alles?</w:t>
+          <w:t>Sollte man total auf den Verbrennungsmotor verzichten?</w:t>
         </w:r>
         <w:r>
           <w:rPr>
@@ -426,7 +426,7 @@
             <w:noProof/>
             <w:webHidden/>
           </w:rPr>
-          <w:instrText xml:space="preserve"> PAGEREF _Toc190333293 \h </w:instrText>
+          <w:instrText xml:space="preserve"> PAGEREF _Toc190529512 \h </w:instrText>
         </w:r>
         <w:r>
           <w:rPr>
@@ -471,14 +471,14 @@
           <w:szCs w:val="24"/>
         </w:rPr>
       </w:pPr>
-      <w:hyperlink w:anchor="_Toc190333294" w:history="1">
+      <w:hyperlink w:anchor="_Toc190529513" w:history="1">
         <w:r>
           <w:rPr>
             <w:rStyle w:val="Hyperlink"/>
             <w:noProof/>
             <w:lang w:val="de-DE"/>
           </w:rPr>
-          <w:t>Textwiedergabe</w:t>
+          <w:t>Erörterung</w:t>
         </w:r>
         <w:r>
           <w:rPr>
@@ -499,7 +499,7 @@
             <w:noProof/>
             <w:webHidden/>
           </w:rPr>
-          <w:instrText xml:space="preserve"> PAGEREF _Toc190333294 \h </w:instrText>
+          <w:instrText xml:space="preserve"> PAGEREF _Toc190529513 \h </w:instrText>
         </w:r>
         <w:r>
           <w:rPr>
@@ -545,14 +545,14 @@
           <w:szCs w:val="24"/>
         </w:rPr>
       </w:pPr>
-      <w:hyperlink w:anchor="_Toc190333295" w:history="1">
+      <w:hyperlink w:anchor="_Toc190529514" w:history="1">
         <w:r>
           <w:rPr>
             <w:rStyle w:val="Hyperlink"/>
             <w:noProof/>
             <w:lang w:val="de-DE"/>
           </w:rPr>
-          <w:t>Quellenverzeichnis</w:t>
+          <w:t>Wasserstoffantriebe – Wie funktioniert das alles?</w:t>
         </w:r>
         <w:r>
           <w:rPr>
@@ -573,7 +573,7 @@
             <w:noProof/>
             <w:webHidden/>
           </w:rPr>
-          <w:instrText xml:space="preserve"> PAGEREF _Toc190333295 \h </w:instrText>
+          <w:instrText xml:space="preserve"> PAGEREF _Toc190529514 \h </w:instrText>
         </w:r>
         <w:r>
           <w:rPr>
@@ -594,6 +594,153 @@
             <w:webHidden/>
           </w:rPr>
           <w:t>5</w:t>
+        </w:r>
+        <w:r>
+          <w:rPr>
+            <w:noProof/>
+            <w:webHidden/>
+          </w:rPr>
+          <w:fldChar w:fldCharType="end"/>
+        </w:r>
+      </w:hyperlink>
+    </w:p>
+    <w:p>
+      <w:pPr>
+        <w:pStyle w:val="TOC2"/>
+        <w:tabs>
+          <w:tab w:val="right" w:leader="dot" w:pos="9350"/>
+        </w:tabs>
+        <w:rPr>
+          <w:rFonts w:asciiTheme="minorHAnsi" w:hAnsiTheme="minorHAnsi" w:cstheme="minorBidi"/>
+          <w:bCs w:val="0"/>
+          <w:noProof/>
+          <w:sz w:val="24"/>
+          <w:szCs w:val="24"/>
+        </w:rPr>
+      </w:pPr>
+      <w:hyperlink w:anchor="_Toc190529515" w:history="1">
+        <w:r>
+          <w:rPr>
+            <w:rStyle w:val="Hyperlink"/>
+            <w:noProof/>
+            <w:lang w:val="de-DE"/>
+          </w:rPr>
+          <w:t>Textwiedergabe</w:t>
+        </w:r>
+        <w:r>
+          <w:rPr>
+            <w:noProof/>
+            <w:webHidden/>
+          </w:rPr>
+          <w:tab/>
+        </w:r>
+        <w:r>
+          <w:rPr>
+            <w:noProof/>
+            <w:webHidden/>
+          </w:rPr>
+          <w:fldChar w:fldCharType="begin"/>
+        </w:r>
+        <w:r>
+          <w:rPr>
+            <w:noProof/>
+            <w:webHidden/>
+          </w:rPr>
+          <w:instrText xml:space="preserve"> PAGEREF _Toc190529515 \h </w:instrText>
+        </w:r>
+        <w:r>
+          <w:rPr>
+            <w:noProof/>
+            <w:webHidden/>
+          </w:rPr>
+        </w:r>
+        <w:r>
+          <w:rPr>
+            <w:noProof/>
+            <w:webHidden/>
+          </w:rPr>
+          <w:fldChar w:fldCharType="separate"/>
+        </w:r>
+        <w:r>
+          <w:rPr>
+            <w:noProof/>
+            <w:webHidden/>
+          </w:rPr>
+          <w:t>5</w:t>
+        </w:r>
+        <w:r>
+          <w:rPr>
+            <w:noProof/>
+            <w:webHidden/>
+          </w:rPr>
+          <w:fldChar w:fldCharType="end"/>
+        </w:r>
+      </w:hyperlink>
+    </w:p>
+    <w:p>
+      <w:pPr>
+        <w:pStyle w:val="TOC1"/>
+        <w:tabs>
+          <w:tab w:val="right" w:leader="dot" w:pos="9350"/>
+        </w:tabs>
+        <w:rPr>
+          <w:rFonts w:asciiTheme="minorHAnsi" w:hAnsiTheme="minorHAnsi" w:cstheme="minorBidi"/>
+          <w:b w:val="0"/>
+          <w:bCs w:val="0"/>
+          <w:iCs w:val="0"/>
+          <w:noProof/>
+          <w:szCs w:val="24"/>
+        </w:rPr>
+      </w:pPr>
+      <w:hyperlink w:anchor="_Toc190529516" w:history="1">
+        <w:r>
+          <w:rPr>
+            <w:rStyle w:val="Hyperlink"/>
+            <w:noProof/>
+            <w:lang w:val="de-DE"/>
+          </w:rPr>
+          <w:t>Quellenverzeichnis</w:t>
+        </w:r>
+        <w:r>
+          <w:rPr>
+            <w:noProof/>
+            <w:webHidden/>
+          </w:rPr>
+          <w:tab/>
+        </w:r>
+        <w:r>
+          <w:rPr>
+            <w:noProof/>
+            <w:webHidden/>
+          </w:rPr>
+          <w:fldChar w:fldCharType="begin"/>
+        </w:r>
+        <w:r>
+          <w:rPr>
+            <w:noProof/>
+            <w:webHidden/>
+          </w:rPr>
+          <w:instrText xml:space="preserve"> PAGEREF _Toc190529516 \h </w:instrText>
+        </w:r>
+        <w:r>
+          <w:rPr>
+            <w:noProof/>
+            <w:webHidden/>
+          </w:rPr>
+        </w:r>
+        <w:r>
+          <w:rPr>
+            <w:noProof/>
+            <w:webHidden/>
+          </w:rPr>
+          <w:fldChar w:fldCharType="separate"/>
+        </w:r>
+        <w:r>
+          <w:rPr>
+            <w:noProof/>
+            <w:webHidden/>
+          </w:rPr>
+          <w:t>6</w:t>
         </w:r>
         <w:r>
           <w:rPr>
@@ -778,7 +925,7 @@
       <w:bookmarkStart w:id="3" w:name="_Toc189911287"/>
       <w:bookmarkStart w:id="4" w:name="_Toc189911304"/>
       <w:bookmarkStart w:id="5" w:name="_Toc189911783"/>
-      <w:bookmarkStart w:id="6" w:name="_Toc190333292"/>
+      <w:bookmarkStart w:id="6" w:name="_Toc190529511"/>
       <w:r>
         <w:rPr>
           <w:lang w:val="de-DE"/>
@@ -1005,28 +1152,717 @@
     </w:p>
     <w:p>
       <w:pPr>
-        <w:pStyle w:val="ListParagraph"/>
-        <w:rPr>
-          <w:szCs w:val="24"/>
-          <w:lang w:val="de-DE"/>
-        </w:rPr>
-      </w:pPr>
-    </w:p>
-    <w:p>
-      <w:pPr>
         <w:pStyle w:val="Heading1"/>
         <w:rPr>
           <w:lang w:val="de-DE"/>
         </w:rPr>
       </w:pPr>
-      <w:bookmarkStart w:id="7" w:name="_Toc190333293"/>
+      <w:bookmarkStart w:id="7" w:name="_Toc190529512"/>
+      <w:r>
+        <w:rPr>
+          <w:lang w:val="de-DE"/>
+        </w:rPr>
+        <w:lastRenderedPageBreak/>
+        <w:t xml:space="preserve">Sollte man </w:t>
+      </w:r>
+      <w:r>
+        <w:rPr>
+          <w:lang w:val="de-DE"/>
+        </w:rPr>
+        <w:t>auf</w:t>
+      </w:r>
+      <w:r>
+        <w:rPr>
+          <w:lang w:val="de-DE"/>
+        </w:rPr>
+        <w:t xml:space="preserve"> den Verbrennungsmotor verzichten?</w:t>
+      </w:r>
+      <w:bookmarkEnd w:id="7"/>
+    </w:p>
+    <w:p>
+      <w:pPr>
+        <w:pStyle w:val="Heading2"/>
+        <w:rPr>
+          <w:lang w:val="de-DE"/>
+        </w:rPr>
+      </w:pPr>
+      <w:bookmarkStart w:id="8" w:name="_Toc190529513"/>
+      <w:r>
+        <w:rPr>
+          <w:lang w:val="de-DE"/>
+        </w:rPr>
+        <w:t>Erörterung</w:t>
+      </w:r>
+      <w:bookmarkEnd w:id="8"/>
+    </w:p>
+    <w:p>
+      <w:pPr>
+        <w:rPr>
+          <w:lang w:val="de-DE"/>
+        </w:rPr>
+      </w:pPr>
+      <w:r>
+        <w:rPr>
+          <w:lang w:val="de-DE"/>
+        </w:rPr>
+        <w:t xml:space="preserve">Heutzutage befinden wir uns in einer Welt, </w:t>
+      </w:r>
+      <w:r>
+        <w:rPr>
+          <w:lang w:val="de-DE"/>
+        </w:rPr>
+        <w:t>in</w:t>
+      </w:r>
+      <w:r>
+        <w:rPr>
+          <w:lang w:val="de-DE"/>
+        </w:rPr>
+        <w:t xml:space="preserve"> </w:t>
+      </w:r>
+      <w:r>
+        <w:rPr>
+          <w:lang w:val="de-DE"/>
+        </w:rPr>
+        <w:t xml:space="preserve">der </w:t>
+      </w:r>
+      <w:r>
+        <w:rPr>
+          <w:lang w:val="de-DE"/>
+        </w:rPr>
+        <w:t>das</w:t>
+      </w:r>
+      <w:r>
+        <w:rPr>
+          <w:lang w:val="de-DE"/>
+        </w:rPr>
+        <w:t xml:space="preserve"> Auto ein untrennbarer Teil von unserem Leben ist. </w:t>
+      </w:r>
+      <w:r>
+        <w:rPr>
+          <w:lang w:val="de-DE"/>
+        </w:rPr>
+        <w:t xml:space="preserve">Wir benutzen es für fast </w:t>
+      </w:r>
+      <w:r>
+        <w:rPr>
+          <w:lang w:val="de-DE"/>
+        </w:rPr>
+        <w:t>alles</w:t>
+      </w:r>
+      <w:r>
+        <w:rPr>
+          <w:lang w:val="de-DE"/>
+        </w:rPr>
+        <w:t xml:space="preserve">. Von dem Fahren zwischen Städten oder Staaten, bis zum Einkaufen in dem Supermarkt in der Nähe von uns. Der Verbrennungsmotor in dem konventionellen Auto bringt aber viele Nachteile mit sich, die immer häufiger ein </w:t>
+      </w:r>
+      <w:r>
+        <w:rPr>
+          <w:lang w:val="de-DE"/>
+        </w:rPr>
+        <w:t>viel</w:t>
+      </w:r>
+      <w:r>
+        <w:rPr>
+          <w:lang w:val="de-DE"/>
+        </w:rPr>
+        <w:t xml:space="preserve"> diskutiertes Thema </w:t>
+      </w:r>
+      <w:r>
+        <w:rPr>
+          <w:lang w:val="de-DE"/>
+        </w:rPr>
+        <w:t>werden</w:t>
+      </w:r>
+      <w:r>
+        <w:rPr>
+          <w:lang w:val="de-DE"/>
+        </w:rPr>
+        <w:t xml:space="preserve">. Ich persönlich bin der Meinung, dass man so schnell </w:t>
+      </w:r>
+      <w:r>
+        <w:rPr>
+          <w:lang w:val="de-DE"/>
+        </w:rPr>
+        <w:t xml:space="preserve">diese </w:t>
+      </w:r>
+      <w:r>
+        <w:rPr>
+          <w:lang w:val="de-DE"/>
+        </w:rPr>
+        <w:t>Antriebsart wie</w:t>
+      </w:r>
+      <w:r>
+        <w:rPr>
+          <w:lang w:val="de-DE"/>
+        </w:rPr>
+        <w:t xml:space="preserve"> möglich</w:t>
+      </w:r>
+      <w:r>
+        <w:rPr>
+          <w:lang w:val="de-DE"/>
+        </w:rPr>
+        <w:t xml:space="preserve"> </w:t>
+      </w:r>
+      <w:r>
+        <w:rPr>
+          <w:lang w:val="de-DE"/>
+        </w:rPr>
+        <w:t>ersetzen soll</w:t>
+      </w:r>
+      <w:r>
+        <w:rPr>
+          <w:lang w:val="de-DE"/>
+        </w:rPr>
+        <w:t>te</w:t>
+      </w:r>
+      <w:r>
+        <w:rPr>
+          <w:lang w:val="de-DE"/>
+        </w:rPr>
+        <w:t xml:space="preserve">, weil wir </w:t>
+      </w:r>
+      <w:r>
+        <w:rPr>
+          <w:lang w:val="de-DE"/>
+        </w:rPr>
+        <w:t xml:space="preserve">sonst </w:t>
+      </w:r>
+      <w:r>
+        <w:rPr>
+          <w:lang w:val="de-DE"/>
+        </w:rPr>
+        <w:t>i</w:t>
+      </w:r>
+      <w:r>
+        <w:rPr>
+          <w:lang w:val="de-DE"/>
+        </w:rPr>
+        <w:t>m</w:t>
+      </w:r>
+      <w:r>
+        <w:rPr>
+          <w:lang w:val="de-DE"/>
+        </w:rPr>
+        <w:t xml:space="preserve"> Laufe der Zeit immer mehr seine </w:t>
+      </w:r>
+      <w:r>
+        <w:rPr>
+          <w:lang w:val="de-DE"/>
+        </w:rPr>
+        <w:t xml:space="preserve">erheblichen </w:t>
+      </w:r>
+      <w:r>
+        <w:rPr>
+          <w:lang w:val="de-DE"/>
+        </w:rPr>
+        <w:t>Folge</w:t>
+      </w:r>
+      <w:r>
+        <w:rPr>
+          <w:lang w:val="de-DE"/>
+        </w:rPr>
+        <w:t>n</w:t>
+      </w:r>
+      <w:r>
+        <w:rPr>
+          <w:lang w:val="de-DE"/>
+        </w:rPr>
+        <w:t xml:space="preserve"> betrachten werden.</w:t>
+      </w:r>
+    </w:p>
+    <w:p>
+      <w:pPr>
+        <w:rPr>
+          <w:lang w:val="de-DE"/>
+        </w:rPr>
+      </w:pPr>
+      <w:r>
+        <w:rPr>
+          <w:lang w:val="de-DE"/>
+        </w:rPr>
+        <w:t>Das erste Argument dafür ist nämlich d</w:t>
+      </w:r>
+      <w:r>
+        <w:rPr>
+          <w:lang w:val="de-DE"/>
+        </w:rPr>
+        <w:t>ie</w:t>
+      </w:r>
+      <w:r>
+        <w:rPr>
+          <w:lang w:val="de-DE"/>
+        </w:rPr>
+        <w:t xml:space="preserve"> Lärmbelastung in den großen Städten. Die Energie, die der Motor erzeugt, stammt aus den Zylindern, </w:t>
+      </w:r>
+      <w:r>
+        <w:rPr>
+          <w:lang w:val="de-DE"/>
+        </w:rPr>
+        <w:t>in</w:t>
+      </w:r>
+      <w:r>
+        <w:rPr>
+          <w:lang w:val="de-DE"/>
+        </w:rPr>
+        <w:t xml:space="preserve"> </w:t>
+      </w:r>
+      <w:r>
+        <w:rPr>
+          <w:lang w:val="de-DE"/>
+        </w:rPr>
+        <w:t xml:space="preserve">denen </w:t>
+      </w:r>
+      <w:r>
+        <w:rPr>
+          <w:lang w:val="de-DE"/>
+        </w:rPr>
+        <w:t xml:space="preserve">ein Gemisch aus Kraftstoff und Luft durch eine Zündkerze entzündet wird. Dadurch entsteht eine Explosion, die einen Kolben nach unten drückt und die Bewegung in Rotationsenergie umwandelt. Da es unmöglich ist, eine Explosion lautlos zu </w:t>
+      </w:r>
+      <w:r>
+        <w:rPr>
+          <w:lang w:val="de-DE"/>
+        </w:rPr>
+        <w:t>machen</w:t>
+      </w:r>
+      <w:r>
+        <w:rPr>
+          <w:lang w:val="de-DE"/>
+        </w:rPr>
+        <w:t xml:space="preserve">, </w:t>
+      </w:r>
+      <w:r>
+        <w:rPr>
+          <w:lang w:val="de-DE"/>
+        </w:rPr>
+        <w:t>erzeugt</w:t>
+      </w:r>
+      <w:r>
+        <w:rPr>
+          <w:lang w:val="de-DE"/>
+        </w:rPr>
+        <w:t xml:space="preserve"> das Auto eine Menge Lärm. Das kann dann zu einer Lärmbelastung führen, besonders in den urbanen Zonen</w:t>
+      </w:r>
+      <w:r>
+        <w:rPr>
+          <w:lang w:val="de-DE"/>
+        </w:rPr>
+        <w:t>, in denen die Mehrheit wohnt</w:t>
+      </w:r>
+      <w:r>
+        <w:rPr>
+          <w:lang w:val="de-DE"/>
+        </w:rPr>
+        <w:t xml:space="preserve">. </w:t>
+      </w:r>
+      <w:r>
+        <w:rPr>
+          <w:lang w:val="de-DE"/>
+        </w:rPr>
+        <w:t>E</w:t>
+      </w:r>
+      <w:r>
+        <w:rPr>
+          <w:lang w:val="de-DE"/>
+        </w:rPr>
+        <w:t>in sehr gutes Beispiel</w:t>
+      </w:r>
+      <w:r>
+        <w:rPr>
+          <w:lang w:val="de-DE"/>
+        </w:rPr>
+        <w:t xml:space="preserve"> sind</w:t>
+      </w:r>
+      <w:r>
+        <w:rPr>
+          <w:lang w:val="de-DE"/>
+        </w:rPr>
+        <w:t xml:space="preserve"> die Staus in den Großstädten.</w:t>
+      </w:r>
+      <w:r>
+        <w:rPr>
+          <w:lang w:val="de-DE"/>
+        </w:rPr>
+        <w:t xml:space="preserve"> Das ist besonders problematisch für die Bürger, deren Wohnungen </w:t>
+      </w:r>
+      <w:r>
+        <w:rPr>
+          <w:lang w:val="de-DE"/>
+        </w:rPr>
+        <w:t xml:space="preserve">entlang </w:t>
+      </w:r>
+      <w:r>
+        <w:rPr>
+          <w:lang w:val="de-DE"/>
+        </w:rPr>
+        <w:t>verk</w:t>
+      </w:r>
+      <w:r>
+        <w:rPr>
+          <w:lang w:val="de-DE"/>
+        </w:rPr>
+        <w:t>ehrsreiche</w:t>
+      </w:r>
+      <w:r>
+        <w:rPr>
+          <w:lang w:val="de-DE"/>
+        </w:rPr>
+        <w:t>r</w:t>
+      </w:r>
+      <w:r>
+        <w:rPr>
+          <w:lang w:val="de-DE"/>
+        </w:rPr>
+        <w:t xml:space="preserve"> Straßen </w:t>
+      </w:r>
+      <w:r>
+        <w:rPr>
+          <w:lang w:val="de-DE"/>
+        </w:rPr>
+        <w:t>liegen</w:t>
+      </w:r>
+      <w:r>
+        <w:rPr>
+          <w:lang w:val="de-DE"/>
+        </w:rPr>
+        <w:t>. Laut des deutschen Umweltbundesamt kann eine Lautstärke von über 55 dB außerhalb des Hauses zu psychische oder sogar viel schwerere Krankheiten führen.</w:t>
+      </w:r>
+    </w:p>
+    <w:p>
+      <w:pPr>
+        <w:rPr>
+          <w:lang w:val="de-DE"/>
+        </w:rPr>
+      </w:pPr>
+      <w:r>
+        <w:rPr>
+          <w:lang w:val="de-DE"/>
+        </w:rPr>
+        <w:t>Ein anderes Argument hier</w:t>
+      </w:r>
+      <w:r>
+        <w:rPr>
+          <w:lang w:val="de-DE"/>
+        </w:rPr>
+        <w:t xml:space="preserve"> könnte der Wirkungsgrad sein. Ob ein Antrieb besser oder schlechter als ein andere</w:t>
+      </w:r>
+      <w:r>
+        <w:rPr>
+          <w:lang w:val="de-DE"/>
+        </w:rPr>
+        <w:t>r</w:t>
+      </w:r>
+      <w:r>
+        <w:rPr>
+          <w:lang w:val="de-DE"/>
+        </w:rPr>
+        <w:t xml:space="preserve"> ist, kann man durch einen Vergleich zwischen den Wirkungsgraden bestimmen. Der Begriff besteht darin, wie viel Prozent aus der erzeuge Energie zur Bewegung des Fahrzeugs benutzt wird. Je weniger dieses Prozent ist, desto kritikwürdig ist der Antrieb. Ein konventioneller Verbrennungsmotor erreicht nur einen Wirkungsgrad von 25 bis 35 Prozent. Das ist im Vergleich zu anderen Antrieben, wie Strom oder Wasserstoff, wo diese</w:t>
+      </w:r>
+      <w:r>
+        <w:rPr>
+          <w:lang w:val="de-DE"/>
+        </w:rPr>
+        <w:t>r</w:t>
+      </w:r>
+      <w:r>
+        <w:rPr>
+          <w:lang w:val="de-DE"/>
+        </w:rPr>
+        <w:t xml:space="preserve"> Prozent</w:t>
+      </w:r>
+      <w:r>
+        <w:rPr>
+          <w:lang w:val="de-DE"/>
+        </w:rPr>
+        <w:t xml:space="preserve">satz </w:t>
+      </w:r>
+      <w:r>
+        <w:rPr>
+          <w:lang w:val="de-DE"/>
+        </w:rPr>
+        <w:t xml:space="preserve">bei </w:t>
+      </w:r>
+      <w:r>
+        <w:rPr>
+          <w:lang w:val="de-DE"/>
+        </w:rPr>
+        <w:t>über 50</w:t>
+      </w:r>
+      <w:r>
+        <w:rPr>
+          <w:lang w:val="de-DE"/>
+        </w:rPr>
+        <w:t xml:space="preserve">% </w:t>
+      </w:r>
+      <w:r>
+        <w:rPr>
+          <w:lang w:val="de-DE"/>
+        </w:rPr>
+        <w:t>liegt. Aus diesem Grund braucht man viel mehr Kraftstoff, um eine bestimmte Distanz zurückzulegen, während die anderen Antriebe mindestens doppelt so hohe Leistung haben.</w:t>
+      </w:r>
+    </w:p>
+    <w:p>
+      <w:pPr>
+        <w:rPr>
+          <w:lang w:val="de-DE"/>
+        </w:rPr>
+      </w:pPr>
+      <w:r>
+        <w:rPr>
+          <w:lang w:val="de-DE"/>
+        </w:rPr>
+        <w:t xml:space="preserve">Außerdem behaupten viele Gegner, dass sie überall fahren können, ohne sich Sorgen zu machen, wo sie ihr Fahrzeug </w:t>
+      </w:r>
+      <w:r>
+        <w:rPr>
+          <w:lang w:val="de-DE"/>
+        </w:rPr>
+        <w:t>tanken</w:t>
+      </w:r>
+      <w:r>
+        <w:rPr>
+          <w:lang w:val="de-DE"/>
+        </w:rPr>
+        <w:t xml:space="preserve"> müssen. Tatsächlich gibt es mehrere Tankstellen in dem Staat, aber man muss aber darüber nachdenken, ob es sich lohnt,</w:t>
+      </w:r>
+      <w:r>
+        <w:rPr>
+          <w:lang w:val="de-DE"/>
+        </w:rPr>
+        <w:t xml:space="preserve"> ohne Planung zu fahren und dabei deutlich mehr Geld für Kraftstoff auszugeben</w:t>
+      </w:r>
+      <w:r>
+        <w:rPr>
+          <w:lang w:val="de-DE"/>
+        </w:rPr>
+        <w:t xml:space="preserve">, anstatt seine Route aufmerksam einzuschätzen und dadurch nicht nur Geld sparen, </w:t>
+      </w:r>
+      <w:r>
+        <w:rPr>
+          <w:lang w:val="de-DE"/>
+        </w:rPr>
+        <w:t xml:space="preserve">weil die anderen Antriebe meistens billiger sind, </w:t>
+      </w:r>
+      <w:r>
+        <w:rPr>
+          <w:lang w:val="de-DE"/>
+        </w:rPr>
+        <w:t>sondern</w:t>
+      </w:r>
+      <w:r>
+        <w:rPr>
+          <w:lang w:val="de-DE"/>
+        </w:rPr>
+        <w:t xml:space="preserve"> auch hat man genug Zeit für Entspannung, was zu einer angenehme</w:t>
+      </w:r>
+      <w:r>
+        <w:rPr>
+          <w:lang w:val="de-DE"/>
+        </w:rPr>
+        <w:t>ren</w:t>
+      </w:r>
+      <w:r>
+        <w:rPr>
+          <w:lang w:val="de-DE"/>
+        </w:rPr>
+        <w:t xml:space="preserve"> Fahrt </w:t>
+      </w:r>
+      <w:r>
+        <w:rPr>
+          <w:lang w:val="de-DE"/>
+        </w:rPr>
+        <w:t>beiträgt</w:t>
+      </w:r>
+      <w:r>
+        <w:rPr>
+          <w:lang w:val="de-DE"/>
+        </w:rPr>
+        <w:t>.</w:t>
+      </w:r>
+    </w:p>
+    <w:p>
+      <w:pPr>
+        <w:rPr>
+          <w:lang w:val="de-DE"/>
+        </w:rPr>
+      </w:pPr>
+      <w:r>
+        <w:rPr>
+          <w:lang w:val="de-DE"/>
+        </w:rPr>
+        <w:t xml:space="preserve">Das wichtigste Argument gegen die konventionellen Antriebe ist die Tatsache, dass sie weltweit ein unglaublich größerer Teil der Treibhausgasen produzieren. Laut des Umweltbundesamt </w:t>
+      </w:r>
+      <w:r>
+        <w:rPr>
+          <w:lang w:val="de-DE"/>
+        </w:rPr>
+        <w:t xml:space="preserve">liegt der Prozentsatz </w:t>
+      </w:r>
+      <w:r>
+        <w:rPr>
+          <w:lang w:val="de-DE"/>
+        </w:rPr>
+        <w:t xml:space="preserve">im Jahr 2023 </w:t>
+      </w:r>
+      <w:r>
+        <w:rPr>
+          <w:lang w:val="de-DE"/>
+        </w:rPr>
+        <w:t>in Deutschland bei ca. 20%.</w:t>
+      </w:r>
+      <w:r>
+        <w:rPr>
+          <w:lang w:val="de-DE"/>
+        </w:rPr>
+        <w:t xml:space="preserve"> Das sind </w:t>
+      </w:r>
+      <w:r>
+        <w:rPr>
+          <w:lang w:val="de-DE"/>
+        </w:rPr>
+        <w:t xml:space="preserve">etwa 150 Millionen Tonnen </w:t>
+      </w:r>
+      <w:r>
+        <w:rPr>
+          <w:lang w:val="de-DE"/>
+        </w:rPr>
+        <w:lastRenderedPageBreak/>
+        <w:t xml:space="preserve">von verschiedenen Abgasen, die in die Atmosphäre ausgestoßen wurden. Wenn man </w:t>
+      </w:r>
+      <w:r>
+        <w:rPr>
+          <w:lang w:val="de-DE"/>
+        </w:rPr>
+        <w:t xml:space="preserve">sich </w:t>
+      </w:r>
+      <w:r>
+        <w:rPr>
+          <w:lang w:val="de-DE"/>
+        </w:rPr>
+        <w:t xml:space="preserve">auf die anderen alternativen Antriebsarten nicht </w:t>
+      </w:r>
+      <w:r>
+        <w:rPr>
+          <w:lang w:val="de-DE"/>
+        </w:rPr>
+        <w:t>konzentriert</w:t>
+      </w:r>
+      <w:r>
+        <w:rPr>
+          <w:lang w:val="de-DE"/>
+        </w:rPr>
+        <w:t>, dann wird es in der Zukunft vielleicht unüberwindbare Hürden, die sogar das Leben auf der Erde bedrohen könnten.</w:t>
+      </w:r>
+    </w:p>
+    <w:p>
+      <w:pPr>
+        <w:rPr>
+          <w:lang w:val="de-DE"/>
+        </w:rPr>
+      </w:pPr>
+      <w:r>
+        <w:rPr>
+          <w:lang w:val="de-DE"/>
+        </w:rPr>
+        <w:t>Anschließend lässt sich sagen, dass man auf sein Auto nicht verzichten soll. Stattdessen muss die Menschheit mehr auf alternative, umweltschonende</w:t>
+      </w:r>
+      <w:r>
+        <w:rPr>
+          <w:lang w:val="de-DE"/>
+        </w:rPr>
+        <w:t>re</w:t>
+      </w:r>
+      <w:r>
+        <w:rPr>
+          <w:lang w:val="de-DE"/>
+        </w:rPr>
+        <w:t xml:space="preserve">, Kraftstoffe </w:t>
+      </w:r>
+      <w:r>
+        <w:rPr>
+          <w:lang w:val="de-DE"/>
+        </w:rPr>
+        <w:t>achten</w:t>
+      </w:r>
+      <w:r>
+        <w:rPr>
+          <w:lang w:val="de-DE"/>
+        </w:rPr>
+        <w:t>. Nur auf diese Weise, könnten wir unsere Welt vor d</w:t>
+      </w:r>
+      <w:r>
+        <w:rPr>
+          <w:lang w:val="de-DE"/>
+        </w:rPr>
+        <w:t>er</w:t>
+      </w:r>
+      <w:r>
+        <w:rPr>
+          <w:lang w:val="de-DE"/>
+        </w:rPr>
+        <w:t xml:space="preserve"> katastroph</w:t>
+      </w:r>
+      <w:r>
+        <w:rPr>
+          <w:lang w:val="de-DE"/>
+        </w:rPr>
+        <w:t>alen</w:t>
+      </w:r>
+      <w:r>
+        <w:rPr>
+          <w:lang w:val="de-DE"/>
+        </w:rPr>
+        <w:t xml:space="preserve"> Tätigkeit der Menschen bewahren.</w:t>
+      </w:r>
+    </w:p>
+    <w:p>
+      <w:pPr>
+        <w:rPr>
+          <w:lang w:val="de-DE"/>
+        </w:rPr>
+      </w:pPr>
+      <w:r>
+        <w:rPr>
+          <w:lang w:val="de-DE"/>
+        </w:rPr>
+        <w:br w:type="page"/>
+      </w:r>
+    </w:p>
+    <w:p>
+      <w:pPr>
+        <w:rPr>
+          <w:lang w:val="de-DE"/>
+        </w:rPr>
+      </w:pPr>
+    </w:p>
+    <w:p>
+      <w:pPr>
+        <w:rPr>
+          <w:lang w:val="de-DE"/>
+        </w:rPr>
+      </w:pPr>
+    </w:p>
+    <w:p>
+      <w:pPr>
+        <w:rPr>
+          <w:lang w:val="de-DE"/>
+        </w:rPr>
+      </w:pPr>
+    </w:p>
+    <w:p>
+      <w:pPr>
+        <w:pStyle w:val="Heading1"/>
+        <w:rPr>
+          <w:lang w:val="de-DE"/>
+        </w:rPr>
+      </w:pPr>
+      <w:bookmarkStart w:id="9" w:name="_Toc190529514"/>
       <w:r>
         <w:rPr>
           <w:lang w:val="de-DE"/>
         </w:rPr>
         <w:t>Wasserstoffantriebe – Wie funktioniert das alles?</w:t>
       </w:r>
-      <w:bookmarkEnd w:id="7"/>
+      <w:bookmarkEnd w:id="9"/>
     </w:p>
     <w:p>
       <w:pPr>
@@ -1035,14 +1871,14 @@
           <w:lang w:val="de-DE"/>
         </w:rPr>
       </w:pPr>
-      <w:bookmarkStart w:id="8" w:name="_Toc190333294"/>
+      <w:bookmarkStart w:id="10" w:name="_Toc190529515"/>
       <w:r>
         <w:rPr>
           <w:lang w:val="de-DE"/>
         </w:rPr>
         <w:t>Textwiedergabe</w:t>
       </w:r>
-      <w:bookmarkEnd w:id="8"/>
+      <w:bookmarkEnd w:id="10"/>
     </w:p>
     <w:p>
       <w:pPr>
@@ -1435,7 +2271,7 @@
           <w:lang w:val="de-DE"/>
         </w:rPr>
       </w:pPr>
-      <w:bookmarkStart w:id="9" w:name="_Toc190333295"/>
+      <w:bookmarkStart w:id="11" w:name="_Toc190529516"/>
       <w:r>
         <w:rPr>
           <w:lang w:val="de-DE"/>
@@ -1443,7 +2279,7 @@
         <w:lastRenderedPageBreak/>
         <w:t>Quellenverzeichnis</w:t>
       </w:r>
-      <w:bookmarkEnd w:id="9"/>
+      <w:bookmarkEnd w:id="11"/>
     </w:p>
     <w:p>
       <w:pPr>
@@ -1489,7 +2325,7 @@
             <w:szCs w:val="26"/>
             <w:lang w:val="de-DE"/>
           </w:rPr>
-          <w:t>W</w:t>
+          <w:t>Wasserstoffautos: Das et</w:t>
         </w:r>
         <w:r>
           <w:rPr>
@@ -1500,7 +2336,7 @@
             <w:szCs w:val="26"/>
             <w:lang w:val="de-DE"/>
           </w:rPr>
-          <w:t>a</w:t>
+          <w:t>w</w:t>
         </w:r>
         <w:r>
           <w:rPr>
@@ -1511,20 +2347,141 @@
             <w:szCs w:val="26"/>
             <w:lang w:val="de-DE"/>
           </w:rPr>
-          <w:t>sserstoffautos: Das etwas andere E-Auto mit Brennstoffzellenantrieb</w:t>
+          <w:t>as and</w:t>
+        </w:r>
+        <w:r>
+          <w:rPr>
+            <w:rStyle w:val="Hyperlink"/>
+            <w:rFonts w:ascii="AppleSystemUIFont" w:hAnsi="AppleSystemUIFont" w:cs="AppleSystemUIFont"/>
+            <w:kern w:val="0"/>
+            <w:sz w:val="26"/>
+            <w:szCs w:val="26"/>
+            <w:lang w:val="de-DE"/>
+          </w:rPr>
+          <w:t>e</w:t>
+        </w:r>
+        <w:r>
+          <w:rPr>
+            <w:rStyle w:val="Hyperlink"/>
+            <w:rFonts w:ascii="AppleSystemUIFont" w:hAnsi="AppleSystemUIFont" w:cs="AppleSystemUIFont"/>
+            <w:kern w:val="0"/>
+            <w:sz w:val="26"/>
+            <w:szCs w:val="26"/>
+            <w:lang w:val="de-DE"/>
+          </w:rPr>
+          <w:t>re E-Auto mit Brennstoffzellenantrieb</w:t>
         </w:r>
       </w:hyperlink>
     </w:p>
     <w:p>
       <w:pPr>
+        <w:numPr>
+          <w:ilvl w:val="0"/>
+          <w:numId w:val="7"/>
+        </w:numPr>
+        <w:autoSpaceDE w:val="0"/>
+        <w:autoSpaceDN w:val="0"/>
+        <w:adjustRightInd w:val="0"/>
+        <w:spacing w:after="0" w:line="240" w:lineRule="auto"/>
+        <w:ind w:left="0" w:firstLine="0"/>
+        <w:rPr>
+          <w:rFonts w:ascii="AppleSystemUIFont" w:hAnsi="AppleSystemUIFont" w:cs="AppleSystemUIFont"/>
+          <w:kern w:val="0"/>
+          <w:sz w:val="26"/>
+          <w:szCs w:val="26"/>
+          <w:lang w:val="de-DE"/>
+        </w:rPr>
+      </w:pPr>
+      <w:hyperlink r:id="rId11" w:history="1">
+        <w:r>
+          <w:rPr>
+            <w:rStyle w:val="Hyperlink"/>
+            <w:rFonts w:ascii="AppleSystemUIFont" w:hAnsi="AppleSystemUIFont" w:cs="AppleSystemUIFont"/>
+            <w:kern w:val="0"/>
+            <w:sz w:val="26"/>
+            <w:szCs w:val="26"/>
+            <w:lang w:val="de-DE"/>
+          </w:rPr>
+          <w:t>Die Bedeutung des Verbrennungsmotors in der Automobilindustrie: Eine Analyse</w:t>
+        </w:r>
+      </w:hyperlink>
+    </w:p>
+    <w:p>
+      <w:pPr>
+        <w:numPr>
+          <w:ilvl w:val="0"/>
+          <w:numId w:val="7"/>
+        </w:numPr>
+        <w:autoSpaceDE w:val="0"/>
+        <w:autoSpaceDN w:val="0"/>
+        <w:adjustRightInd w:val="0"/>
+        <w:spacing w:after="0" w:line="240" w:lineRule="auto"/>
+        <w:ind w:left="0" w:firstLine="0"/>
+        <w:rPr>
+          <w:rFonts w:ascii="AppleSystemUIFont" w:hAnsi="AppleSystemUIFont" w:cs="AppleSystemUIFont"/>
+          <w:kern w:val="0"/>
+          <w:sz w:val="26"/>
+          <w:szCs w:val="26"/>
+          <w:lang w:val="de-DE"/>
+        </w:rPr>
+      </w:pPr>
+      <w:hyperlink r:id="rId12" w:anchor="gerauschbelastung-im-strassenverkehr" w:history="1">
+        <w:r>
+          <w:rPr>
+            <w:rStyle w:val="Hyperlink"/>
+            <w:rFonts w:ascii="AppleSystemUIFont" w:hAnsi="AppleSystemUIFont" w:cs="AppleSystemUIFont"/>
+            <w:kern w:val="0"/>
+            <w:sz w:val="26"/>
+            <w:szCs w:val="26"/>
+            <w:lang w:val="de-DE"/>
+          </w:rPr>
+          <w:t>Lärm verursacht einen Teil der externen Umweltkosten des Verkehrs.</w:t>
+        </w:r>
+      </w:hyperlink>
+    </w:p>
+    <w:p>
+      <w:pPr>
+        <w:numPr>
+          <w:ilvl w:val="0"/>
+          <w:numId w:val="7"/>
+        </w:numPr>
+        <w:autoSpaceDE w:val="0"/>
+        <w:autoSpaceDN w:val="0"/>
+        <w:adjustRightInd w:val="0"/>
+        <w:spacing w:after="0" w:line="240" w:lineRule="auto"/>
+        <w:ind w:left="0" w:firstLine="0"/>
+        <w:rPr>
+          <w:rFonts w:ascii="AppleSystemUIFont" w:hAnsi="AppleSystemUIFont" w:cs="AppleSystemUIFont"/>
+          <w:kern w:val="0"/>
+          <w:sz w:val="26"/>
+          <w:szCs w:val="26"/>
+          <w:lang w:val="de-DE"/>
+        </w:rPr>
+      </w:pPr>
+      <w:hyperlink r:id="rId13" w:anchor="verkehr-belastet-luft-und-klima-minderungsziele-der-bundesregierung" w:history="1">
+        <w:r>
+          <w:rPr>
+            <w:rStyle w:val="Hyperlink"/>
+            <w:rFonts w:ascii="AppleSystemUIFont" w:hAnsi="AppleSystemUIFont" w:cs="AppleSystemUIFont"/>
+            <w:kern w:val="0"/>
+            <w:sz w:val="26"/>
+            <w:szCs w:val="26"/>
+            <w:lang w:val="de-DE"/>
+          </w:rPr>
+          <w:t>Emissionen des Verkehrs</w:t>
+        </w:r>
+      </w:hyperlink>
+    </w:p>
+    <w:p>
+      <w:pPr>
         <w:rPr>
           <w:lang w:val="de-DE"/>
         </w:rPr>
       </w:pPr>
     </w:p>
     <w:sectPr>
-      <w:footerReference w:type="even" r:id="rId11"/>
-      <w:footerReference w:type="default" r:id="rId12"/>
+      <w:footerReference w:type="even" r:id="rId14"/>
+      <w:footerReference w:type="default" r:id="rId15"/>
       <w:pgSz w:w="12240" w:h="15840"/>
       <w:pgMar w:top="1440" w:right="1440" w:bottom="1440" w:left="1440" w:header="720" w:footer="720" w:gutter="0"/>
       <w:pgNumType w:start="1"/>
@@ -1935,6 +2892,95 @@
     </w:lvl>
   </w:abstractNum>
   <w:abstractNum w:abstractNumId="3" w15:restartNumberingAfterBreak="0">
+    <w:nsid w:val="385B4CAB"/>
+    <w:multiLevelType w:val="hybridMultilevel"/>
+    <w:tmpl w:val="4B6E1AA8"/>
+    <w:lvl w:ilvl="0" w:tplc="0409000F">
+      <w:start w:val="1"/>
+      <w:numFmt w:val="decimal"/>
+      <w:lvlText w:val="%1."/>
+      <w:lvlJc w:val="left"/>
+      <w:pPr>
+        <w:ind w:left="720" w:hanging="360"/>
+      </w:pPr>
+      <w:rPr>
+        <w:rFonts w:hint="default"/>
+      </w:rPr>
+    </w:lvl>
+    <w:lvl w:ilvl="1" w:tplc="04090019" w:tentative="1">
+      <w:start w:val="1"/>
+      <w:numFmt w:val="lowerLetter"/>
+      <w:lvlText w:val="%2."/>
+      <w:lvlJc w:val="left"/>
+      <w:pPr>
+        <w:ind w:left="1440" w:hanging="360"/>
+      </w:pPr>
+    </w:lvl>
+    <w:lvl w:ilvl="2" w:tplc="0409001B" w:tentative="1">
+      <w:start w:val="1"/>
+      <w:numFmt w:val="lowerRoman"/>
+      <w:lvlText w:val="%3."/>
+      <w:lvlJc w:val="right"/>
+      <w:pPr>
+        <w:ind w:left="2160" w:hanging="180"/>
+      </w:pPr>
+    </w:lvl>
+    <w:lvl w:ilvl="3" w:tplc="0409000F" w:tentative="1">
+      <w:start w:val="1"/>
+      <w:numFmt w:val="decimal"/>
+      <w:lvlText w:val="%4."/>
+      <w:lvlJc w:val="left"/>
+      <w:pPr>
+        <w:ind w:left="2880" w:hanging="360"/>
+      </w:pPr>
+    </w:lvl>
+    <w:lvl w:ilvl="4" w:tplc="04090019" w:tentative="1">
+      <w:start w:val="1"/>
+      <w:numFmt w:val="lowerLetter"/>
+      <w:lvlText w:val="%5."/>
+      <w:lvlJc w:val="left"/>
+      <w:pPr>
+        <w:ind w:left="3600" w:hanging="360"/>
+      </w:pPr>
+    </w:lvl>
+    <w:lvl w:ilvl="5" w:tplc="0409001B" w:tentative="1">
+      <w:start w:val="1"/>
+      <w:numFmt w:val="lowerRoman"/>
+      <w:lvlText w:val="%6."/>
+      <w:lvlJc w:val="right"/>
+      <w:pPr>
+        <w:ind w:left="4320" w:hanging="180"/>
+      </w:pPr>
+    </w:lvl>
+    <w:lvl w:ilvl="6" w:tplc="0409000F" w:tentative="1">
+      <w:start w:val="1"/>
+      <w:numFmt w:val="decimal"/>
+      <w:lvlText w:val="%7."/>
+      <w:lvlJc w:val="left"/>
+      <w:pPr>
+        <w:ind w:left="5040" w:hanging="360"/>
+      </w:pPr>
+    </w:lvl>
+    <w:lvl w:ilvl="7" w:tplc="04090019" w:tentative="1">
+      <w:start w:val="1"/>
+      <w:numFmt w:val="lowerLetter"/>
+      <w:lvlText w:val="%8."/>
+      <w:lvlJc w:val="left"/>
+      <w:pPr>
+        <w:ind w:left="5760" w:hanging="360"/>
+      </w:pPr>
+    </w:lvl>
+    <w:lvl w:ilvl="8" w:tplc="0409001B" w:tentative="1">
+      <w:start w:val="1"/>
+      <w:numFmt w:val="lowerRoman"/>
+      <w:lvlText w:val="%9."/>
+      <w:lvlJc w:val="right"/>
+      <w:pPr>
+        <w:ind w:left="6480" w:hanging="180"/>
+      </w:pPr>
+    </w:lvl>
+  </w:abstractNum>
+  <w:abstractNum w:abstractNumId="4" w15:restartNumberingAfterBreak="0">
     <w:nsid w:val="3FDB0122"/>
     <w:multiLevelType w:val="hybridMultilevel"/>
     <w:tmpl w:val="018E118A"/>
@@ -2023,7 +3069,7 @@
       </w:pPr>
     </w:lvl>
   </w:abstractNum>
-  <w:abstractNum w:abstractNumId="4" w15:restartNumberingAfterBreak="0">
+  <w:abstractNum w:abstractNumId="5" w15:restartNumberingAfterBreak="0">
     <w:nsid w:val="50C44172"/>
     <w:multiLevelType w:val="hybridMultilevel"/>
     <w:tmpl w:val="96083676"/>
@@ -2113,7 +3159,7 @@
       </w:pPr>
     </w:lvl>
   </w:abstractNum>
-  <w:abstractNum w:abstractNumId="5" w15:restartNumberingAfterBreak="0">
+  <w:abstractNum w:abstractNumId="6" w15:restartNumberingAfterBreak="0">
     <w:nsid w:val="6EE93873"/>
     <w:multiLevelType w:val="multilevel"/>
     <w:tmpl w:val="D1B83392"/>
@@ -2200,7 +3246,7 @@
       </w:pPr>
     </w:lvl>
   </w:abstractNum>
-  <w:abstractNum w:abstractNumId="6" w15:restartNumberingAfterBreak="0">
+  <w:abstractNum w:abstractNumId="7" w15:restartNumberingAfterBreak="0">
     <w:nsid w:val="7948104D"/>
     <w:multiLevelType w:val="multilevel"/>
     <w:tmpl w:val="C8808346"/>
@@ -2288,25 +3334,34 @@
     </w:lvl>
   </w:abstractNum>
   <w:num w:numId="1" w16cid:durableId="132606605">
-    <w:abstractNumId w:val="3"/>
+    <w:abstractNumId w:val="4"/>
   </w:num>
   <w:num w:numId="2" w16cid:durableId="1186554286">
     <w:abstractNumId w:val="2"/>
   </w:num>
   <w:num w:numId="3" w16cid:durableId="1790277389">
-    <w:abstractNumId w:val="4"/>
+    <w:abstractNumId w:val="5"/>
   </w:num>
   <w:num w:numId="4" w16cid:durableId="1466000700">
-    <w:abstractNumId w:val="6"/>
+    <w:abstractNumId w:val="7"/>
   </w:num>
   <w:num w:numId="5" w16cid:durableId="1889956407">
-    <w:abstractNumId w:val="5"/>
+    <w:abstractNumId w:val="6"/>
   </w:num>
   <w:num w:numId="6" w16cid:durableId="760224916">
     <w:abstractNumId w:val="1"/>
   </w:num>
   <w:num w:numId="7" w16cid:durableId="2136630054">
     <w:abstractNumId w:val="0"/>
+  </w:num>
+  <w:num w:numId="8" w16cid:durableId="784156347">
+    <w:abstractNumId w:val="3"/>
+  </w:num>
+  <w:num w:numId="9" w16cid:durableId="934480975">
+    <w:abstractNumId w:val="7"/>
+    <w:lvlOverride w:ilvl="0">
+      <w:startOverride w:val="1"/>
+    </w:lvlOverride>
   </w:num>
 </w:numbering>
 </file>

</xml_diff>

<commit_message>
add new text to mappe
</commit_message>
<xml_diff>
--- a/Mappe.docx
+++ b/Mappe.docx
@@ -293,7 +293,6 @@
         <w:tabs>
           <w:tab w:val="right" w:leader="dot" w:pos="9350"/>
         </w:tabs>
-        <w:spacing w:line="360" w:lineRule="auto"/>
         <w:rPr>
           <w:rFonts w:asciiTheme="minorHAnsi" w:hAnsiTheme="minorHAnsi" w:cstheme="minorBidi"/>
           <w:b w:val="0"/>
@@ -325,14 +324,14 @@
         </w:rPr>
         <w:fldChar w:fldCharType="separate"/>
       </w:r>
-      <w:hyperlink w:anchor="_Toc190529511" w:history="1">
+      <w:hyperlink w:anchor="_Toc195440906" w:history="1">
         <w:r>
           <w:rPr>
             <w:rStyle w:val="Hyperlink"/>
             <w:noProof/>
             <w:lang w:val="de-DE"/>
           </w:rPr>
-          <w:t>Persönliches Vorwort</w:t>
+          <w:t>Vorwort</w:t>
         </w:r>
         <w:r>
           <w:rPr>
@@ -353,7 +352,7 @@
             <w:noProof/>
             <w:webHidden/>
           </w:rPr>
-          <w:instrText xml:space="preserve"> PAGEREF _Toc190529511 \h </w:instrText>
+          <w:instrText xml:space="preserve"> PAGEREF _Toc195440906 \h </w:instrText>
         </w:r>
         <w:r>
           <w:rPr>
@@ -390,7 +389,6 @@
         <w:tabs>
           <w:tab w:val="right" w:leader="dot" w:pos="9350"/>
         </w:tabs>
-        <w:spacing w:line="360" w:lineRule="auto"/>
         <w:rPr>
           <w:rFonts w:asciiTheme="minorHAnsi" w:hAnsiTheme="minorHAnsi" w:cstheme="minorBidi"/>
           <w:b w:val="0"/>
@@ -400,14 +398,14 @@
           <w:szCs w:val="24"/>
         </w:rPr>
       </w:pPr>
-      <w:hyperlink w:anchor="_Toc190529512" w:history="1">
+      <w:hyperlink w:anchor="_Toc195440907" w:history="1">
         <w:r>
           <w:rPr>
             <w:rStyle w:val="Hyperlink"/>
             <w:noProof/>
             <w:lang w:val="de-DE"/>
           </w:rPr>
-          <w:t>Sollte man total auf den Verbrennungsmotor verzichten?</w:t>
+          <w:t>Sollte man auf den Verbrennungsmotor verzichten?</w:t>
         </w:r>
         <w:r>
           <w:rPr>
@@ -428,7 +426,7 @@
             <w:noProof/>
             <w:webHidden/>
           </w:rPr>
-          <w:instrText xml:space="preserve"> PAGEREF _Toc190529512 \h </w:instrText>
+          <w:instrText xml:space="preserve"> PAGEREF _Toc195440907 \h </w:instrText>
         </w:r>
         <w:r>
           <w:rPr>
@@ -465,7 +463,6 @@
         <w:tabs>
           <w:tab w:val="right" w:leader="dot" w:pos="9350"/>
         </w:tabs>
-        <w:spacing w:line="360" w:lineRule="auto"/>
         <w:rPr>
           <w:rFonts w:asciiTheme="minorHAnsi" w:hAnsiTheme="minorHAnsi" w:cstheme="minorBidi"/>
           <w:bCs w:val="0"/>
@@ -474,7 +471,7 @@
           <w:szCs w:val="24"/>
         </w:rPr>
       </w:pPr>
-      <w:hyperlink w:anchor="_Toc190529513" w:history="1">
+      <w:hyperlink w:anchor="_Toc195440908" w:history="1">
         <w:r>
           <w:rPr>
             <w:rStyle w:val="Hyperlink"/>
@@ -502,7 +499,7 @@
             <w:noProof/>
             <w:webHidden/>
           </w:rPr>
-          <w:instrText xml:space="preserve"> PAGEREF _Toc190529513 \h </w:instrText>
+          <w:instrText xml:space="preserve"> PAGEREF _Toc195440908 \h </w:instrText>
         </w:r>
         <w:r>
           <w:rPr>
@@ -539,7 +536,6 @@
         <w:tabs>
           <w:tab w:val="right" w:leader="dot" w:pos="9350"/>
         </w:tabs>
-        <w:spacing w:line="360" w:lineRule="auto"/>
         <w:rPr>
           <w:rFonts w:asciiTheme="minorHAnsi" w:hAnsiTheme="minorHAnsi" w:cstheme="minorBidi"/>
           <w:b w:val="0"/>
@@ -549,7 +545,7 @@
           <w:szCs w:val="24"/>
         </w:rPr>
       </w:pPr>
-      <w:hyperlink w:anchor="_Toc190529514" w:history="1">
+      <w:hyperlink w:anchor="_Toc195440909" w:history="1">
         <w:r>
           <w:rPr>
             <w:rStyle w:val="Hyperlink"/>
@@ -577,7 +573,7 @@
             <w:noProof/>
             <w:webHidden/>
           </w:rPr>
-          <w:instrText xml:space="preserve"> PAGEREF _Toc190529514 \h </w:instrText>
+          <w:instrText xml:space="preserve"> PAGEREF _Toc195440909 \h </w:instrText>
         </w:r>
         <w:r>
           <w:rPr>
@@ -597,7 +593,7 @@
             <w:noProof/>
             <w:webHidden/>
           </w:rPr>
-          <w:t>5</w:t>
+          <w:t>6</w:t>
         </w:r>
         <w:r>
           <w:rPr>
@@ -614,7 +610,6 @@
         <w:tabs>
           <w:tab w:val="right" w:leader="dot" w:pos="9350"/>
         </w:tabs>
-        <w:spacing w:line="360" w:lineRule="auto"/>
         <w:rPr>
           <w:rFonts w:asciiTheme="minorHAnsi" w:hAnsiTheme="minorHAnsi" w:cstheme="minorBidi"/>
           <w:bCs w:val="0"/>
@@ -623,7 +618,7 @@
           <w:szCs w:val="24"/>
         </w:rPr>
       </w:pPr>
-      <w:hyperlink w:anchor="_Toc190529515" w:history="1">
+      <w:hyperlink w:anchor="_Toc195440910" w:history="1">
         <w:r>
           <w:rPr>
             <w:rStyle w:val="Hyperlink"/>
@@ -651,7 +646,7 @@
             <w:noProof/>
             <w:webHidden/>
           </w:rPr>
-          <w:instrText xml:space="preserve"> PAGEREF _Toc190529515 \h </w:instrText>
+          <w:instrText xml:space="preserve"> PAGEREF _Toc195440910 \h </w:instrText>
         </w:r>
         <w:r>
           <w:rPr>
@@ -671,7 +666,7 @@
             <w:noProof/>
             <w:webHidden/>
           </w:rPr>
-          <w:t>5</w:t>
+          <w:t>6</w:t>
         </w:r>
         <w:r>
           <w:rPr>
@@ -688,7 +683,6 @@
         <w:tabs>
           <w:tab w:val="right" w:leader="dot" w:pos="9350"/>
         </w:tabs>
-        <w:spacing w:line="360" w:lineRule="auto"/>
         <w:rPr>
           <w:rFonts w:asciiTheme="minorHAnsi" w:hAnsiTheme="minorHAnsi" w:cstheme="minorBidi"/>
           <w:b w:val="0"/>
@@ -698,13 +692,307 @@
           <w:szCs w:val="24"/>
         </w:rPr>
       </w:pPr>
-      <w:hyperlink w:anchor="_Toc190529516" w:history="1">
+      <w:hyperlink w:anchor="_Toc195440911" w:history="1">
         <w:r>
           <w:rPr>
             <w:rStyle w:val="Hyperlink"/>
             <w:noProof/>
             <w:lang w:val="de-DE"/>
           </w:rPr>
+          <w:t>Wasserstoff weltweit fast zur Gänze aus fossilen Quellen</w:t>
+        </w:r>
+        <w:r>
+          <w:rPr>
+            <w:noProof/>
+            <w:webHidden/>
+          </w:rPr>
+          <w:tab/>
+        </w:r>
+        <w:r>
+          <w:rPr>
+            <w:noProof/>
+            <w:webHidden/>
+          </w:rPr>
+          <w:fldChar w:fldCharType="begin"/>
+        </w:r>
+        <w:r>
+          <w:rPr>
+            <w:noProof/>
+            <w:webHidden/>
+          </w:rPr>
+          <w:instrText xml:space="preserve"> PAGEREF _Toc195440911 \h </w:instrText>
+        </w:r>
+        <w:r>
+          <w:rPr>
+            <w:noProof/>
+            <w:webHidden/>
+          </w:rPr>
+        </w:r>
+        <w:r>
+          <w:rPr>
+            <w:noProof/>
+            <w:webHidden/>
+          </w:rPr>
+          <w:fldChar w:fldCharType="separate"/>
+        </w:r>
+        <w:r>
+          <w:rPr>
+            <w:noProof/>
+            <w:webHidden/>
+          </w:rPr>
+          <w:t>7</w:t>
+        </w:r>
+        <w:r>
+          <w:rPr>
+            <w:noProof/>
+            <w:webHidden/>
+          </w:rPr>
+          <w:fldChar w:fldCharType="end"/>
+        </w:r>
+      </w:hyperlink>
+    </w:p>
+    <w:p>
+      <w:pPr>
+        <w:pStyle w:val="TOC2"/>
+        <w:tabs>
+          <w:tab w:val="right" w:leader="dot" w:pos="9350"/>
+        </w:tabs>
+        <w:rPr>
+          <w:rFonts w:asciiTheme="minorHAnsi" w:hAnsiTheme="minorHAnsi" w:cstheme="minorBidi"/>
+          <w:bCs w:val="0"/>
+          <w:noProof/>
+          <w:sz w:val="24"/>
+          <w:szCs w:val="24"/>
+        </w:rPr>
+      </w:pPr>
+      <w:hyperlink w:anchor="_Toc195440912" w:history="1">
+        <w:r>
+          <w:rPr>
+            <w:rStyle w:val="Hyperlink"/>
+            <w:noProof/>
+            <w:lang w:val="de-DE"/>
+          </w:rPr>
+          <w:t>Grafikauswertung</w:t>
+        </w:r>
+        <w:r>
+          <w:rPr>
+            <w:noProof/>
+            <w:webHidden/>
+          </w:rPr>
+          <w:tab/>
+        </w:r>
+        <w:r>
+          <w:rPr>
+            <w:noProof/>
+            <w:webHidden/>
+          </w:rPr>
+          <w:fldChar w:fldCharType="begin"/>
+        </w:r>
+        <w:r>
+          <w:rPr>
+            <w:noProof/>
+            <w:webHidden/>
+          </w:rPr>
+          <w:instrText xml:space="preserve"> PAGEREF _Toc195440912 \h </w:instrText>
+        </w:r>
+        <w:r>
+          <w:rPr>
+            <w:noProof/>
+            <w:webHidden/>
+          </w:rPr>
+        </w:r>
+        <w:r>
+          <w:rPr>
+            <w:noProof/>
+            <w:webHidden/>
+          </w:rPr>
+          <w:fldChar w:fldCharType="separate"/>
+        </w:r>
+        <w:r>
+          <w:rPr>
+            <w:noProof/>
+            <w:webHidden/>
+          </w:rPr>
+          <w:t>7</w:t>
+        </w:r>
+        <w:r>
+          <w:rPr>
+            <w:noProof/>
+            <w:webHidden/>
+          </w:rPr>
+          <w:fldChar w:fldCharType="end"/>
+        </w:r>
+      </w:hyperlink>
+    </w:p>
+    <w:p>
+      <w:pPr>
+        <w:pStyle w:val="TOC1"/>
+        <w:tabs>
+          <w:tab w:val="right" w:leader="dot" w:pos="9350"/>
+        </w:tabs>
+        <w:rPr>
+          <w:rFonts w:asciiTheme="minorHAnsi" w:hAnsiTheme="minorHAnsi" w:cstheme="minorBidi"/>
+          <w:b w:val="0"/>
+          <w:bCs w:val="0"/>
+          <w:iCs w:val="0"/>
+          <w:noProof/>
+          <w:szCs w:val="24"/>
+        </w:rPr>
+      </w:pPr>
+      <w:hyperlink w:anchor="_Toc195440913" w:history="1">
+        <w:r>
+          <w:rPr>
+            <w:rStyle w:val="Hyperlink"/>
+            <w:noProof/>
+            <w:lang w:val="de-DE"/>
+          </w:rPr>
+          <w:t>Auf die Tube drücken mit Wasserstoffpaste</w:t>
+        </w:r>
+        <w:r>
+          <w:rPr>
+            <w:noProof/>
+            <w:webHidden/>
+          </w:rPr>
+          <w:tab/>
+        </w:r>
+        <w:r>
+          <w:rPr>
+            <w:noProof/>
+            <w:webHidden/>
+          </w:rPr>
+          <w:fldChar w:fldCharType="begin"/>
+        </w:r>
+        <w:r>
+          <w:rPr>
+            <w:noProof/>
+            <w:webHidden/>
+          </w:rPr>
+          <w:instrText xml:space="preserve"> PAGEREF _Toc195440913 \h </w:instrText>
+        </w:r>
+        <w:r>
+          <w:rPr>
+            <w:noProof/>
+            <w:webHidden/>
+          </w:rPr>
+        </w:r>
+        <w:r>
+          <w:rPr>
+            <w:noProof/>
+            <w:webHidden/>
+          </w:rPr>
+          <w:fldChar w:fldCharType="separate"/>
+        </w:r>
+        <w:r>
+          <w:rPr>
+            <w:noProof/>
+            <w:webHidden/>
+          </w:rPr>
+          <w:t>8</w:t>
+        </w:r>
+        <w:r>
+          <w:rPr>
+            <w:noProof/>
+            <w:webHidden/>
+          </w:rPr>
+          <w:fldChar w:fldCharType="end"/>
+        </w:r>
+      </w:hyperlink>
+    </w:p>
+    <w:p>
+      <w:pPr>
+        <w:pStyle w:val="TOC2"/>
+        <w:tabs>
+          <w:tab w:val="right" w:leader="dot" w:pos="9350"/>
+        </w:tabs>
+        <w:rPr>
+          <w:rFonts w:asciiTheme="minorHAnsi" w:hAnsiTheme="minorHAnsi" w:cstheme="minorBidi"/>
+          <w:bCs w:val="0"/>
+          <w:noProof/>
+          <w:sz w:val="24"/>
+          <w:szCs w:val="24"/>
+        </w:rPr>
+      </w:pPr>
+      <w:hyperlink w:anchor="_Toc195440914" w:history="1">
+        <w:r>
+          <w:rPr>
+            <w:rStyle w:val="Hyperlink"/>
+            <w:noProof/>
+            <w:lang w:val="de-DE"/>
+          </w:rPr>
+          <w:t>Textwiedergabe</w:t>
+        </w:r>
+        <w:r>
+          <w:rPr>
+            <w:noProof/>
+            <w:webHidden/>
+          </w:rPr>
+          <w:tab/>
+        </w:r>
+        <w:r>
+          <w:rPr>
+            <w:noProof/>
+            <w:webHidden/>
+          </w:rPr>
+          <w:fldChar w:fldCharType="begin"/>
+        </w:r>
+        <w:r>
+          <w:rPr>
+            <w:noProof/>
+            <w:webHidden/>
+          </w:rPr>
+          <w:instrText xml:space="preserve"> PAGEREF _Toc195440914 \h </w:instrText>
+        </w:r>
+        <w:r>
+          <w:rPr>
+            <w:noProof/>
+            <w:webHidden/>
+          </w:rPr>
+        </w:r>
+        <w:r>
+          <w:rPr>
+            <w:noProof/>
+            <w:webHidden/>
+          </w:rPr>
+          <w:fldChar w:fldCharType="separate"/>
+        </w:r>
+        <w:r>
+          <w:rPr>
+            <w:noProof/>
+            <w:webHidden/>
+          </w:rPr>
+          <w:t>8</w:t>
+        </w:r>
+        <w:r>
+          <w:rPr>
+            <w:noProof/>
+            <w:webHidden/>
+          </w:rPr>
+          <w:fldChar w:fldCharType="end"/>
+        </w:r>
+      </w:hyperlink>
+    </w:p>
+    <w:p>
+      <w:pPr>
+        <w:pStyle w:val="TOC1"/>
+        <w:tabs>
+          <w:tab w:val="right" w:leader="dot" w:pos="9350"/>
+        </w:tabs>
+        <w:rPr>
+          <w:rFonts w:asciiTheme="minorHAnsi" w:hAnsiTheme="minorHAnsi" w:cstheme="minorBidi"/>
+          <w:b w:val="0"/>
+          <w:bCs w:val="0"/>
+          <w:iCs w:val="0"/>
+          <w:noProof/>
+          <w:szCs w:val="24"/>
+        </w:rPr>
+      </w:pPr>
+      <w:hyperlink w:anchor="_Toc195440915" w:history="1">
+        <w:r>
+          <w:rPr>
+            <w:rStyle w:val="Hyperlink"/>
+            <w:noProof/>
+            <w:lang w:val="de-DE"/>
+          </w:rPr>
           <w:t>Quellenverzeichnis</w:t>
         </w:r>
         <w:r>
@@ -726,7 +1014,7 @@
             <w:noProof/>
             <w:webHidden/>
           </w:rPr>
-          <w:instrText xml:space="preserve"> PAGEREF _Toc190529516 \h </w:instrText>
+          <w:instrText xml:space="preserve"> PAGEREF _Toc195440915 \h </w:instrText>
         </w:r>
         <w:r>
           <w:rPr>
@@ -746,7 +1034,7 @@
             <w:noProof/>
             <w:webHidden/>
           </w:rPr>
-          <w:t>6</w:t>
+          <w:t>10</w:t>
         </w:r>
         <w:r>
           <w:rPr>
@@ -894,33 +1182,6 @@
     </w:p>
     <w:p>
       <w:pPr>
-        <w:rPr>
-          <w:sz w:val="40"/>
-          <w:szCs w:val="40"/>
-          <w:lang w:val="de-DE"/>
-        </w:rPr>
-      </w:pPr>
-    </w:p>
-    <w:p>
-      <w:pPr>
-        <w:rPr>
-          <w:sz w:val="40"/>
-          <w:szCs w:val="40"/>
-          <w:lang w:val="de-DE"/>
-        </w:rPr>
-      </w:pPr>
-    </w:p>
-    <w:p>
-      <w:pPr>
-        <w:rPr>
-          <w:sz w:val="40"/>
-          <w:szCs w:val="40"/>
-          <w:lang w:val="de-DE"/>
-        </w:rPr>
-      </w:pPr>
-    </w:p>
-    <w:p>
-      <w:pPr>
         <w:pStyle w:val="Heading1"/>
         <w:rPr>
           <w:lang w:val="de-DE"/>
@@ -930,24 +1191,12 @@
       <w:bookmarkStart w:id="3" w:name="_Toc189911287"/>
       <w:bookmarkStart w:id="4" w:name="_Toc189911304"/>
       <w:bookmarkStart w:id="5" w:name="_Toc189911783"/>
-      <w:bookmarkStart w:id="6" w:name="_Toc190529511"/>
-      <w:r>
-        <w:rPr>
-          <w:lang w:val="de-DE"/>
-        </w:rPr>
-        <w:t>Persönl</w:t>
-      </w:r>
-      <w:r>
-        <w:rPr>
-          <w:lang w:val="de-DE"/>
-        </w:rPr>
-        <w:t>i</w:t>
-      </w:r>
-      <w:r>
-        <w:rPr>
-          <w:lang w:val="de-DE"/>
-        </w:rPr>
-        <w:t>ches Vorwort</w:t>
+      <w:bookmarkStart w:id="6" w:name="_Toc195440906"/>
+      <w:r>
+        <w:rPr>
+          <w:lang w:val="de-DE"/>
+        </w:rPr>
+        <w:t>Vorwort</w:t>
       </w:r>
       <w:bookmarkEnd w:id="2"/>
       <w:bookmarkEnd w:id="3"/>
@@ -1186,7 +1435,7 @@
           <w:lang w:val="de-DE"/>
         </w:rPr>
       </w:pPr>
-      <w:bookmarkStart w:id="7" w:name="_Toc190529512"/>
+      <w:bookmarkStart w:id="7" w:name="_Toc195440907"/>
       <w:r>
         <w:rPr>
           <w:lang w:val="de-DE"/>
@@ -1211,8 +1460,11 @@
     <w:p>
       <w:pPr>
         <w:pStyle w:val="Heading2"/>
-      </w:pPr>
-      <w:bookmarkStart w:id="8" w:name="_Toc190529513"/>
+        <w:rPr>
+          <w:lang w:val="de-DE"/>
+        </w:rPr>
+      </w:pPr>
+      <w:bookmarkStart w:id="8" w:name="_Toc195440908"/>
       <w:r>
         <w:rPr>
           <w:lang w:val="de-DE"/>
@@ -1836,6 +2088,171 @@
           <w:lang w:val="de-DE"/>
         </w:rPr>
       </w:pPr>
+      <w:bookmarkStart w:id="9" w:name="_Toc195440909"/>
+      <w:r>
+        <w:rPr>
+          <w:lang w:val="de-DE"/>
+        </w:rPr>
+        <w:lastRenderedPageBreak/>
+        <w:t>Wasserstoffantriebe – Wie funktioniert das alles?</w:t>
+      </w:r>
+      <w:bookmarkEnd w:id="9"/>
+    </w:p>
+    <w:p>
+      <w:pPr>
+        <w:pStyle w:val="Heading2"/>
+        <w:rPr>
+          <w:lang w:val="de-DE"/>
+        </w:rPr>
+      </w:pPr>
+      <w:bookmarkStart w:id="10" w:name="_Toc195440910"/>
+      <w:r>
+        <w:rPr>
+          <w:lang w:val="de-DE"/>
+        </w:rPr>
+        <w:t>Textwiedergabe</w:t>
+      </w:r>
+      <w:bookmarkEnd w:id="10"/>
+    </w:p>
+    <w:p>
+      <w:pPr>
+        <w:spacing w:line="360" w:lineRule="auto"/>
+        <w:rPr>
+          <w:lang w:val="de-DE"/>
+        </w:rPr>
+      </w:pPr>
+      <w:r>
+        <w:rPr>
+          <w:lang w:val="de-DE"/>
+        </w:rPr>
+        <w:t>In dem Text, der auf enbw.com veröffentlicht wurde, handelt es darum, wie ein Wasserstoffauto eigentlich funktioniert und wie viel effizienter im Vergleich zu den anderen Fahrzeugen ist.</w:t>
+      </w:r>
+    </w:p>
+    <w:p>
+      <w:pPr>
+        <w:spacing w:line="360" w:lineRule="auto"/>
+        <w:rPr>
+          <w:lang w:val="de-DE"/>
+        </w:rPr>
+      </w:pPr>
+      <w:r>
+        <w:rPr>
+          <w:lang w:val="de-DE"/>
+        </w:rPr>
+        <w:t>Zuerst erläutert der Autor das Konzept der Wasserstoffautos und wie dieser Stoff die Bewegung des Wagens</w:t>
+      </w:r>
+      <w:r>
+        <w:rPr>
+          <w:lang w:val="bg-BG"/>
+        </w:rPr>
+        <w:t xml:space="preserve"> </w:t>
+      </w:r>
+      <w:r>
+        <w:rPr>
+          <w:lang w:val="de-DE"/>
+        </w:rPr>
+        <w:t>ermöglicht. Die Hauptreaktion, bei der die Energie freigegeben wird, passiere in der sogenannten Brennstoffzelle. Da reagiere der Wasserstoff zusammen mit dem Sauerstoff und dann werde die freigegebene Energie einem elektrischen Motor übergegeben, was am Ende das Auto bewege. Das Wichtigste hier sei, dass dieser Prozess keine schädlichen Emissionen erzeugt.</w:t>
+      </w:r>
+    </w:p>
+    <w:p>
+      <w:pPr>
+        <w:spacing w:line="360" w:lineRule="auto"/>
+        <w:rPr>
+          <w:lang w:val="de-DE"/>
+        </w:rPr>
+      </w:pPr>
+      <w:r>
+        <w:rPr>
+          <w:lang w:val="de-DE"/>
+        </w:rPr>
+        <w:t>Weiterhin wird es erklärt, wie eine Brennstoffzelle funktioniert. Die Zelle bestehe im Allgemeinen aus einer Anode und einer Kathode, die durch einen Elektrolyten voneinander getrennt seien. Da der Wasserstoff ohne Intervention mit dem Wasser reagieren könne, sei Energie von außen nicht erforderlich. Aus diesem Grund würden am Ende der Reaktion nur Wasserdämpfe entstehen.</w:t>
+      </w:r>
+    </w:p>
+    <w:p>
+      <w:pPr>
+        <w:spacing w:line="360" w:lineRule="auto"/>
+        <w:rPr>
+          <w:lang w:val="de-DE"/>
+        </w:rPr>
+      </w:pPr>
+      <w:r>
+        <w:rPr>
+          <w:lang w:val="de-DE"/>
+        </w:rPr>
+        <w:t xml:space="preserve">Als Nächstes informiert der Verfasser über die Effizienz dieses Antriebs. Es gebe schon solche Autos, die man von bis zu 700 Kilometern ohne Betankung fahren kann. Das ist im Vergleich zu den Elektrischen, die fast das gleiche Distanz zurücklegen könnten, obwohl ihre Technologie sich seit vielen Jahren entwickle. Der Grund dafür finde man bei dem Wirkungsgrad der Brennstoffzellen. Während der Verbrennungsmotor nur </w:t>
+      </w:r>
+      <w:r>
+        <w:rPr>
+          <w:lang w:val="de-DE"/>
+        </w:rPr>
+        <w:t>ein</w:t>
+      </w:r>
+      <w:r>
+        <w:rPr>
+          <w:lang w:val="de-DE"/>
+        </w:rPr>
+        <w:t xml:space="preserve"> Viertel der erzeugten Kraft anwende, benutze ein Wagen, die sich mit Wasserstoff bewegt, im Gegensatz dazu die Hälfte der produzierten Energie.</w:t>
+      </w:r>
+    </w:p>
+    <w:p>
+      <w:pPr>
+        <w:spacing w:line="360" w:lineRule="auto"/>
+        <w:rPr>
+          <w:lang w:val="de-DE"/>
+        </w:rPr>
+      </w:pPr>
+      <w:r>
+        <w:rPr>
+          <w:lang w:val="de-DE"/>
+        </w:rPr>
+        <w:t xml:space="preserve">Anschließend verdeutlicht der Autor die Ursache dafür, warum die Wasserstofffahrzeuge fast lautlos sind. Der elektrische Motor, dank dessen sich das Auto überhaupt bewegen könne, bekommt seine Energie von der </w:t>
+      </w:r>
+      <w:r>
+        <w:rPr>
+          <w:lang w:val="bg-BG"/>
+        </w:rPr>
+        <w:t>„</w:t>
+      </w:r>
+      <w:r>
+        <w:rPr>
+          <w:lang w:val="de-DE"/>
+        </w:rPr>
+        <w:t>kalte Verbrennung</w:t>
+      </w:r>
+      <w:r>
+        <w:rPr>
+          <w:lang w:val="bg-BG"/>
+        </w:rPr>
+        <w:t>“</w:t>
+      </w:r>
+      <w:r>
+        <w:rPr>
+          <w:lang w:val="de-DE"/>
+        </w:rPr>
+        <w:t xml:space="preserve"> in der Brennstoffzelle. Die beiden Grundteile dieses Systems machen fast keinen Lärm, daher sei der Wasserstoff nicht nur umweltschonend, aber auch sehr gut für die überforderte Straßen in den großen Städten geeignet.</w:t>
+      </w:r>
+    </w:p>
+    <w:p>
+      <w:pPr>
+        <w:rPr>
+          <w:lang w:val="de-DE"/>
+        </w:rPr>
+      </w:pPr>
+      <w:r>
+        <w:rPr>
+          <w:lang w:val="de-DE"/>
+        </w:rPr>
+        <w:br w:type="page"/>
+      </w:r>
+    </w:p>
+    <w:p>
+      <w:pPr>
+        <w:pStyle w:val="Heading1"/>
+        <w:rPr>
+          <w:lang w:val="de-DE"/>
+        </w:rPr>
+      </w:pPr>
+      <w:bookmarkStart w:id="11" w:name="_Toc195440911"/>
       <w:r>
         <w:rPr>
           <w:lang w:val="de-DE"/>
@@ -1843,6 +2260,7 @@
         <w:lastRenderedPageBreak/>
         <w:t>Wasserstoff weltweit fast zur Gänze aus fossilen Quellen</w:t>
       </w:r>
+      <w:bookmarkEnd w:id="11"/>
     </w:p>
     <w:p>
       <w:pPr>
@@ -1851,12 +2269,14 @@
           <w:lang w:val="de-DE"/>
         </w:rPr>
       </w:pPr>
+      <w:bookmarkStart w:id="12" w:name="_Toc195440912"/>
       <w:r>
         <w:rPr>
           <w:lang w:val="de-DE"/>
         </w:rPr>
         <w:t>Grafikauswertung</w:t>
       </w:r>
+      <w:bookmarkEnd w:id="12"/>
     </w:p>
     <w:p>
       <w:pPr>
@@ -1875,13 +2295,165 @@
         <w:rPr>
           <w:lang w:val="de-DE"/>
         </w:rPr>
+        <w:t xml:space="preserve"> den Anteil verschiedener Energiequellen,</w:t>
+      </w:r>
+      <w:r>
+        <w:rPr>
+          <w:lang w:val="de-DE"/>
+        </w:rPr>
         <w:t xml:space="preserve"> </w:t>
       </w:r>
       <w:r>
         <w:rPr>
           <w:lang w:val="de-DE"/>
         </w:rPr>
-        <w:t>de</w:t>
+        <w:t>die für die Erzeugung von Wasserstoff benutzt werden,</w:t>
+      </w:r>
+      <w:r>
+        <w:rPr>
+          <w:lang w:val="de-DE"/>
+        </w:rPr>
+        <w:t xml:space="preserve"> zu entnehmen. Die Daten</w:t>
+      </w:r>
+      <w:r>
+        <w:rPr>
+          <w:lang w:val="de-DE"/>
+        </w:rPr>
+        <w:t xml:space="preserve"> stammen </w:t>
+      </w:r>
+      <w:r>
+        <w:rPr>
+          <w:lang w:val="de-DE"/>
+        </w:rPr>
+        <w:t>von</w:t>
+      </w:r>
+      <w:r>
+        <w:rPr>
+          <w:lang w:val="de-DE"/>
+        </w:rPr>
+        <w:t xml:space="preserve"> </w:t>
+      </w:r>
+      <w:r>
+        <w:rPr>
+          <w:lang w:val="de-DE"/>
+        </w:rPr>
+        <w:t xml:space="preserve">der internationale Energieagentur und wurden </w:t>
+      </w:r>
+      <w:r>
+        <w:rPr>
+          <w:lang w:val="de-DE"/>
+        </w:rPr>
+        <w:t xml:space="preserve">im Jahr </w:t>
+      </w:r>
+      <w:r>
+        <w:rPr>
+          <w:lang w:val="de-DE"/>
+        </w:rPr>
+        <w:t xml:space="preserve">2023 </w:t>
+      </w:r>
+      <w:r>
+        <w:rPr>
+          <w:lang w:val="de-DE"/>
+        </w:rPr>
+        <w:t xml:space="preserve">veröffentlicht. Als Darstellungsform wurde </w:t>
+      </w:r>
+      <w:r>
+        <w:rPr>
+          <w:lang w:val="de-DE"/>
+        </w:rPr>
+        <w:t>ein</w:t>
+      </w:r>
+      <w:r>
+        <w:rPr>
+          <w:lang w:val="de-DE"/>
+        </w:rPr>
+        <w:t xml:space="preserve"> Kreisdiagramm gewählt und die Angaben werden i</w:t>
+      </w:r>
+      <w:r>
+        <w:rPr>
+          <w:lang w:val="de-DE"/>
+        </w:rPr>
+        <w:t xml:space="preserve">n </w:t>
+      </w:r>
+      <w:r>
+        <w:rPr>
+          <w:lang w:val="de-DE"/>
+        </w:rPr>
+        <w:t>Prozent gemacht.</w:t>
+      </w:r>
+    </w:p>
+    <w:p>
+      <w:pPr>
+        <w:spacing w:line="360" w:lineRule="auto"/>
+        <w:rPr>
+          <w:lang w:val="de-DE"/>
+        </w:rPr>
+      </w:pPr>
+      <w:r>
+        <w:rPr>
+          <w:lang w:val="de-DE"/>
+        </w:rPr>
+        <w:t>An erster Stelle liegt das Erdgas mit ca. 62%</w:t>
+      </w:r>
+      <w:r>
+        <w:rPr>
+          <w:lang w:val="de-DE"/>
+        </w:rPr>
+        <w:t>, währen</w:t>
+      </w:r>
+      <w:r>
+        <w:rPr>
+          <w:lang w:val="de-DE"/>
+        </w:rPr>
+        <w:t>d</w:t>
+      </w:r>
+      <w:r>
+        <w:rPr>
+          <w:lang w:val="de-DE"/>
+        </w:rPr>
+        <w:t xml:space="preserve"> sich </w:t>
+      </w:r>
+      <w:r>
+        <w:rPr>
+          <w:lang w:val="de-DE"/>
+        </w:rPr>
+        <w:t>die Elektrolyse</w:t>
+      </w:r>
+      <w:r>
+        <w:rPr>
+          <w:lang w:val="de-DE"/>
+        </w:rPr>
+        <w:t xml:space="preserve"> am unteren Ende befindet</w:t>
+      </w:r>
+      <w:r>
+        <w:rPr>
+          <w:lang w:val="de-DE"/>
+        </w:rPr>
+        <w:t xml:space="preserve">, </w:t>
+      </w:r>
+      <w:r>
+        <w:rPr>
+          <w:lang w:val="de-DE"/>
+        </w:rPr>
+        <w:t xml:space="preserve">mit einem </w:t>
+      </w:r>
+      <w:r>
+        <w:rPr>
+          <w:lang w:val="de-DE"/>
+        </w:rPr>
+        <w:t xml:space="preserve">Prozentsatz </w:t>
+      </w:r>
+      <w:r>
+        <w:rPr>
+          <w:lang w:val="de-DE"/>
+        </w:rPr>
+        <w:t>von</w:t>
+      </w:r>
+      <w:r>
+        <w:rPr>
+          <w:lang w:val="de-DE"/>
+        </w:rPr>
+        <w:t xml:space="preserve"> nur 0.04%. Im Mittelfeld finden wir Kohle</w:t>
       </w:r>
       <w:r>
         <w:rPr>
@@ -1893,7 +2465,79 @@
         <w:rPr>
           <w:lang w:val="de-DE"/>
         </w:rPr>
-        <w:t xml:space="preserve"> Anteil</w:t>
+        <w:t xml:space="preserve"> und Nebenprodukte aus Raffinerien, deren Anteil im Vergleicht zu der Elektrolyse 18 bis 19 Prozent </w:t>
+      </w:r>
+      <w:r>
+        <w:rPr>
+          <w:lang w:val="de-DE"/>
+        </w:rPr>
+        <w:t>beträgt</w:t>
+      </w:r>
+      <w:r>
+        <w:rPr>
+          <w:lang w:val="de-DE"/>
+        </w:rPr>
+        <w:t xml:space="preserve">. Was besonders </w:t>
+      </w:r>
+      <w:r>
+        <w:rPr>
+          <w:lang w:val="de-DE"/>
+        </w:rPr>
+        <w:t xml:space="preserve">auffällt ist, dass </w:t>
+      </w:r>
+      <w:r>
+        <w:rPr>
+          <w:lang w:val="de-DE"/>
+        </w:rPr>
+        <w:t>mehr als</w:t>
+      </w:r>
+      <w:r>
+        <w:rPr>
+          <w:lang w:val="de-DE"/>
+        </w:rPr>
+        <w:t xml:space="preserve"> die </w:t>
+      </w:r>
+      <w:r>
+        <w:rPr>
+          <w:lang w:val="de-DE"/>
+        </w:rPr>
+        <w:t xml:space="preserve">Hälfte der </w:t>
+      </w:r>
+      <w:r>
+        <w:rPr>
+          <w:lang w:val="de-DE"/>
+        </w:rPr>
+        <w:t>Energie durch das Erdgas hergestellt wird, obwohl die Kohle</w:t>
+      </w:r>
+      <w:r>
+        <w:rPr>
+          <w:lang w:val="de-DE"/>
+        </w:rPr>
+        <w:t>n</w:t>
+      </w:r>
+      <w:r>
+        <w:rPr>
+          <w:lang w:val="de-DE"/>
+        </w:rPr>
+        <w:t xml:space="preserve"> weltweit am meisten </w:t>
+      </w:r>
+      <w:r>
+        <w:rPr>
+          <w:lang w:val="de-DE"/>
+        </w:rPr>
+        <w:t>genutzt</w:t>
+      </w:r>
+      <w:r>
+        <w:rPr>
+          <w:lang w:val="de-DE"/>
+        </w:rPr>
+        <w:t xml:space="preserve"> werden. Vielleicht ist es so, weil das Erdgas nicht nur günstiger für die Hersteller von Wasserstoff ist, sondern auch </w:t>
+      </w:r>
+      <w:r>
+        <w:rPr>
+          <w:lang w:val="de-DE"/>
+        </w:rPr>
+        <w:t>gilt</w:t>
       </w:r>
       <w:r>
         <w:rPr>
@@ -1905,13 +2549,143 @@
         <w:rPr>
           <w:lang w:val="de-DE"/>
         </w:rPr>
-        <w:t>verschiedener Energiequellen</w:t>
-      </w:r>
-      <w:r>
-        <w:rPr>
-          <w:lang w:val="de-DE"/>
-        </w:rPr>
-        <w:t>,</w:t>
+        <w:t>di</w:t>
+      </w:r>
+      <w:r>
+        <w:rPr>
+          <w:lang w:val="de-DE"/>
+        </w:rPr>
+        <w:t>e</w:t>
+      </w:r>
+      <w:r>
+        <w:rPr>
+          <w:lang w:val="de-DE"/>
+        </w:rPr>
+        <w:t xml:space="preserve">ser </w:t>
+      </w:r>
+      <w:r>
+        <w:rPr>
+          <w:lang w:val="de-DE"/>
+        </w:rPr>
+        <w:t xml:space="preserve">Antrieb </w:t>
+      </w:r>
+      <w:r>
+        <w:rPr>
+          <w:lang w:val="de-DE"/>
+        </w:rPr>
+        <w:t>als</w:t>
+      </w:r>
+      <w:r>
+        <w:rPr>
+          <w:lang w:val="de-DE"/>
+        </w:rPr>
+        <w:t xml:space="preserve"> naturschonender als die traditionellen Kohle</w:t>
+      </w:r>
+      <w:r>
+        <w:rPr>
+          <w:lang w:val="de-DE"/>
+        </w:rPr>
+        <w:t>n</w:t>
+      </w:r>
+      <w:r>
+        <w:rPr>
+          <w:lang w:val="de-DE"/>
+        </w:rPr>
+        <w:t xml:space="preserve"> und dadurch </w:t>
+      </w:r>
+      <w:r>
+        <w:rPr>
+          <w:lang w:val="de-DE"/>
+        </w:rPr>
+        <w:t>haltet man</w:t>
+      </w:r>
+      <w:r>
+        <w:rPr>
+          <w:lang w:val="de-DE"/>
+        </w:rPr>
+        <w:t xml:space="preserve"> de</w:t>
+      </w:r>
+      <w:r>
+        <w:rPr>
+          <w:lang w:val="de-DE"/>
+        </w:rPr>
+        <w:t>n</w:t>
+      </w:r>
+      <w:r>
+        <w:rPr>
+          <w:lang w:val="de-DE"/>
+        </w:rPr>
+        <w:t xml:space="preserve"> Wasserstoff </w:t>
+      </w:r>
+      <w:r>
+        <w:rPr>
+          <w:lang w:val="de-DE"/>
+        </w:rPr>
+        <w:t xml:space="preserve">für </w:t>
+      </w:r>
+      <w:r>
+        <w:rPr>
+          <w:lang w:val="de-DE"/>
+        </w:rPr>
+        <w:t>naturfreundlich</w:t>
+      </w:r>
+      <w:r>
+        <w:rPr>
+          <w:lang w:val="de-DE"/>
+        </w:rPr>
+        <w:t>e</w:t>
+      </w:r>
+      <w:r>
+        <w:rPr>
+          <w:lang w:val="de-DE"/>
+        </w:rPr>
+        <w:t>n</w:t>
+      </w:r>
+      <w:r>
+        <w:rPr>
+          <w:lang w:val="de-DE"/>
+        </w:rPr>
+        <w:t xml:space="preserve"> Kraftstoff</w:t>
+      </w:r>
+      <w:r>
+        <w:rPr>
+          <w:lang w:val="de-DE"/>
+        </w:rPr>
+        <w:t>.</w:t>
+      </w:r>
+    </w:p>
+    <w:p>
+      <w:pPr>
+        <w:spacing w:line="360" w:lineRule="auto"/>
+        <w:rPr>
+          <w:lang w:val="de-DE"/>
+        </w:rPr>
+      </w:pPr>
+      <w:r>
+        <w:rPr>
+          <w:lang w:val="de-DE"/>
+        </w:rPr>
+        <w:t xml:space="preserve">Überraschend ist die Tatsache, dass der Anteil von </w:t>
+      </w:r>
+      <w:proofErr w:type="spellStart"/>
+      <w:r>
+        <w:rPr>
+          <w:lang w:val="de-DE"/>
+        </w:rPr>
+        <w:t>erneubaren</w:t>
+      </w:r>
+      <w:proofErr w:type="spellEnd"/>
+      <w:r>
+        <w:rPr>
+          <w:lang w:val="de-DE"/>
+        </w:rPr>
+        <w:t xml:space="preserve"> Energiequellen </w:t>
+      </w:r>
+      <w:r>
+        <w:rPr>
+          <w:lang w:val="de-DE"/>
+        </w:rPr>
+        <w:t>im Gegensatz</w:t>
       </w:r>
       <w:r>
         <w:rPr>
@@ -1923,25 +2697,13 @@
         <w:rPr>
           <w:lang w:val="de-DE"/>
         </w:rPr>
-        <w:t>die für die Erzeugung von Wasserstoff benutzt werden</w:t>
-      </w:r>
-      <w:r>
-        <w:rPr>
-          <w:lang w:val="de-DE"/>
-        </w:rPr>
-        <w:t>,</w:t>
-      </w:r>
-      <w:r>
-        <w:rPr>
-          <w:lang w:val="de-DE"/>
-        </w:rPr>
-        <w:t xml:space="preserve"> zu entnehmen. Die Daten</w:t>
-      </w:r>
-      <w:r>
-        <w:rPr>
-          <w:lang w:val="de-DE"/>
-        </w:rPr>
-        <w:t xml:space="preserve"> stammen </w:t>
+        <w:t xml:space="preserve">zu den anderen Quellen </w:t>
+      </w:r>
+      <w:r>
+        <w:rPr>
+          <w:lang w:val="de-DE"/>
+        </w:rPr>
+        <w:t xml:space="preserve">so gering ist, dass man </w:t>
       </w:r>
       <w:r>
         <w:rPr>
@@ -1959,50 +2721,198 @@
         <w:rPr>
           <w:lang w:val="de-DE"/>
         </w:rPr>
-        <w:t xml:space="preserve">der internationale Energieagentur und wurden </w:t>
-      </w:r>
-      <w:r>
-        <w:rPr>
-          <w:lang w:val="de-DE"/>
-        </w:rPr>
-        <w:t xml:space="preserve">im Jahr </w:t>
-      </w:r>
-      <w:r>
-        <w:rPr>
-          <w:lang w:val="de-DE"/>
-        </w:rPr>
-        <w:t xml:space="preserve">2023 </w:t>
-      </w:r>
-      <w:r>
-        <w:rPr>
-          <w:lang w:val="de-DE"/>
-        </w:rPr>
-        <w:t xml:space="preserve">veröffentlicht. Als Darstellungsform wurde </w:t>
-      </w:r>
-      <w:r>
-        <w:rPr>
-          <w:lang w:val="de-DE"/>
-        </w:rPr>
-        <w:t>ein</w:t>
-      </w:r>
-      <w:r>
-        <w:rPr>
-          <w:lang w:val="de-DE"/>
-        </w:rPr>
-        <w:t xml:space="preserve"> Kreisdiagramm gewählt und die Angaben werden i</w:t>
-      </w:r>
-      <w:r>
-        <w:rPr>
-          <w:lang w:val="de-DE"/>
-        </w:rPr>
-        <w:t xml:space="preserve">n </w:t>
-      </w:r>
-      <w:r>
-        <w:rPr>
-          <w:lang w:val="de-DE"/>
-        </w:rPr>
-        <w:t>Prozent gemacht.</w:t>
-      </w:r>
+        <w:t>Nachhaltigkeit</w:t>
+      </w:r>
+      <w:r>
+        <w:rPr>
+          <w:lang w:val="de-DE"/>
+        </w:rPr>
+        <w:t xml:space="preserve"> </w:t>
+      </w:r>
+      <w:r>
+        <w:rPr>
+          <w:lang w:val="de-DE"/>
+        </w:rPr>
+        <w:t>bei der Erzeugung</w:t>
+      </w:r>
+      <w:r>
+        <w:rPr>
+          <w:lang w:val="de-DE"/>
+        </w:rPr>
+        <w:t xml:space="preserve"> </w:t>
+      </w:r>
+      <w:r>
+        <w:rPr>
+          <w:lang w:val="de-DE"/>
+        </w:rPr>
+        <w:t>des</w:t>
+      </w:r>
+      <w:r>
+        <w:rPr>
+          <w:lang w:val="de-DE"/>
+        </w:rPr>
+        <w:t xml:space="preserve"> Wasserstoff</w:t>
+      </w:r>
+      <w:r>
+        <w:rPr>
+          <w:lang w:val="de-DE"/>
+        </w:rPr>
+        <w:t xml:space="preserve">s </w:t>
+      </w:r>
+      <w:r>
+        <w:rPr>
+          <w:lang w:val="de-DE"/>
+        </w:rPr>
+        <w:t>in der nahen Zukunft überhaupt nicht sprechen kann. Man kann also feststellen, dass das Fahren von Wasserstoffautos</w:t>
+      </w:r>
+      <w:r>
+        <w:rPr>
+          <w:lang w:val="de-DE"/>
+        </w:rPr>
+        <w:t xml:space="preserve"> fast den gleichen Effekt wie das Fahren von Autos mit konventionellem Verbrennungsmotor hat. Damit die Situation sich ändert, m</w:t>
+      </w:r>
+      <w:r>
+        <w:rPr>
+          <w:lang w:val="de-DE"/>
+        </w:rPr>
+        <w:t>ü</w:t>
+      </w:r>
+      <w:r>
+        <w:rPr>
+          <w:lang w:val="de-DE"/>
+        </w:rPr>
+        <w:t>ss</w:t>
+      </w:r>
+      <w:r>
+        <w:rPr>
+          <w:lang w:val="de-DE"/>
+        </w:rPr>
+        <w:t>en</w:t>
+      </w:r>
+      <w:r>
+        <w:rPr>
+          <w:lang w:val="de-DE"/>
+        </w:rPr>
+        <w:t xml:space="preserve"> alternative Methoden </w:t>
+      </w:r>
+      <w:r>
+        <w:rPr>
+          <w:lang w:val="de-DE"/>
+        </w:rPr>
+        <w:t>gefunden werden</w:t>
+      </w:r>
+      <w:r>
+        <w:rPr>
+          <w:lang w:val="de-DE"/>
+        </w:rPr>
+        <w:t xml:space="preserve">, </w:t>
+      </w:r>
+      <w:r>
+        <w:rPr>
+          <w:lang w:val="de-DE"/>
+        </w:rPr>
+        <w:t xml:space="preserve">um </w:t>
+      </w:r>
+      <w:r>
+        <w:rPr>
+          <w:lang w:val="de-DE"/>
+        </w:rPr>
+        <w:t xml:space="preserve">das Wasserstoff </w:t>
+      </w:r>
+      <w:r>
+        <w:rPr>
+          <w:lang w:val="de-DE"/>
+        </w:rPr>
+        <w:t xml:space="preserve">zu </w:t>
+      </w:r>
+      <w:r>
+        <w:rPr>
+          <w:lang w:val="de-DE"/>
+        </w:rPr>
+        <w:t>eine</w:t>
+      </w:r>
+      <w:r>
+        <w:rPr>
+          <w:lang w:val="de-DE"/>
+        </w:rPr>
+        <w:t>m</w:t>
+      </w:r>
+      <w:r>
+        <w:rPr>
+          <w:lang w:val="de-DE"/>
+        </w:rPr>
+        <w:t xml:space="preserve"> CO2-neutrale</w:t>
+      </w:r>
+      <w:r>
+        <w:rPr>
+          <w:lang w:val="de-DE"/>
+        </w:rPr>
+        <w:t>n</w:t>
+      </w:r>
+      <w:r>
+        <w:rPr>
+          <w:lang w:val="de-DE"/>
+        </w:rPr>
+        <w:t xml:space="preserve"> Antrieb </w:t>
+      </w:r>
+      <w:r>
+        <w:rPr>
+          <w:lang w:val="de-DE"/>
+        </w:rPr>
+        <w:t xml:space="preserve">zu </w:t>
+      </w:r>
+      <w:r>
+        <w:rPr>
+          <w:lang w:val="de-DE"/>
+        </w:rPr>
+        <w:t>machen.</w:t>
+      </w:r>
+    </w:p>
+    <w:p>
+      <w:pPr>
+        <w:rPr>
+          <w:lang w:val="de-DE"/>
+        </w:rPr>
+      </w:pPr>
+      <w:r>
+        <w:rPr>
+          <w:lang w:val="de-DE"/>
+        </w:rPr>
+        <w:br w:type="page"/>
+      </w:r>
+    </w:p>
+    <w:p>
+      <w:pPr>
+        <w:pStyle w:val="Heading1"/>
+        <w:rPr>
+          <w:lang w:val="de-DE"/>
+        </w:rPr>
+      </w:pPr>
+      <w:bookmarkStart w:id="13" w:name="_Toc195440913"/>
+      <w:r>
+        <w:rPr>
+          <w:lang w:val="de-DE"/>
+        </w:rPr>
+        <w:lastRenderedPageBreak/>
+        <w:t>Auf die Tube drücken mit Wasserstoffpaste</w:t>
+      </w:r>
+      <w:bookmarkEnd w:id="13"/>
+    </w:p>
+    <w:p>
+      <w:pPr>
+        <w:pStyle w:val="Heading2"/>
+        <w:rPr>
+          <w:lang w:val="de-DE"/>
+        </w:rPr>
+      </w:pPr>
+      <w:bookmarkStart w:id="14" w:name="_Toc195440914"/>
+      <w:r>
+        <w:rPr>
+          <w:lang w:val="de-DE"/>
+        </w:rPr>
+        <w:t>Textwiedergabe</w:t>
+      </w:r>
+      <w:bookmarkEnd w:id="14"/>
     </w:p>
     <w:p>
       <w:pPr>
@@ -2015,67 +2925,25 @@
         <w:rPr>
           <w:lang w:val="de-DE"/>
         </w:rPr>
-        <w:t>An erster Stelle liegt das Erdgas mit ca. 62%</w:t>
-      </w:r>
-      <w:r>
-        <w:rPr>
-          <w:lang w:val="de-DE"/>
-        </w:rPr>
-        <w:t>, währen</w:t>
-      </w:r>
-      <w:r>
-        <w:rPr>
-          <w:lang w:val="de-DE"/>
-        </w:rPr>
-        <w:t>d</w:t>
-      </w:r>
-      <w:r>
-        <w:rPr>
-          <w:lang w:val="de-DE"/>
-        </w:rPr>
-        <w:t xml:space="preserve"> sich </w:t>
-      </w:r>
-      <w:r>
-        <w:rPr>
-          <w:lang w:val="de-DE"/>
-        </w:rPr>
-        <w:t>die Elektrolyse</w:t>
-      </w:r>
-      <w:r>
-        <w:rPr>
-          <w:lang w:val="de-DE"/>
-        </w:rPr>
-        <w:t xml:space="preserve"> am unteren Ende befindet</w:t>
-      </w:r>
-      <w:r>
-        <w:rPr>
-          <w:lang w:val="de-DE"/>
-        </w:rPr>
-        <w:t xml:space="preserve">, </w:t>
-      </w:r>
-      <w:r>
-        <w:rPr>
-          <w:lang w:val="de-DE"/>
-        </w:rPr>
-        <w:t xml:space="preserve">mit einem </w:t>
-      </w:r>
-      <w:r>
-        <w:rPr>
-          <w:lang w:val="de-DE"/>
-        </w:rPr>
-        <w:t xml:space="preserve">Prozentsatz </w:t>
-      </w:r>
-      <w:r>
-        <w:rPr>
-          <w:lang w:val="de-DE"/>
-        </w:rPr>
-        <w:t>von</w:t>
-      </w:r>
-      <w:r>
-        <w:rPr>
-          <w:lang w:val="de-DE"/>
-        </w:rPr>
-        <w:t xml:space="preserve"> nur 0.04%. Im Mittelfeld finden wir Kohle</w:t>
+        <w:t>In dem Text, der auf enbw.com am 17.10.2023 veröffentlicht wurde, geht es darum, was eine Wasserstoffpaste überhaupt ist</w:t>
+      </w:r>
+      <w:r>
+        <w:rPr>
+          <w:lang w:val="de-DE"/>
+        </w:rPr>
+        <w:t xml:space="preserve">, ihre </w:t>
+      </w:r>
+      <w:r>
+        <w:rPr>
+          <w:lang w:val="de-DE"/>
+        </w:rPr>
+        <w:t>Vorteil</w:t>
+      </w:r>
+      <w:r>
+        <w:rPr>
+          <w:lang w:val="de-DE"/>
+        </w:rPr>
+        <w:t>e und in welchen Bereichen sie ei</w:t>
       </w:r>
       <w:r>
         <w:rPr>
@@ -2087,49 +2955,207 @@
         <w:rPr>
           <w:lang w:val="de-DE"/>
         </w:rPr>
-        <w:t xml:space="preserve"> und Nebenprodukte aus Raffinerien, deren Anteil im Vergleicht zu der Elektrolyse 18 bis 19 Prozent </w:t>
-      </w:r>
-      <w:r>
-        <w:rPr>
-          <w:lang w:val="de-DE"/>
-        </w:rPr>
-        <w:t>beträgt</w:t>
-      </w:r>
-      <w:r>
-        <w:rPr>
-          <w:lang w:val="de-DE"/>
-        </w:rPr>
-        <w:t xml:space="preserve">. Was besonders </w:t>
-      </w:r>
-      <w:r>
-        <w:rPr>
-          <w:lang w:val="de-DE"/>
-        </w:rPr>
-        <w:t xml:space="preserve">auffällt ist, dass </w:t>
-      </w:r>
-      <w:r>
-        <w:rPr>
-          <w:lang w:val="de-DE"/>
-        </w:rPr>
-        <w:t>mehr als</w:t>
-      </w:r>
-      <w:r>
-        <w:rPr>
-          <w:lang w:val="de-DE"/>
-        </w:rPr>
-        <w:t xml:space="preserve"> die </w:t>
-      </w:r>
-      <w:r>
-        <w:rPr>
-          <w:lang w:val="de-DE"/>
-        </w:rPr>
-        <w:t xml:space="preserve">Hälfte der </w:t>
-      </w:r>
-      <w:r>
-        <w:rPr>
-          <w:lang w:val="de-DE"/>
-        </w:rPr>
-        <w:t>Energie durch das Erdgas hergestellt wird, obwohl die Kohle</w:t>
+        <w:t>ge</w:t>
+      </w:r>
+      <w:r>
+        <w:rPr>
+          <w:lang w:val="de-DE"/>
+        </w:rPr>
+        <w:t>setz</w:t>
+      </w:r>
+      <w:r>
+        <w:rPr>
+          <w:lang w:val="de-DE"/>
+        </w:rPr>
+        <w:t>t</w:t>
+      </w:r>
+      <w:r>
+        <w:rPr>
+          <w:lang w:val="de-DE"/>
+        </w:rPr>
+        <w:t xml:space="preserve"> </w:t>
+      </w:r>
+      <w:r>
+        <w:rPr>
+          <w:lang w:val="de-DE"/>
+        </w:rPr>
+        <w:t xml:space="preserve">werden </w:t>
+      </w:r>
+      <w:r>
+        <w:rPr>
+          <w:lang w:val="de-DE"/>
+        </w:rPr>
+        <w:t>kann</w:t>
+      </w:r>
+      <w:r>
+        <w:rPr>
+          <w:lang w:val="de-DE"/>
+        </w:rPr>
+        <w:t>.</w:t>
+      </w:r>
+    </w:p>
+    <w:p>
+      <w:pPr>
+        <w:spacing w:line="360" w:lineRule="auto"/>
+        <w:rPr>
+          <w:lang w:val="de-DE"/>
+        </w:rPr>
+      </w:pPr>
+      <w:r>
+        <w:rPr>
+          <w:lang w:val="de-DE"/>
+        </w:rPr>
+        <w:t>Zuerst informiert der Autor über die Erfindung einer neuen Methode für Energiespeicherung durch Wasserstoff, die aber keine G</w:t>
+      </w:r>
+      <w:r>
+        <w:rPr>
+          <w:lang w:val="de-DE"/>
+        </w:rPr>
+        <w:t xml:space="preserve">efahren mit sich bringt. Forscher vom </w:t>
+      </w:r>
+      <w:proofErr w:type="spellStart"/>
+      <w:r>
+        <w:rPr>
+          <w:lang w:val="de-DE"/>
+        </w:rPr>
+        <w:t>Frauenhofer</w:t>
+      </w:r>
+      <w:proofErr w:type="spellEnd"/>
+      <w:r>
+        <w:rPr>
+          <w:lang w:val="de-DE"/>
+        </w:rPr>
+        <w:t>-</w:t>
+      </w:r>
+      <w:r>
+        <w:rPr>
+          <w:lang w:val="de-DE"/>
+        </w:rPr>
+        <w:t xml:space="preserve">Institut in Dresden hätten eine Paste entwickelt, durch die man Wasserstoff unter Normaldruck ohne </w:t>
+      </w:r>
+      <w:r>
+        <w:rPr>
+          <w:lang w:val="de-DE"/>
+        </w:rPr>
+        <w:t>Explosionsrisiko</w:t>
+      </w:r>
+      <w:r>
+        <w:rPr>
+          <w:lang w:val="de-DE"/>
+        </w:rPr>
+        <w:t xml:space="preserve"> behalten könne. Die sogenannte „Powerpaste</w:t>
+      </w:r>
+      <w:r>
+        <w:rPr>
+          <w:lang w:val="de-DE"/>
+        </w:rPr>
+        <w:t>”</w:t>
+      </w:r>
+      <w:r>
+        <w:rPr>
+          <w:lang w:val="de-DE"/>
+        </w:rPr>
+        <w:t xml:space="preserve"> sei</w:t>
+      </w:r>
+      <w:r>
+        <w:rPr>
+          <w:lang w:val="de-DE"/>
+        </w:rPr>
+        <w:t xml:space="preserve"> auch</w:t>
+      </w:r>
+      <w:r>
+        <w:rPr>
+          <w:lang w:val="de-DE"/>
+        </w:rPr>
+        <w:t xml:space="preserve"> dabei hilfreich, der Wasserstoff für den Antrieb von </w:t>
+      </w:r>
+      <w:r>
+        <w:rPr>
+          <w:lang w:val="de-DE"/>
+        </w:rPr>
+        <w:t>Kleinstfahrzeugen</w:t>
+      </w:r>
+      <w:r>
+        <w:rPr>
+          <w:lang w:val="de-DE"/>
+        </w:rPr>
+        <w:t xml:space="preserve"> wie E-Rollern zu benutzen.</w:t>
+      </w:r>
+    </w:p>
+    <w:p>
+      <w:pPr>
+        <w:spacing w:line="360" w:lineRule="auto"/>
+        <w:rPr>
+          <w:lang w:val="de-DE"/>
+        </w:rPr>
+      </w:pPr>
+      <w:r>
+        <w:rPr>
+          <w:lang w:val="de-DE"/>
+        </w:rPr>
+        <w:t>Weiterhin erklärt der Verfasser, woraus die Wasserstoffbaste besteht und warum sie keine Gefahren bietet. Der Haupt</w:t>
+      </w:r>
+      <w:r>
+        <w:rPr>
+          <w:lang w:val="de-DE"/>
+        </w:rPr>
+        <w:t>bestandteil</w:t>
+      </w:r>
+      <w:r>
+        <w:rPr>
+          <w:lang w:val="de-DE"/>
+        </w:rPr>
+        <w:t xml:space="preserve"> der Paste sei das Magnesium</w:t>
+      </w:r>
+      <w:r>
+        <w:rPr>
+          <w:lang w:val="de-DE"/>
+        </w:rPr>
+        <w:t xml:space="preserve">, das bei 350 Grad Celsius und fünf- bis sechsfachem Atmosphärendruck mit Wasserstoff reagiere und zu Magnesiumhydrid werde. Genau dieser Stoff sei die Wasserstoffpaste. </w:t>
+      </w:r>
+      <w:r>
+        <w:rPr>
+          <w:lang w:val="de-DE"/>
+        </w:rPr>
+        <w:t xml:space="preserve">Es </w:t>
+      </w:r>
+      <w:r>
+        <w:rPr>
+          <w:lang w:val="de-DE"/>
+        </w:rPr>
+        <w:t>sei nicht schädlich für die Gesundheit und könne zehnmal mehr Energie als die modernen Lithium-Ionen-Batterien speichern. Dazu komme auch der Vorteil, dass man der Wasserstoff nicht unter hohem Druck und bei geringer Temperatur lagern müsse, daher versuchen die Forscher die bis jetzt gebrauchten Drucktanks durch die neuen viel kleineren Magnesiumhydrid-Tanks zu ersetzen.</w:t>
+      </w:r>
+    </w:p>
+    <w:p>
+      <w:pPr>
+        <w:spacing w:line="360" w:lineRule="auto"/>
+        <w:rPr>
+          <w:lang w:val="de-DE"/>
+        </w:rPr>
+      </w:pPr>
+      <w:r>
+        <w:rPr>
+          <w:lang w:val="de-DE"/>
+        </w:rPr>
+        <w:t>Als nächstes erläutert der Autor die verschiedenen Anwendungsmöglichkeiten der Powerpaste i</w:t>
+      </w:r>
+      <w:r>
+        <w:rPr>
+          <w:lang w:val="de-DE"/>
+        </w:rPr>
+        <w:t xml:space="preserve">m Bereich des Verkehrs. Natürlich könne sie in den neuen Wasserstoffautos als Ersatz für </w:t>
+      </w:r>
+      <w:r>
+        <w:rPr>
+          <w:lang w:val="de-DE"/>
+        </w:rPr>
+        <w:t>den</w:t>
+      </w:r>
+      <w:r>
+        <w:rPr>
+          <w:lang w:val="de-DE"/>
+        </w:rPr>
+        <w:t xml:space="preserve"> bis jetzt benutzte</w:t>
       </w:r>
       <w:r>
         <w:rPr>
@@ -2141,25 +3167,43 @@
         <w:rPr>
           <w:lang w:val="de-DE"/>
         </w:rPr>
-        <w:t xml:space="preserve"> weltweit am meisten </w:t>
-      </w:r>
-      <w:r>
-        <w:rPr>
-          <w:lang w:val="de-DE"/>
-        </w:rPr>
-        <w:t>genutzt</w:t>
-      </w:r>
-      <w:r>
-        <w:rPr>
-          <w:lang w:val="de-DE"/>
-        </w:rPr>
-        <w:t xml:space="preserve"> werden. Vielleicht ist es so, weil das Erdgas nicht nur günstiger für die Hersteller von Wasserstoff ist, sondern auch </w:t>
-      </w:r>
-      <w:r>
-        <w:rPr>
-          <w:lang w:val="de-DE"/>
-        </w:rPr>
-        <w:t>gilt</w:t>
+        <w:t xml:space="preserve"> Rohwasserstoff </w:t>
+      </w:r>
+      <w:r>
+        <w:rPr>
+          <w:lang w:val="de-DE"/>
+        </w:rPr>
+        <w:t>eingesetzt</w:t>
+      </w:r>
+      <w:r>
+        <w:rPr>
+          <w:lang w:val="de-DE"/>
+        </w:rPr>
+        <w:t xml:space="preserve"> werden, aber auch sei sie auch für die Wohnwagen geeignet, weil sie durch die Powerpaste Geräte wie Kühlschrank oder Kocher mit Strom versorgen, statt die Energie von </w:t>
+      </w:r>
+      <w:r>
+        <w:rPr>
+          <w:lang w:val="de-DE"/>
+        </w:rPr>
+        <w:t>einem Generator, der fossile Brennstoffe brauche</w:t>
+      </w:r>
+      <w:r>
+        <w:rPr>
+          <w:lang w:val="de-DE"/>
+        </w:rPr>
+        <w:t>, erzeugt zu werden</w:t>
+      </w:r>
+      <w:r>
+        <w:rPr>
+          <w:lang w:val="de-DE"/>
+        </w:rPr>
+        <w:t xml:space="preserve">. </w:t>
+      </w:r>
+      <w:r>
+        <w:rPr>
+          <w:lang w:val="de-DE"/>
+        </w:rPr>
+        <w:t>Ebenso</w:t>
       </w:r>
       <w:r>
         <w:rPr>
@@ -2171,103 +3215,150 @@
         <w:rPr>
           <w:lang w:val="de-DE"/>
         </w:rPr>
-        <w:t>di</w:t>
-      </w:r>
-      <w:r>
-        <w:rPr>
-          <w:lang w:val="de-DE"/>
-        </w:rPr>
-        <w:t>e</w:t>
-      </w:r>
-      <w:r>
-        <w:rPr>
-          <w:lang w:val="de-DE"/>
-        </w:rPr>
-        <w:t xml:space="preserve">ser </w:t>
-      </w:r>
-      <w:r>
-        <w:rPr>
-          <w:lang w:val="de-DE"/>
-        </w:rPr>
-        <w:t xml:space="preserve">Antrieb </w:t>
-      </w:r>
-      <w:r>
-        <w:rPr>
-          <w:lang w:val="de-DE"/>
-        </w:rPr>
-        <w:t>als</w:t>
-      </w:r>
-      <w:r>
-        <w:rPr>
-          <w:lang w:val="de-DE"/>
-        </w:rPr>
-        <w:t xml:space="preserve"> naturschonender als die traditionellen Kohle</w:t>
-      </w:r>
-      <w:r>
-        <w:rPr>
-          <w:lang w:val="de-DE"/>
-        </w:rPr>
-        <w:t>n</w:t>
-      </w:r>
-      <w:r>
-        <w:rPr>
-          <w:lang w:val="de-DE"/>
-        </w:rPr>
-        <w:t xml:space="preserve"> und dadurch </w:t>
-      </w:r>
-      <w:r>
-        <w:rPr>
-          <w:lang w:val="de-DE"/>
-        </w:rPr>
-        <w:t>haltet man</w:t>
-      </w:r>
-      <w:r>
-        <w:rPr>
-          <w:lang w:val="de-DE"/>
-        </w:rPr>
-        <w:t xml:space="preserve"> de</w:t>
-      </w:r>
-      <w:r>
-        <w:rPr>
-          <w:lang w:val="de-DE"/>
-        </w:rPr>
-        <w:t>n</w:t>
-      </w:r>
-      <w:r>
-        <w:rPr>
-          <w:lang w:val="de-DE"/>
-        </w:rPr>
-        <w:t xml:space="preserve"> Wasserstoff </w:t>
-      </w:r>
-      <w:r>
-        <w:rPr>
-          <w:lang w:val="de-DE"/>
-        </w:rPr>
-        <w:t xml:space="preserve">für </w:t>
-      </w:r>
-      <w:r>
-        <w:rPr>
-          <w:lang w:val="de-DE"/>
-        </w:rPr>
-        <w:t>naturfreundlich</w:t>
-      </w:r>
-      <w:r>
-        <w:rPr>
-          <w:lang w:val="de-DE"/>
-        </w:rPr>
-        <w:t>e</w:t>
-      </w:r>
-      <w:r>
-        <w:rPr>
-          <w:lang w:val="de-DE"/>
-        </w:rPr>
-        <w:t>n</w:t>
-      </w:r>
-      <w:r>
-        <w:rPr>
-          <w:lang w:val="de-DE"/>
-        </w:rPr>
-        <w:t xml:space="preserve"> Kraftstoff</w:t>
+        <w:t>könnten</w:t>
+      </w:r>
+      <w:r>
+        <w:rPr>
+          <w:lang w:val="de-DE"/>
+        </w:rPr>
+        <w:t xml:space="preserve"> die Drohnen von der </w:t>
+      </w:r>
+      <w:r>
+        <w:rPr>
+          <w:lang w:val="de-DE"/>
+        </w:rPr>
+        <w:t>Wasserstoffpaste</w:t>
+      </w:r>
+      <w:r>
+        <w:rPr>
+          <w:lang w:val="de-DE"/>
+        </w:rPr>
+        <w:t xml:space="preserve"> profitieren, indem sie</w:t>
+      </w:r>
+      <w:r>
+        <w:rPr>
+          <w:lang w:val="de-DE"/>
+        </w:rPr>
+        <w:t xml:space="preserve"> ihre Energie nicht mehr aus herkömmlichen Akkus beziehen müssten</w:t>
+      </w:r>
+      <w:r>
+        <w:rPr>
+          <w:lang w:val="de-DE"/>
+        </w:rPr>
+        <w:t xml:space="preserve">, was es ihnen erlauben würde, die Flugzeit zu </w:t>
+      </w:r>
+      <w:r>
+        <w:rPr>
+          <w:lang w:val="de-DE"/>
+        </w:rPr>
+        <w:t>verlängern</w:t>
+      </w:r>
+      <w:r>
+        <w:rPr>
+          <w:lang w:val="de-DE"/>
+        </w:rPr>
+        <w:t xml:space="preserve">, ohne das Gesamtgewicht </w:t>
+      </w:r>
+      <w:r>
+        <w:rPr>
+          <w:lang w:val="de-DE"/>
+        </w:rPr>
+        <w:t>der Drohnen</w:t>
+      </w:r>
+      <w:r>
+        <w:rPr>
+          <w:lang w:val="de-DE"/>
+        </w:rPr>
+        <w:t xml:space="preserve"> zu erhöhen.</w:t>
+      </w:r>
+    </w:p>
+    <w:p>
+      <w:pPr>
+        <w:spacing w:line="360" w:lineRule="auto"/>
+        <w:rPr>
+          <w:lang w:val="de-DE"/>
+        </w:rPr>
+      </w:pPr>
+      <w:r>
+        <w:rPr>
+          <w:lang w:val="de-DE"/>
+        </w:rPr>
+        <w:t xml:space="preserve">Anschließend wird es informiert, was die Pläne für </w:t>
+      </w:r>
+      <w:r>
+        <w:rPr>
+          <w:lang w:val="de-DE"/>
+        </w:rPr>
+        <w:t xml:space="preserve">die </w:t>
+      </w:r>
+      <w:r>
+        <w:rPr>
+          <w:lang w:val="de-DE"/>
+        </w:rPr>
+        <w:t>Markteinführung</w:t>
+      </w:r>
+      <w:r>
+        <w:rPr>
+          <w:lang w:val="de-DE"/>
+        </w:rPr>
+        <w:t xml:space="preserve"> </w:t>
+      </w:r>
+      <w:r>
+        <w:rPr>
+          <w:lang w:val="de-DE"/>
+        </w:rPr>
+        <w:t xml:space="preserve">von der Wasserstoffpaste sind. </w:t>
+      </w:r>
+      <w:r>
+        <w:rPr>
+          <w:lang w:val="de-DE"/>
+        </w:rPr>
+        <w:t xml:space="preserve">Bereits 2023 möchte das </w:t>
+      </w:r>
+      <w:proofErr w:type="spellStart"/>
+      <w:r>
+        <w:rPr>
+          <w:lang w:val="de-DE"/>
+        </w:rPr>
+        <w:t>Frauenhofer</w:t>
+      </w:r>
+      <w:proofErr w:type="spellEnd"/>
+      <w:r>
+        <w:rPr>
+          <w:lang w:val="de-DE"/>
+        </w:rPr>
+        <w:t xml:space="preserve">-Institut eine Produktionsanlage </w:t>
+      </w:r>
+      <w:r>
+        <w:rPr>
+          <w:lang w:val="de-DE"/>
+        </w:rPr>
+        <w:lastRenderedPageBreak/>
+        <w:t xml:space="preserve">aufbauen, in der rund vier Tonnen Paste pro Jahr hergestellt werden sollten. Inzwischen hätten die Wissenschaftler Lust darauf, </w:t>
+      </w:r>
+      <w:r>
+        <w:rPr>
+          <w:lang w:val="de-DE"/>
+        </w:rPr>
+        <w:t>mit den Forschungen fortzusetzen</w:t>
+      </w:r>
+      <w:r>
+        <w:rPr>
+          <w:lang w:val="de-DE"/>
+        </w:rPr>
+        <w:t xml:space="preserve">, damit sie </w:t>
+      </w:r>
+      <w:r>
+        <w:rPr>
+          <w:lang w:val="de-DE"/>
+        </w:rPr>
+        <w:t>die Technologie immer mehr verbessern und sie ansprechender machen</w:t>
+      </w:r>
+      <w:r>
+        <w:rPr>
+          <w:lang w:val="de-DE"/>
+        </w:rPr>
+        <w:t xml:space="preserve"> würden</w:t>
       </w:r>
       <w:r>
         <w:rPr>
@@ -2278,229 +3369,10 @@
     </w:p>
     <w:p>
       <w:pPr>
-        <w:spacing w:line="360" w:lineRule="auto"/>
-        <w:rPr>
-          <w:lang w:val="de-DE"/>
-        </w:rPr>
-      </w:pPr>
-      <w:r>
-        <w:rPr>
-          <w:lang w:val="de-DE"/>
-        </w:rPr>
-        <w:t xml:space="preserve">Überraschend ist die Tatsache, dass der Anteil von </w:t>
-      </w:r>
-      <w:proofErr w:type="spellStart"/>
-      <w:r>
-        <w:rPr>
-          <w:lang w:val="de-DE"/>
-        </w:rPr>
-        <w:t>erneubaren</w:t>
-      </w:r>
-      <w:proofErr w:type="spellEnd"/>
-      <w:r>
-        <w:rPr>
-          <w:lang w:val="de-DE"/>
-        </w:rPr>
-        <w:t xml:space="preserve"> Energiequellen </w:t>
-      </w:r>
-      <w:r>
-        <w:rPr>
-          <w:lang w:val="de-DE"/>
-        </w:rPr>
-        <w:t>im Gegensatz</w:t>
-      </w:r>
-      <w:r>
-        <w:rPr>
-          <w:lang w:val="de-DE"/>
-        </w:rPr>
-        <w:t xml:space="preserve"> </w:t>
-      </w:r>
-      <w:r>
-        <w:rPr>
-          <w:lang w:val="de-DE"/>
-        </w:rPr>
-        <w:t xml:space="preserve">zu den anderen Quellen </w:t>
-      </w:r>
-      <w:r>
-        <w:rPr>
-          <w:lang w:val="de-DE"/>
-        </w:rPr>
-        <w:t xml:space="preserve">so gering ist, dass man </w:t>
-      </w:r>
-      <w:r>
-        <w:rPr>
-          <w:lang w:val="de-DE"/>
-        </w:rPr>
-        <w:t>von</w:t>
-      </w:r>
-      <w:r>
-        <w:rPr>
-          <w:lang w:val="de-DE"/>
-        </w:rPr>
-        <w:t xml:space="preserve"> </w:t>
-      </w:r>
-      <w:r>
-        <w:rPr>
-          <w:lang w:val="de-DE"/>
-        </w:rPr>
-        <w:t>Nachhaltigkeit</w:t>
-      </w:r>
-      <w:r>
-        <w:rPr>
-          <w:lang w:val="de-DE"/>
-        </w:rPr>
-        <w:t xml:space="preserve"> </w:t>
-      </w:r>
-      <w:r>
-        <w:rPr>
-          <w:lang w:val="de-DE"/>
-        </w:rPr>
-        <w:t>bei der Erzeugung</w:t>
-      </w:r>
-      <w:r>
-        <w:rPr>
-          <w:lang w:val="de-DE"/>
-        </w:rPr>
-        <w:t xml:space="preserve"> </w:t>
-      </w:r>
-      <w:r>
-        <w:rPr>
-          <w:lang w:val="de-DE"/>
-        </w:rPr>
-        <w:t>des</w:t>
-      </w:r>
-      <w:r>
-        <w:rPr>
-          <w:lang w:val="de-DE"/>
-        </w:rPr>
-        <w:t xml:space="preserve"> Wasserstoff</w:t>
-      </w:r>
-      <w:r>
-        <w:rPr>
-          <w:lang w:val="de-DE"/>
-        </w:rPr>
-        <w:t xml:space="preserve">s </w:t>
-      </w:r>
-      <w:r>
-        <w:rPr>
-          <w:lang w:val="de-DE"/>
-        </w:rPr>
-        <w:t>in der nahen Zukunft überhaupt nicht sprechen kann. Man kann also feststellen, dass das Fahren von Wasserstoffautos</w:t>
-      </w:r>
-      <w:r>
-        <w:rPr>
-          <w:lang w:val="de-DE"/>
-        </w:rPr>
-        <w:t xml:space="preserve"> fast den gleichen Effekt wie das Fahren von Autos mit konventionellem Verbrennungsmotor </w:t>
-      </w:r>
-      <w:r>
-        <w:rPr>
-          <w:lang w:val="de-DE"/>
-        </w:rPr>
-        <w:t>hat</w:t>
-      </w:r>
-      <w:r>
-        <w:rPr>
-          <w:lang w:val="de-DE"/>
-        </w:rPr>
-        <w:t>. Damit die Situation sich ändert, m</w:t>
-      </w:r>
-      <w:r>
-        <w:rPr>
-          <w:lang w:val="de-DE"/>
-        </w:rPr>
-        <w:t>ü</w:t>
-      </w:r>
-      <w:r>
-        <w:rPr>
-          <w:lang w:val="de-DE"/>
-        </w:rPr>
-        <w:t>ss</w:t>
-      </w:r>
-      <w:r>
-        <w:rPr>
-          <w:lang w:val="de-DE"/>
-        </w:rPr>
-        <w:t>en</w:t>
-      </w:r>
-      <w:r>
-        <w:rPr>
-          <w:lang w:val="de-DE"/>
-        </w:rPr>
-        <w:t xml:space="preserve"> alternative Methoden </w:t>
-      </w:r>
-      <w:r>
-        <w:rPr>
-          <w:lang w:val="de-DE"/>
-        </w:rPr>
-        <w:t>gefunden werden</w:t>
-      </w:r>
-      <w:r>
-        <w:rPr>
-          <w:lang w:val="de-DE"/>
-        </w:rPr>
-        <w:t xml:space="preserve">, </w:t>
-      </w:r>
-      <w:r>
-        <w:rPr>
-          <w:lang w:val="de-DE"/>
-        </w:rPr>
-        <w:t xml:space="preserve">um </w:t>
-      </w:r>
-      <w:r>
-        <w:rPr>
-          <w:lang w:val="de-DE"/>
-        </w:rPr>
-        <w:t xml:space="preserve">das Wasserstoff </w:t>
-      </w:r>
-      <w:r>
-        <w:rPr>
-          <w:lang w:val="de-DE"/>
-        </w:rPr>
-        <w:t xml:space="preserve">zu </w:t>
-      </w:r>
-      <w:r>
-        <w:rPr>
-          <w:lang w:val="de-DE"/>
-        </w:rPr>
-        <w:t>eine</w:t>
-      </w:r>
-      <w:r>
-        <w:rPr>
-          <w:lang w:val="de-DE"/>
-        </w:rPr>
-        <w:t>m</w:t>
-      </w:r>
-      <w:r>
-        <w:rPr>
-          <w:lang w:val="de-DE"/>
-        </w:rPr>
-        <w:t xml:space="preserve"> CO2-neutrale</w:t>
-      </w:r>
-      <w:r>
-        <w:rPr>
-          <w:lang w:val="de-DE"/>
-        </w:rPr>
-        <w:t>n</w:t>
-      </w:r>
-      <w:r>
-        <w:rPr>
-          <w:lang w:val="de-DE"/>
-        </w:rPr>
-        <w:t xml:space="preserve"> Antrieb </w:t>
-      </w:r>
-      <w:r>
-        <w:rPr>
-          <w:lang w:val="de-DE"/>
-        </w:rPr>
-        <w:t xml:space="preserve">zu </w:t>
-      </w:r>
-      <w:r>
-        <w:rPr>
-          <w:lang w:val="de-DE"/>
-        </w:rPr>
-        <w:t>machen.</w:t>
-      </w:r>
+        <w:rPr>
+          <w:lang w:val="de-DE"/>
+        </w:rPr>
+      </w:pPr>
       <w:r>
         <w:rPr>
           <w:lang w:val="de-DE"/>
@@ -2510,516 +3382,12 @@
     </w:p>
     <w:p>
       <w:pPr>
-        <w:rPr>
-          <w:lang w:val="de-DE"/>
-        </w:rPr>
-      </w:pPr>
-    </w:p>
-    <w:p>
-      <w:pPr>
-        <w:rPr>
-          <w:lang w:val="de-DE"/>
-        </w:rPr>
-      </w:pPr>
-    </w:p>
-    <w:p>
-      <w:pPr>
-        <w:rPr>
-          <w:lang w:val="de-DE"/>
-        </w:rPr>
-      </w:pPr>
-    </w:p>
-    <w:p>
-      <w:pPr>
-        <w:rPr>
-          <w:lang w:val="de-DE"/>
-        </w:rPr>
-      </w:pPr>
-    </w:p>
-    <w:p>
-      <w:pPr>
         <w:pStyle w:val="Heading1"/>
         <w:rPr>
           <w:lang w:val="de-DE"/>
         </w:rPr>
       </w:pPr>
-      <w:bookmarkStart w:id="9" w:name="_Toc190529514"/>
-      <w:r>
-        <w:rPr>
-          <w:lang w:val="de-DE"/>
-        </w:rPr>
-        <w:t>Wasserstoffantriebe – Wie funktioniert das alles?</w:t>
-      </w:r>
-      <w:bookmarkEnd w:id="9"/>
-    </w:p>
-    <w:p>
-      <w:pPr>
-        <w:pStyle w:val="Heading2"/>
-        <w:rPr>
-          <w:lang w:val="de-DE"/>
-        </w:rPr>
-      </w:pPr>
-      <w:bookmarkStart w:id="10" w:name="_Toc190529515"/>
-      <w:r>
-        <w:rPr>
-          <w:lang w:val="de-DE"/>
-        </w:rPr>
-        <w:t>Textwiedergabe</w:t>
-      </w:r>
-      <w:bookmarkEnd w:id="10"/>
-    </w:p>
-    <w:p>
-      <w:pPr>
-        <w:spacing w:line="360" w:lineRule="auto"/>
-        <w:rPr>
-          <w:lang w:val="de-DE"/>
-        </w:rPr>
-      </w:pPr>
-      <w:r>
-        <w:rPr>
-          <w:lang w:val="de-DE"/>
-        </w:rPr>
-        <w:t xml:space="preserve">In dem Text, der auf enbw.com veröffentlicht wurde, handelt es darum, wie ein Wasserstoffauto </w:t>
-      </w:r>
-      <w:r>
-        <w:rPr>
-          <w:lang w:val="de-DE"/>
-        </w:rPr>
-        <w:t xml:space="preserve">eigentlich funktioniert </w:t>
-      </w:r>
-      <w:r>
-        <w:rPr>
-          <w:lang w:val="de-DE"/>
-        </w:rPr>
-        <w:t xml:space="preserve">und wie viel effizienter im Vergleich zu den anderen </w:t>
-      </w:r>
-      <w:r>
-        <w:rPr>
-          <w:lang w:val="de-DE"/>
-        </w:rPr>
-        <w:t xml:space="preserve">Fahrzeugen </w:t>
-      </w:r>
-      <w:r>
-        <w:rPr>
-          <w:lang w:val="de-DE"/>
-        </w:rPr>
-        <w:t>ist.</w:t>
-      </w:r>
-    </w:p>
-    <w:p>
-      <w:pPr>
-        <w:spacing w:line="360" w:lineRule="auto"/>
-        <w:rPr>
-          <w:lang w:val="de-DE"/>
-        </w:rPr>
-      </w:pPr>
-      <w:r>
-        <w:rPr>
-          <w:lang w:val="de-DE"/>
-        </w:rPr>
-        <w:t xml:space="preserve">Zuerst </w:t>
-      </w:r>
-      <w:r>
-        <w:rPr>
-          <w:lang w:val="de-DE"/>
-        </w:rPr>
-        <w:t>erläutert</w:t>
-      </w:r>
-      <w:r>
-        <w:rPr>
-          <w:lang w:val="de-DE"/>
-        </w:rPr>
-        <w:t xml:space="preserve"> der Autor das Konzept </w:t>
-      </w:r>
-      <w:r>
-        <w:rPr>
-          <w:lang w:val="de-DE"/>
-        </w:rPr>
-        <w:t>der</w:t>
-      </w:r>
-      <w:r>
-        <w:rPr>
-          <w:lang w:val="de-DE"/>
-        </w:rPr>
-        <w:t xml:space="preserve"> Wasserstoffautos und wie diese</w:t>
-      </w:r>
-      <w:r>
-        <w:rPr>
-          <w:lang w:val="de-DE"/>
-        </w:rPr>
-        <w:t>r</w:t>
-      </w:r>
-      <w:r>
-        <w:rPr>
-          <w:lang w:val="de-DE"/>
-        </w:rPr>
-        <w:t xml:space="preserve"> Stoff die Bewegung des Wagens</w:t>
-      </w:r>
-      <w:r>
-        <w:rPr>
-          <w:lang w:val="bg-BG"/>
-        </w:rPr>
-        <w:t xml:space="preserve"> </w:t>
-      </w:r>
-      <w:r>
-        <w:rPr>
-          <w:lang w:val="de-DE"/>
-        </w:rPr>
-        <w:t>ermöglicht</w:t>
-      </w:r>
-      <w:r>
-        <w:rPr>
-          <w:lang w:val="de-DE"/>
-        </w:rPr>
-        <w:t xml:space="preserve">. </w:t>
-      </w:r>
-      <w:r>
-        <w:rPr>
-          <w:lang w:val="de-DE"/>
-        </w:rPr>
-        <w:t xml:space="preserve">Die Hauptreaktion, bei der die Energie freigegeben wird, passiere in der sogenannten Brennstoffzelle. Da reagiere der Wasserstoff zusammen mit dem Sauerstoff und dann werde </w:t>
-      </w:r>
-      <w:r>
-        <w:rPr>
-          <w:lang w:val="de-DE"/>
-        </w:rPr>
-        <w:t>die freigegebene</w:t>
-      </w:r>
-      <w:r>
-        <w:rPr>
-          <w:lang w:val="de-DE"/>
-        </w:rPr>
-        <w:t xml:space="preserve"> Energie einem elektrischen Motor übergegeben, was am Ende das Auto bewege. Das Wichtigste hier sei, dass dieser Prozess keine schädlichen Emissionen erzeugt.</w:t>
-      </w:r>
-    </w:p>
-    <w:p>
-      <w:pPr>
-        <w:spacing w:line="360" w:lineRule="auto"/>
-        <w:rPr>
-          <w:lang w:val="de-DE"/>
-        </w:rPr>
-      </w:pPr>
-      <w:r>
-        <w:rPr>
-          <w:lang w:val="de-DE"/>
-        </w:rPr>
-        <w:t>Weiterhin wird es erklärt</w:t>
-      </w:r>
-      <w:r>
-        <w:rPr>
-          <w:lang w:val="de-DE"/>
-        </w:rPr>
-        <w:t>,</w:t>
-      </w:r>
-      <w:r>
-        <w:rPr>
-          <w:lang w:val="de-DE"/>
-        </w:rPr>
-        <w:t xml:space="preserve"> wie eine Brennstoffzell</w:t>
-      </w:r>
-      <w:r>
-        <w:rPr>
-          <w:lang w:val="de-DE"/>
-        </w:rPr>
-        <w:t>e</w:t>
-      </w:r>
-      <w:r>
-        <w:rPr>
-          <w:lang w:val="de-DE"/>
-        </w:rPr>
-        <w:t xml:space="preserve"> funktioniert</w:t>
-      </w:r>
-      <w:r>
-        <w:rPr>
-          <w:lang w:val="de-DE"/>
-        </w:rPr>
-        <w:t>. Die Zelle bestehe im Allgemeinen aus einer Anode und einer Kathode, die durch einen Elektrolyten voneinander getrennt seien. Da der Wasserstoff ohne Intervention mit dem Wasser reagieren könne, sei Energie von außen nicht erforderlich</w:t>
-      </w:r>
-      <w:r>
-        <w:rPr>
-          <w:lang w:val="de-DE"/>
-        </w:rPr>
-        <w:t>. Aus diesem Grund würden am Ende der Reaktion nur Wasserdämpfe entstehen.</w:t>
-      </w:r>
-    </w:p>
-    <w:p>
-      <w:pPr>
-        <w:spacing w:line="360" w:lineRule="auto"/>
-        <w:rPr>
-          <w:lang w:val="de-DE"/>
-        </w:rPr>
-      </w:pPr>
-      <w:r>
-        <w:rPr>
-          <w:lang w:val="de-DE"/>
-        </w:rPr>
-        <w:t>Als Nächstes</w:t>
-      </w:r>
-      <w:r>
-        <w:rPr>
-          <w:lang w:val="de-DE"/>
-        </w:rPr>
-        <w:t xml:space="preserve"> informiert der Verfasser über die Effizienz diese</w:t>
-      </w:r>
-      <w:r>
-        <w:rPr>
-          <w:lang w:val="de-DE"/>
-        </w:rPr>
-        <w:t>s Antriebs</w:t>
-      </w:r>
-      <w:r>
-        <w:rPr>
-          <w:lang w:val="de-DE"/>
-        </w:rPr>
-        <w:t xml:space="preserve">. Es </w:t>
-      </w:r>
-      <w:r>
-        <w:rPr>
-          <w:lang w:val="de-DE"/>
-        </w:rPr>
-        <w:t>gebe</w:t>
-      </w:r>
-      <w:r>
-        <w:rPr>
-          <w:lang w:val="de-DE"/>
-        </w:rPr>
-        <w:t xml:space="preserve"> schon solche Autos, die man von bis zu 700 Kilometern ohne Betankung fahren kann. Das ist im Vergleich zu den Elektrischen, die </w:t>
-      </w:r>
-      <w:r>
-        <w:rPr>
-          <w:lang w:val="de-DE"/>
-        </w:rPr>
-        <w:t xml:space="preserve">fast </w:t>
-      </w:r>
-      <w:r>
-        <w:rPr>
-          <w:lang w:val="de-DE"/>
-        </w:rPr>
-        <w:t xml:space="preserve">das gleiche Distanz </w:t>
-      </w:r>
-      <w:r>
-        <w:rPr>
-          <w:lang w:val="de-DE"/>
-        </w:rPr>
-        <w:t xml:space="preserve">zurücklegen könnten, obwohl ihre Technologie sich seit vielen Jahren </w:t>
-      </w:r>
-      <w:r>
-        <w:rPr>
-          <w:lang w:val="de-DE"/>
-        </w:rPr>
-        <w:t>entwickle</w:t>
-      </w:r>
-      <w:r>
-        <w:rPr>
-          <w:lang w:val="de-DE"/>
-        </w:rPr>
-        <w:t xml:space="preserve">. Der Grund dafür finde man bei dem Wirkungsgrad der Brennstoffzellen. </w:t>
-      </w:r>
-      <w:r>
-        <w:rPr>
-          <w:lang w:val="de-DE"/>
-        </w:rPr>
-        <w:t xml:space="preserve">Während der Verbrennungsmotor nur </w:t>
-      </w:r>
-      <w:r>
-        <w:rPr>
-          <w:lang w:val="de-DE"/>
-        </w:rPr>
-        <w:t>ein</w:t>
-      </w:r>
-      <w:r>
-        <w:rPr>
-          <w:lang w:val="de-DE"/>
-        </w:rPr>
-        <w:t xml:space="preserve"> Viertel der erzeugten Kraft anwende</w:t>
-      </w:r>
-      <w:r>
-        <w:rPr>
-          <w:lang w:val="de-DE"/>
-        </w:rPr>
-        <w:t xml:space="preserve">, benutze ein Wagen, </w:t>
-      </w:r>
-      <w:r>
-        <w:rPr>
-          <w:lang w:val="de-DE"/>
-        </w:rPr>
-        <w:t xml:space="preserve">die sich </w:t>
-      </w:r>
-      <w:r>
-        <w:rPr>
-          <w:lang w:val="de-DE"/>
-        </w:rPr>
-        <w:t>mit</w:t>
-      </w:r>
-      <w:r>
-        <w:rPr>
-          <w:lang w:val="de-DE"/>
-        </w:rPr>
-        <w:t xml:space="preserve"> Wasserstoff</w:t>
-      </w:r>
-      <w:r>
-        <w:rPr>
-          <w:lang w:val="de-DE"/>
-        </w:rPr>
-        <w:t xml:space="preserve"> </w:t>
-      </w:r>
-      <w:r>
-        <w:rPr>
-          <w:lang w:val="de-DE"/>
-        </w:rPr>
-        <w:t>bewegt</w:t>
-      </w:r>
-      <w:r>
-        <w:rPr>
-          <w:lang w:val="de-DE"/>
-        </w:rPr>
-        <w:t xml:space="preserve">, </w:t>
-      </w:r>
-      <w:r>
-        <w:rPr>
-          <w:lang w:val="de-DE"/>
-        </w:rPr>
-        <w:t xml:space="preserve">im Gegensatz dazu </w:t>
-      </w:r>
-      <w:r>
-        <w:rPr>
-          <w:lang w:val="de-DE"/>
-        </w:rPr>
-        <w:t>die Hälfte der produzierten Energie</w:t>
-      </w:r>
-      <w:r>
-        <w:rPr>
-          <w:lang w:val="de-DE"/>
-        </w:rPr>
-        <w:t>.</w:t>
-      </w:r>
-    </w:p>
-    <w:p>
-      <w:pPr>
-        <w:spacing w:line="360" w:lineRule="auto"/>
-        <w:rPr>
-          <w:lang w:val="de-DE"/>
-        </w:rPr>
-      </w:pPr>
-      <w:r>
-        <w:rPr>
-          <w:lang w:val="de-DE"/>
-        </w:rPr>
-        <w:t xml:space="preserve">Anschließend verdeutlicht der Autor die Ursache dafür, warum die Wasserstofffahrzeuge fast lautlos sind. </w:t>
-      </w:r>
-      <w:r>
-        <w:rPr>
-          <w:lang w:val="de-DE"/>
-        </w:rPr>
-        <w:t>Der elektrische Motor,</w:t>
-      </w:r>
-      <w:r>
-        <w:rPr>
-          <w:lang w:val="de-DE"/>
-        </w:rPr>
-        <w:t xml:space="preserve"> dank dessen sich das Auto überhaupt bewegen könne, </w:t>
-      </w:r>
-      <w:r>
-        <w:rPr>
-          <w:lang w:val="de-DE"/>
-        </w:rPr>
-        <w:lastRenderedPageBreak/>
-        <w:t xml:space="preserve">bekommt seine </w:t>
-      </w:r>
-      <w:r>
-        <w:rPr>
-          <w:lang w:val="de-DE"/>
-        </w:rPr>
-        <w:t xml:space="preserve">Energie von der </w:t>
-      </w:r>
-      <w:r>
-        <w:rPr>
-          <w:lang w:val="bg-BG"/>
-        </w:rPr>
-        <w:t>„</w:t>
-      </w:r>
-      <w:r>
-        <w:rPr>
-          <w:lang w:val="de-DE"/>
-        </w:rPr>
-        <w:t>kalte Verbrennung</w:t>
-      </w:r>
-      <w:r>
-        <w:rPr>
-          <w:lang w:val="bg-BG"/>
-        </w:rPr>
-        <w:t>“</w:t>
-      </w:r>
-      <w:r>
-        <w:rPr>
-          <w:lang w:val="de-DE"/>
-        </w:rPr>
-        <w:t xml:space="preserve"> in der Brennstoffzelle.</w:t>
-      </w:r>
-      <w:r>
-        <w:rPr>
-          <w:lang w:val="de-DE"/>
-        </w:rPr>
-        <w:t xml:space="preserve"> </w:t>
-      </w:r>
-      <w:r>
-        <w:rPr>
-          <w:lang w:val="de-DE"/>
-        </w:rPr>
-        <w:t>Die beiden Grundteile dieses Systems machen fast keinen Lärm</w:t>
-      </w:r>
-      <w:r>
-        <w:rPr>
-          <w:lang w:val="de-DE"/>
-        </w:rPr>
-        <w:t xml:space="preserve">, </w:t>
-      </w:r>
-      <w:r>
-        <w:rPr>
-          <w:lang w:val="de-DE"/>
-        </w:rPr>
-        <w:t>daher</w:t>
-      </w:r>
-      <w:r>
-        <w:rPr>
-          <w:lang w:val="de-DE"/>
-        </w:rPr>
-        <w:t xml:space="preserve"> sei der Wasserstoff nicht nur umweltschonend, aber auch sehr gut für die überforderte Straßen </w:t>
-      </w:r>
-      <w:r>
-        <w:rPr>
-          <w:lang w:val="de-DE"/>
-        </w:rPr>
-        <w:t>in den großen Städten geeignet</w:t>
-      </w:r>
-      <w:r>
-        <w:rPr>
-          <w:lang w:val="de-DE"/>
-        </w:rPr>
-        <w:t>.</w:t>
-      </w:r>
-    </w:p>
-    <w:p>
-      <w:pPr>
-        <w:rPr>
-          <w:lang w:val="de-DE"/>
-        </w:rPr>
-      </w:pPr>
-      <w:r>
-        <w:rPr>
-          <w:lang w:val="de-DE"/>
-        </w:rPr>
-        <w:br w:type="page"/>
-      </w:r>
-    </w:p>
-    <w:p>
-      <w:pPr>
-        <w:pStyle w:val="Heading1"/>
-        <w:rPr>
-          <w:lang w:val="de-DE"/>
-        </w:rPr>
-      </w:pPr>
-      <w:bookmarkStart w:id="11" w:name="_Toc190529516"/>
+      <w:bookmarkStart w:id="15" w:name="_Toc195440915"/>
       <w:r>
         <w:rPr>
           <w:lang w:val="de-DE"/>
@@ -3027,7 +3395,7 @@
         <w:lastRenderedPageBreak/>
         <w:t>Quellenverzeichnis</w:t>
       </w:r>
-      <w:bookmarkEnd w:id="11"/>
+      <w:bookmarkEnd w:id="15"/>
     </w:p>
     <w:p>
       <w:pPr>
@@ -3208,14 +3576,43 @@
     </w:p>
     <w:p>
       <w:pPr>
+        <w:numPr>
+          <w:ilvl w:val="0"/>
+          <w:numId w:val="7"/>
+        </w:numPr>
+        <w:autoSpaceDE w:val="0"/>
+        <w:autoSpaceDN w:val="0"/>
+        <w:adjustRightInd w:val="0"/>
+        <w:spacing w:after="0" w:line="360" w:lineRule="auto"/>
+        <w:ind w:left="0" w:firstLine="0"/>
+        <w:rPr>
+          <w:kern w:val="0"/>
+          <w:sz w:val="28"/>
+          <w:lang w:val="de-DE"/>
+        </w:rPr>
+      </w:pPr>
+      <w:hyperlink r:id="rId15" w:history="1">
+        <w:r>
+          <w:rPr>
+            <w:rStyle w:val="Hyperlink"/>
+            <w:kern w:val="0"/>
+            <w:sz w:val="28"/>
+            <w:lang w:val="de-DE"/>
+          </w:rPr>
+          <w:t>Auf die Tube drücken mit Wasserstoffpaste</w:t>
+        </w:r>
+      </w:hyperlink>
+    </w:p>
+    <w:p>
+      <w:pPr>
         <w:rPr>
           <w:lang w:val="de-DE"/>
         </w:rPr>
       </w:pPr>
     </w:p>
     <w:sectPr>
-      <w:footerReference w:type="even" r:id="rId15"/>
-      <w:footerReference w:type="default" r:id="rId16"/>
+      <w:footerReference w:type="even" r:id="rId16"/>
+      <w:footerReference w:type="default" r:id="rId17"/>
       <w:pgSz w:w="12240" w:h="15840"/>
       <w:pgMar w:top="1440" w:right="1440" w:bottom="1440" w:left="1440" w:header="720" w:footer="720" w:gutter="0"/>
       <w:pgNumType w:start="1"/>

</xml_diff>

<commit_message>
add another text to mappe
</commit_message>
<xml_diff>
--- a/Mappe.docx
+++ b/Mappe.docx
@@ -324,7 +324,7 @@
         </w:rPr>
         <w:fldChar w:fldCharType="separate"/>
       </w:r>
-      <w:hyperlink w:anchor="_Toc195440906" w:history="1">
+      <w:hyperlink w:anchor="_Toc196289724" w:history="1">
         <w:r>
           <w:rPr>
             <w:rStyle w:val="Hyperlink"/>
@@ -352,7 +352,7 @@
             <w:noProof/>
             <w:webHidden/>
           </w:rPr>
-          <w:instrText xml:space="preserve"> PAGEREF _Toc195440906 \h </w:instrText>
+          <w:instrText xml:space="preserve"> PAGEREF _Toc196289724 \h </w:instrText>
         </w:r>
         <w:r>
           <w:rPr>
@@ -398,7 +398,7 @@
           <w:szCs w:val="24"/>
         </w:rPr>
       </w:pPr>
-      <w:hyperlink w:anchor="_Toc195440907" w:history="1">
+      <w:hyperlink w:anchor="_Toc196289725" w:history="1">
         <w:r>
           <w:rPr>
             <w:rStyle w:val="Hyperlink"/>
@@ -426,7 +426,7 @@
             <w:noProof/>
             <w:webHidden/>
           </w:rPr>
-          <w:instrText xml:space="preserve"> PAGEREF _Toc195440907 \h </w:instrText>
+          <w:instrText xml:space="preserve"> PAGEREF _Toc196289725 \h </w:instrText>
         </w:r>
         <w:r>
           <w:rPr>
@@ -471,7 +471,7 @@
           <w:szCs w:val="24"/>
         </w:rPr>
       </w:pPr>
-      <w:hyperlink w:anchor="_Toc195440908" w:history="1">
+      <w:hyperlink w:anchor="_Toc196289726" w:history="1">
         <w:r>
           <w:rPr>
             <w:rStyle w:val="Hyperlink"/>
@@ -499,7 +499,7 @@
             <w:noProof/>
             <w:webHidden/>
           </w:rPr>
-          <w:instrText xml:space="preserve"> PAGEREF _Toc195440908 \h </w:instrText>
+          <w:instrText xml:space="preserve"> PAGEREF _Toc196289726 \h </w:instrText>
         </w:r>
         <w:r>
           <w:rPr>
@@ -545,14 +545,14 @@
           <w:szCs w:val="24"/>
         </w:rPr>
       </w:pPr>
-      <w:hyperlink w:anchor="_Toc195440909" w:history="1">
+      <w:hyperlink w:anchor="_Toc196289727" w:history="1">
         <w:r>
           <w:rPr>
             <w:rStyle w:val="Hyperlink"/>
             <w:noProof/>
             <w:lang w:val="de-DE"/>
           </w:rPr>
-          <w:t>Wasserstoffantriebe – Wie funktioniert das alles?</w:t>
+          <w:t>Recycling von E-Auto-Batterien</w:t>
         </w:r>
         <w:r>
           <w:rPr>
@@ -573,7 +573,7 @@
             <w:noProof/>
             <w:webHidden/>
           </w:rPr>
-          <w:instrText xml:space="preserve"> PAGEREF _Toc195440909 \h </w:instrText>
+          <w:instrText xml:space="preserve"> PAGEREF _Toc196289727 \h </w:instrText>
         </w:r>
         <w:r>
           <w:rPr>
@@ -618,7 +618,7 @@
           <w:szCs w:val="24"/>
         </w:rPr>
       </w:pPr>
-      <w:hyperlink w:anchor="_Toc195440910" w:history="1">
+      <w:hyperlink w:anchor="_Toc196289728" w:history="1">
         <w:r>
           <w:rPr>
             <w:rStyle w:val="Hyperlink"/>
@@ -646,7 +646,7 @@
             <w:noProof/>
             <w:webHidden/>
           </w:rPr>
-          <w:instrText xml:space="preserve"> PAGEREF _Toc195440910 \h </w:instrText>
+          <w:instrText xml:space="preserve"> PAGEREF _Toc196289728 \h </w:instrText>
         </w:r>
         <w:r>
           <w:rPr>
@@ -692,14 +692,14 @@
           <w:szCs w:val="24"/>
         </w:rPr>
       </w:pPr>
-      <w:hyperlink w:anchor="_Toc195440911" w:history="1">
+      <w:hyperlink w:anchor="_Toc196289729" w:history="1">
         <w:r>
           <w:rPr>
             <w:rStyle w:val="Hyperlink"/>
             <w:noProof/>
             <w:lang w:val="de-DE"/>
           </w:rPr>
-          <w:t>Wasserstoff weltweit fast zur Gänze aus fossilen Quellen</w:t>
+          <w:t>Wasserstoffantriebe – Wie funktioniert das alles?</w:t>
         </w:r>
         <w:r>
           <w:rPr>
@@ -720,7 +720,7 @@
             <w:noProof/>
             <w:webHidden/>
           </w:rPr>
-          <w:instrText xml:space="preserve"> PAGEREF _Toc195440911 \h </w:instrText>
+          <w:instrText xml:space="preserve"> PAGEREF _Toc196289729 \h </w:instrText>
         </w:r>
         <w:r>
           <w:rPr>
@@ -765,14 +765,14 @@
           <w:szCs w:val="24"/>
         </w:rPr>
       </w:pPr>
-      <w:hyperlink w:anchor="_Toc195440912" w:history="1">
+      <w:hyperlink w:anchor="_Toc196289730" w:history="1">
         <w:r>
           <w:rPr>
             <w:rStyle w:val="Hyperlink"/>
             <w:noProof/>
             <w:lang w:val="de-DE"/>
           </w:rPr>
-          <w:t>Grafikauswertung</w:t>
+          <w:t>Textwiedergabe</w:t>
         </w:r>
         <w:r>
           <w:rPr>
@@ -793,7 +793,7 @@
             <w:noProof/>
             <w:webHidden/>
           </w:rPr>
-          <w:instrText xml:space="preserve"> PAGEREF _Toc195440912 \h </w:instrText>
+          <w:instrText xml:space="preserve"> PAGEREF _Toc196289730 \h </w:instrText>
         </w:r>
         <w:r>
           <w:rPr>
@@ -839,14 +839,14 @@
           <w:szCs w:val="24"/>
         </w:rPr>
       </w:pPr>
-      <w:hyperlink w:anchor="_Toc195440913" w:history="1">
+      <w:hyperlink w:anchor="_Toc196289731" w:history="1">
         <w:r>
           <w:rPr>
             <w:rStyle w:val="Hyperlink"/>
             <w:noProof/>
             <w:lang w:val="de-DE"/>
           </w:rPr>
-          <w:t>Auf die Tube drücken mit Wasserstoffpaste</w:t>
+          <w:t>Wasserstoff weltweit fast zur Gänze aus fossilen Quellen</w:t>
         </w:r>
         <w:r>
           <w:rPr>
@@ -867,7 +867,7 @@
             <w:noProof/>
             <w:webHidden/>
           </w:rPr>
-          <w:instrText xml:space="preserve"> PAGEREF _Toc195440913 \h </w:instrText>
+          <w:instrText xml:space="preserve"> PAGEREF _Toc196289731 \h </w:instrText>
         </w:r>
         <w:r>
           <w:rPr>
@@ -912,14 +912,14 @@
           <w:szCs w:val="24"/>
         </w:rPr>
       </w:pPr>
-      <w:hyperlink w:anchor="_Toc195440914" w:history="1">
+      <w:hyperlink w:anchor="_Toc196289732" w:history="1">
         <w:r>
           <w:rPr>
             <w:rStyle w:val="Hyperlink"/>
             <w:noProof/>
             <w:lang w:val="de-DE"/>
           </w:rPr>
-          <w:t>Textwiedergabe</w:t>
+          <w:t>Grafikauswertung</w:t>
         </w:r>
         <w:r>
           <w:rPr>
@@ -940,7 +940,7 @@
             <w:noProof/>
             <w:webHidden/>
           </w:rPr>
-          <w:instrText xml:space="preserve"> PAGEREF _Toc195440914 \h </w:instrText>
+          <w:instrText xml:space="preserve"> PAGEREF _Toc196289732 \h </w:instrText>
         </w:r>
         <w:r>
           <w:rPr>
@@ -986,13 +986,160 @@
           <w:szCs w:val="24"/>
         </w:rPr>
       </w:pPr>
-      <w:hyperlink w:anchor="_Toc195440915" w:history="1">
+      <w:hyperlink w:anchor="_Toc196289733" w:history="1">
         <w:r>
           <w:rPr>
             <w:rStyle w:val="Hyperlink"/>
             <w:noProof/>
             <w:lang w:val="de-DE"/>
           </w:rPr>
+          <w:t>Auf die Tube drücken mit Wasserstoffpaste</w:t>
+        </w:r>
+        <w:r>
+          <w:rPr>
+            <w:noProof/>
+            <w:webHidden/>
+          </w:rPr>
+          <w:tab/>
+        </w:r>
+        <w:r>
+          <w:rPr>
+            <w:noProof/>
+            <w:webHidden/>
+          </w:rPr>
+          <w:fldChar w:fldCharType="begin"/>
+        </w:r>
+        <w:r>
+          <w:rPr>
+            <w:noProof/>
+            <w:webHidden/>
+          </w:rPr>
+          <w:instrText xml:space="preserve"> PAGEREF _Toc196289733 \h </w:instrText>
+        </w:r>
+        <w:r>
+          <w:rPr>
+            <w:noProof/>
+            <w:webHidden/>
+          </w:rPr>
+        </w:r>
+        <w:r>
+          <w:rPr>
+            <w:noProof/>
+            <w:webHidden/>
+          </w:rPr>
+          <w:fldChar w:fldCharType="separate"/>
+        </w:r>
+        <w:r>
+          <w:rPr>
+            <w:noProof/>
+            <w:webHidden/>
+          </w:rPr>
+          <w:t>9</w:t>
+        </w:r>
+        <w:r>
+          <w:rPr>
+            <w:noProof/>
+            <w:webHidden/>
+          </w:rPr>
+          <w:fldChar w:fldCharType="end"/>
+        </w:r>
+      </w:hyperlink>
+    </w:p>
+    <w:p>
+      <w:pPr>
+        <w:pStyle w:val="TOC2"/>
+        <w:tabs>
+          <w:tab w:val="right" w:leader="dot" w:pos="9350"/>
+        </w:tabs>
+        <w:rPr>
+          <w:rFonts w:asciiTheme="minorHAnsi" w:hAnsiTheme="minorHAnsi" w:cstheme="minorBidi"/>
+          <w:bCs w:val="0"/>
+          <w:noProof/>
+          <w:sz w:val="24"/>
+          <w:szCs w:val="24"/>
+        </w:rPr>
+      </w:pPr>
+      <w:hyperlink w:anchor="_Toc196289734" w:history="1">
+        <w:r>
+          <w:rPr>
+            <w:rStyle w:val="Hyperlink"/>
+            <w:noProof/>
+            <w:lang w:val="de-DE"/>
+          </w:rPr>
+          <w:t>Textwiedergabe</w:t>
+        </w:r>
+        <w:r>
+          <w:rPr>
+            <w:noProof/>
+            <w:webHidden/>
+          </w:rPr>
+          <w:tab/>
+        </w:r>
+        <w:r>
+          <w:rPr>
+            <w:noProof/>
+            <w:webHidden/>
+          </w:rPr>
+          <w:fldChar w:fldCharType="begin"/>
+        </w:r>
+        <w:r>
+          <w:rPr>
+            <w:noProof/>
+            <w:webHidden/>
+          </w:rPr>
+          <w:instrText xml:space="preserve"> PAGEREF _Toc196289734 \h </w:instrText>
+        </w:r>
+        <w:r>
+          <w:rPr>
+            <w:noProof/>
+            <w:webHidden/>
+          </w:rPr>
+        </w:r>
+        <w:r>
+          <w:rPr>
+            <w:noProof/>
+            <w:webHidden/>
+          </w:rPr>
+          <w:fldChar w:fldCharType="separate"/>
+        </w:r>
+        <w:r>
+          <w:rPr>
+            <w:noProof/>
+            <w:webHidden/>
+          </w:rPr>
+          <w:t>9</w:t>
+        </w:r>
+        <w:r>
+          <w:rPr>
+            <w:noProof/>
+            <w:webHidden/>
+          </w:rPr>
+          <w:fldChar w:fldCharType="end"/>
+        </w:r>
+      </w:hyperlink>
+    </w:p>
+    <w:p>
+      <w:pPr>
+        <w:pStyle w:val="TOC1"/>
+        <w:tabs>
+          <w:tab w:val="right" w:leader="dot" w:pos="9350"/>
+        </w:tabs>
+        <w:rPr>
+          <w:rFonts w:asciiTheme="minorHAnsi" w:hAnsiTheme="minorHAnsi" w:cstheme="minorBidi"/>
+          <w:b w:val="0"/>
+          <w:bCs w:val="0"/>
+          <w:iCs w:val="0"/>
+          <w:noProof/>
+          <w:szCs w:val="24"/>
+        </w:rPr>
+      </w:pPr>
+      <w:hyperlink w:anchor="_Toc196289735" w:history="1">
+        <w:r>
+          <w:rPr>
+            <w:rStyle w:val="Hyperlink"/>
+            <w:noProof/>
+            <w:lang w:val="de-DE"/>
+          </w:rPr>
           <w:t>Quellenverzeichnis</w:t>
         </w:r>
         <w:r>
@@ -1014,7 +1161,7 @@
             <w:noProof/>
             <w:webHidden/>
           </w:rPr>
-          <w:instrText xml:space="preserve"> PAGEREF _Toc195440915 \h </w:instrText>
+          <w:instrText xml:space="preserve"> PAGEREF _Toc196289735 \h </w:instrText>
         </w:r>
         <w:r>
           <w:rPr>
@@ -1034,7 +1181,7 @@
             <w:noProof/>
             <w:webHidden/>
           </w:rPr>
-          <w:t>10</w:t>
+          <w:t>11</w:t>
         </w:r>
         <w:r>
           <w:rPr>
@@ -1191,7 +1338,7 @@
       <w:bookmarkStart w:id="3" w:name="_Toc189911287"/>
       <w:bookmarkStart w:id="4" w:name="_Toc189911304"/>
       <w:bookmarkStart w:id="5" w:name="_Toc189911783"/>
-      <w:bookmarkStart w:id="6" w:name="_Toc195440906"/>
+      <w:bookmarkStart w:id="6" w:name="_Toc196289724"/>
       <w:r>
         <w:rPr>
           <w:lang w:val="de-DE"/>
@@ -1435,7 +1582,7 @@
           <w:lang w:val="de-DE"/>
         </w:rPr>
       </w:pPr>
-      <w:bookmarkStart w:id="7" w:name="_Toc195440907"/>
+      <w:bookmarkStart w:id="7" w:name="_Toc196289725"/>
       <w:r>
         <w:rPr>
           <w:lang w:val="de-DE"/>
@@ -1464,7 +1611,7 @@
           <w:lang w:val="de-DE"/>
         </w:rPr>
       </w:pPr>
-      <w:bookmarkStart w:id="8" w:name="_Toc195440908"/>
+      <w:bookmarkStart w:id="8" w:name="_Toc196289726"/>
       <w:r>
         <w:rPr>
           <w:lang w:val="de-DE"/>
@@ -2088,7 +2235,276 @@
           <w:lang w:val="de-DE"/>
         </w:rPr>
       </w:pPr>
-      <w:bookmarkStart w:id="9" w:name="_Toc195440909"/>
+      <w:bookmarkStart w:id="9" w:name="_Toc196289727"/>
+      <w:r>
+        <w:rPr>
+          <w:lang w:val="de-DE"/>
+        </w:rPr>
+        <w:lastRenderedPageBreak/>
+        <w:t>Recycling von E-Auto-Batterien</w:t>
+      </w:r>
+      <w:bookmarkEnd w:id="9"/>
+    </w:p>
+    <w:p>
+      <w:pPr>
+        <w:pStyle w:val="Heading2"/>
+        <w:rPr>
+          <w:lang w:val="de-DE"/>
+        </w:rPr>
+      </w:pPr>
+      <w:bookmarkStart w:id="10" w:name="_Toc196289728"/>
+      <w:r>
+        <w:rPr>
+          <w:lang w:val="de-DE"/>
+        </w:rPr>
+        <w:t>Textwiedergabe</w:t>
+      </w:r>
+      <w:bookmarkEnd w:id="10"/>
+    </w:p>
+    <w:p>
+      <w:pPr>
+        <w:spacing w:line="360" w:lineRule="auto"/>
+        <w:rPr>
+          <w:lang w:val="de-DE"/>
+        </w:rPr>
+      </w:pPr>
+      <w:r>
+        <w:rPr>
+          <w:lang w:val="de-DE"/>
+        </w:rPr>
+        <w:t xml:space="preserve">In dem Text mit dem Titel „Her mit dem Schrott“, der von Ben Kutz am 21.05.2024 auf </w:t>
+      </w:r>
+      <w:hyperlink r:id="rId10" w:history="1">
+        <w:r>
+          <w:rPr>
+            <w:rStyle w:val="Hyperlink"/>
+            <w:lang w:val="de-DE"/>
+          </w:rPr>
+          <w:t>www.zeit.de</w:t>
+        </w:r>
+      </w:hyperlink>
+      <w:r>
+        <w:rPr>
+          <w:lang w:val="de-DE"/>
+        </w:rPr>
+        <w:t xml:space="preserve"> veröffentlicht wurde, geht es um das Recycling der E-Auto-Batterien, nachdem ihr Lebenslauf zu Ende gekommen ist.</w:t>
+      </w:r>
+    </w:p>
+    <w:p>
+      <w:pPr>
+        <w:spacing w:line="360" w:lineRule="auto"/>
+        <w:rPr>
+          <w:lang w:val="de-DE"/>
+        </w:rPr>
+      </w:pPr>
+      <w:r>
+        <w:rPr>
+          <w:lang w:val="de-DE"/>
+        </w:rPr>
+        <w:t>Zunächst berichtet der Autor, wofür diese Batterien gebraucht werden können, nachdem sie nicht mehr für das E-Auto geeignet sind. Laut Branchenexperten werden die E-Autos in Deutschland bis 2030 über 15 Millionen sein, aus denen ein großer Teil mit Batterien, die ihr Lebensende erreicht haben, sein werden. Obwohl die Kapazität der Batterien für ein E-Auto nicht mehr akzeptabel sei, könne es für andere Anwendungen ganz völlig reichen. Ein gutes Beispiel sei die Speicher für Solarenergie.</w:t>
+      </w:r>
+    </w:p>
+    <w:p>
+      <w:pPr>
+        <w:spacing w:line="360" w:lineRule="auto"/>
+        <w:rPr>
+          <w:rStyle w:val="cskcde"/>
+          <w:lang w:val="de-DE"/>
+        </w:rPr>
+      </w:pPr>
+      <w:r>
+        <w:rPr>
+          <w:lang w:val="de-DE"/>
+        </w:rPr>
+        <w:t xml:space="preserve">Weiterhin beschreibt der Verfasser das </w:t>
+      </w:r>
+      <w:r>
+        <w:rPr>
+          <w:rStyle w:val="cskcde"/>
+          <w:lang w:val="de-DE"/>
+        </w:rPr>
+        <w:t>Recyclingprozess</w:t>
+      </w:r>
+      <w:r>
+        <w:rPr>
+          <w:rStyle w:val="cskcde"/>
+          <w:lang w:val="de-DE"/>
+        </w:rPr>
+        <w:t xml:space="preserve"> und die Probleme dabei. Wegen der Vielfalt von Formen und Größe der Batterien, </w:t>
+      </w:r>
+      <w:proofErr w:type="gramStart"/>
+      <w:r>
+        <w:rPr>
+          <w:rStyle w:val="cskcde"/>
+          <w:lang w:val="de-DE"/>
+        </w:rPr>
+        <w:t>werde</w:t>
+      </w:r>
+      <w:proofErr w:type="gramEnd"/>
+      <w:r>
+        <w:rPr>
+          <w:rStyle w:val="cskcde"/>
+          <w:lang w:val="de-DE"/>
+        </w:rPr>
+        <w:t xml:space="preserve"> das </w:t>
+      </w:r>
+      <w:r>
+        <w:rPr>
+          <w:rStyle w:val="cskcde"/>
+          <w:lang w:val="de-DE"/>
+        </w:rPr>
+        <w:t>Recycling</w:t>
+      </w:r>
+      <w:r>
+        <w:rPr>
+          <w:rStyle w:val="cskcde"/>
+          <w:lang w:val="de-DE"/>
+        </w:rPr>
+        <w:t xml:space="preserve"> nicht </w:t>
+      </w:r>
+      <w:r>
+        <w:rPr>
+          <w:rStyle w:val="cskcde"/>
+          <w:lang w:val="de-DE"/>
+        </w:rPr>
+        <w:t>einfach</w:t>
+      </w:r>
+      <w:r>
+        <w:rPr>
+          <w:rStyle w:val="cskcde"/>
+          <w:lang w:val="de-DE"/>
+        </w:rPr>
+        <w:t xml:space="preserve"> </w:t>
+      </w:r>
+      <w:r>
+        <w:rPr>
+          <w:rStyle w:val="cskcde"/>
+          <w:lang w:val="de-DE"/>
+        </w:rPr>
+        <w:t>automatisiert, sondern passiere alles von Hand. Laut Volkswagen enthalten die Batterien eine Menge von wertvollen Metallen wie Lithium oder Mangan, die wiederverwenden werden können. Das Problem sei, dass die Rohstoffe aus China günstiger als die Recycelten seien, aber</w:t>
+      </w:r>
+      <w:r>
+        <w:rPr>
+          <w:rStyle w:val="cskcde"/>
+          <w:lang w:val="de-DE"/>
+        </w:rPr>
+        <w:t xml:space="preserve"> laut der Experten für E-Mobilität wird die Situation sich bald ändern.</w:t>
+      </w:r>
+    </w:p>
+    <w:p>
+      <w:pPr>
+        <w:spacing w:line="360" w:lineRule="auto"/>
+        <w:rPr>
+          <w:rStyle w:val="cskcde"/>
+          <w:lang w:val="de-DE"/>
+        </w:rPr>
+      </w:pPr>
+      <w:r>
+        <w:rPr>
+          <w:rStyle w:val="cskcde"/>
+          <w:lang w:val="de-DE"/>
+        </w:rPr>
+        <w:t xml:space="preserve">Anschließend informiert der Autor über die Pläne der EU, durch die man mit dem Problem zurechtkommen versucht. Laut der neuen Regeln muss jede neue Batterie einen </w:t>
+      </w:r>
+      <w:r>
+        <w:rPr>
+          <w:rStyle w:val="cskcde"/>
+          <w:lang w:val="de-DE"/>
+        </w:rPr>
+        <w:t>Mindestanteil an wiederverwerteten Metallen</w:t>
+      </w:r>
+      <w:r>
+        <w:rPr>
+          <w:rStyle w:val="cskcde"/>
+          <w:lang w:val="de-DE"/>
+        </w:rPr>
+        <w:t xml:space="preserve"> enthalten.</w:t>
+      </w:r>
+      <w:r>
+        <w:rPr>
+          <w:rStyle w:val="cskcde"/>
+          <w:lang w:val="bg-BG"/>
+        </w:rPr>
+        <w:t xml:space="preserve"> </w:t>
+      </w:r>
+      <w:r>
+        <w:rPr>
+          <w:rStyle w:val="cskcde"/>
+          <w:lang w:val="de-DE"/>
+        </w:rPr>
+        <w:t xml:space="preserve">Bis 2031 </w:t>
+      </w:r>
+      <w:r>
+        <w:rPr>
+          <w:rStyle w:val="cskcde"/>
+          <w:lang w:val="de-DE"/>
+        </w:rPr>
+        <w:t>muss man</w:t>
+      </w:r>
+      <w:r>
+        <w:rPr>
+          <w:rStyle w:val="cskcde"/>
+          <w:lang w:val="de-DE"/>
+        </w:rPr>
+        <w:t xml:space="preserve"> auch</w:t>
+      </w:r>
+      <w:r>
+        <w:rPr>
+          <w:rStyle w:val="cskcde"/>
+          <w:lang w:val="de-DE"/>
+        </w:rPr>
+        <w:t xml:space="preserve"> 4</w:t>
+      </w:r>
+      <w:r>
+        <w:rPr>
+          <w:rStyle w:val="cskcde"/>
+          <w:lang w:val="bg-BG"/>
+        </w:rPr>
+        <w:t>/</w:t>
+      </w:r>
+      <w:r>
+        <w:rPr>
+          <w:rStyle w:val="cskcde"/>
+          <w:lang w:val="de-DE"/>
+        </w:rPr>
+        <w:t>5 von dem Lithium in wiederverwerteten Batterien recyceln</w:t>
+      </w:r>
+      <w:r>
+        <w:rPr>
+          <w:rStyle w:val="cskcde"/>
+          <w:lang w:val="de-DE"/>
+        </w:rPr>
+        <w:t>.</w:t>
+      </w:r>
+    </w:p>
+    <w:p>
+      <w:pPr>
+        <w:rPr>
+          <w:lang w:val="de-DE"/>
+        </w:rPr>
+      </w:pPr>
+    </w:p>
+    <w:p>
+      <w:pPr>
+        <w:rPr>
+          <w:lang w:val="de-DE"/>
+        </w:rPr>
+      </w:pPr>
+      <w:r>
+        <w:rPr>
+          <w:lang w:val="de-DE"/>
+        </w:rPr>
+        <w:br w:type="page"/>
+      </w:r>
+    </w:p>
+    <w:p>
+      <w:pPr>
+        <w:pStyle w:val="Heading1"/>
+        <w:rPr>
+          <w:lang w:val="de-DE"/>
+        </w:rPr>
+      </w:pPr>
+      <w:bookmarkStart w:id="11" w:name="_Toc196289729"/>
       <w:r>
         <w:rPr>
           <w:lang w:val="de-DE"/>
@@ -2096,7 +2512,7 @@
         <w:lastRenderedPageBreak/>
         <w:t>Wasserstoffantriebe – Wie funktioniert das alles?</w:t>
       </w:r>
-      <w:bookmarkEnd w:id="9"/>
+      <w:bookmarkEnd w:id="11"/>
     </w:p>
     <w:p>
       <w:pPr>
@@ -2105,14 +2521,14 @@
           <w:lang w:val="de-DE"/>
         </w:rPr>
       </w:pPr>
-      <w:bookmarkStart w:id="10" w:name="_Toc195440910"/>
+      <w:bookmarkStart w:id="12" w:name="_Toc196289730"/>
       <w:r>
         <w:rPr>
           <w:lang w:val="de-DE"/>
         </w:rPr>
         <w:t>Textwiedergabe</w:t>
       </w:r>
-      <w:bookmarkEnd w:id="10"/>
+      <w:bookmarkEnd w:id="12"/>
     </w:p>
     <w:p>
       <w:pPr>
@@ -2252,7 +2668,7 @@
           <w:lang w:val="de-DE"/>
         </w:rPr>
       </w:pPr>
-      <w:bookmarkStart w:id="11" w:name="_Toc195440911"/>
+      <w:bookmarkStart w:id="13" w:name="_Toc196289731"/>
       <w:r>
         <w:rPr>
           <w:lang w:val="de-DE"/>
@@ -2260,7 +2676,7 @@
         <w:lastRenderedPageBreak/>
         <w:t>Wasserstoff weltweit fast zur Gänze aus fossilen Quellen</w:t>
       </w:r>
-      <w:bookmarkEnd w:id="11"/>
+      <w:bookmarkEnd w:id="13"/>
     </w:p>
     <w:p>
       <w:pPr>
@@ -2269,14 +2685,14 @@
           <w:lang w:val="de-DE"/>
         </w:rPr>
       </w:pPr>
-      <w:bookmarkStart w:id="12" w:name="_Toc195440912"/>
+      <w:bookmarkStart w:id="14" w:name="_Toc196289732"/>
       <w:r>
         <w:rPr>
           <w:lang w:val="de-DE"/>
         </w:rPr>
         <w:t>Grafikauswertung</w:t>
       </w:r>
-      <w:bookmarkEnd w:id="12"/>
+      <w:bookmarkEnd w:id="14"/>
     </w:p>
     <w:p>
       <w:pPr>
@@ -2888,7 +3304,7 @@
           <w:lang w:val="de-DE"/>
         </w:rPr>
       </w:pPr>
-      <w:bookmarkStart w:id="13" w:name="_Toc195440913"/>
+      <w:bookmarkStart w:id="15" w:name="_Toc196289733"/>
       <w:r>
         <w:rPr>
           <w:lang w:val="de-DE"/>
@@ -2896,7 +3312,7 @@
         <w:lastRenderedPageBreak/>
         <w:t>Auf die Tube drücken mit Wasserstoffpaste</w:t>
       </w:r>
-      <w:bookmarkEnd w:id="13"/>
+      <w:bookmarkEnd w:id="15"/>
     </w:p>
     <w:p>
       <w:pPr>
@@ -2905,14 +3321,14 @@
           <w:lang w:val="de-DE"/>
         </w:rPr>
       </w:pPr>
-      <w:bookmarkStart w:id="14" w:name="_Toc195440914"/>
+      <w:bookmarkStart w:id="16" w:name="_Toc196289734"/>
       <w:r>
         <w:rPr>
           <w:lang w:val="de-DE"/>
         </w:rPr>
         <w:t>Textwiedergabe</w:t>
       </w:r>
-      <w:bookmarkEnd w:id="14"/>
+      <w:bookmarkEnd w:id="16"/>
     </w:p>
     <w:p>
       <w:pPr>
@@ -3295,13 +3711,7 @@
         <w:rPr>
           <w:lang w:val="de-DE"/>
         </w:rPr>
-        <w:t>Markteinführung</w:t>
-      </w:r>
-      <w:r>
-        <w:rPr>
-          <w:lang w:val="de-DE"/>
-        </w:rPr>
-        <w:t xml:space="preserve"> </w:t>
+        <w:t xml:space="preserve">Markteinführung </w:t>
       </w:r>
       <w:r>
         <w:rPr>
@@ -3387,7 +3797,7 @@
           <w:lang w:val="de-DE"/>
         </w:rPr>
       </w:pPr>
-      <w:bookmarkStart w:id="15" w:name="_Toc195440915"/>
+      <w:bookmarkStart w:id="17" w:name="_Toc196289735"/>
       <w:r>
         <w:rPr>
           <w:lang w:val="de-DE"/>
@@ -3395,7 +3805,7 @@
         <w:lastRenderedPageBreak/>
         <w:t>Quellenverzeichnis</w:t>
       </w:r>
-      <w:bookmarkEnd w:id="15"/>
+      <w:bookmarkEnd w:id="17"/>
     </w:p>
     <w:p>
       <w:pPr>
@@ -3431,7 +3841,7 @@
           <w:lang w:val="de-DE"/>
         </w:rPr>
       </w:pPr>
-      <w:hyperlink r:id="rId10" w:history="1">
+      <w:hyperlink r:id="rId11" w:history="1">
         <w:r>
           <w:rPr>
             <w:rStyle w:val="Hyperlink"/>
@@ -3464,7 +3874,7 @@
           <w:lang w:val="de-DE"/>
         </w:rPr>
       </w:pPr>
-      <w:hyperlink r:id="rId11" w:history="1">
+      <w:hyperlink r:id="rId12" w:history="1">
         <w:r>
           <w:rPr>
             <w:rStyle w:val="Hyperlink"/>
@@ -3497,7 +3907,7 @@
           <w:lang w:val="de-DE"/>
         </w:rPr>
       </w:pPr>
-      <w:hyperlink r:id="rId12" w:anchor="gerauschbelastung-im-strassenverkehr" w:history="1">
+      <w:hyperlink r:id="rId13" w:anchor="gerauschbelastung-im-strassenverkehr" w:history="1">
         <w:r>
           <w:rPr>
             <w:rStyle w:val="Hyperlink"/>
@@ -3530,7 +3940,7 @@
           <w:lang w:val="de-DE"/>
         </w:rPr>
       </w:pPr>
-      <w:hyperlink r:id="rId13" w:anchor="verkehr-belastet-luft-und-klima-minderungsziele-der-bundesregierung" w:history="1">
+      <w:hyperlink r:id="rId14" w:anchor="verkehr-belastet-luft-und-klima-minderungsziele-der-bundesregierung" w:history="1">
         <w:r>
           <w:rPr>
             <w:rStyle w:val="Hyperlink"/>
@@ -3558,16 +3968,17 @@
         <w:rPr>
           <w:rFonts w:ascii="AppleSystemUIFont" w:hAnsi="AppleSystemUIFont" w:cs="AppleSystemUIFont"/>
           <w:kern w:val="0"/>
-          <w:sz w:val="28"/>
-          <w:lang w:val="de-DE"/>
-        </w:rPr>
-      </w:pPr>
-      <w:hyperlink r:id="rId14" w:history="1">
+          <w:sz w:val="26"/>
+          <w:szCs w:val="26"/>
+          <w:lang w:val="de-DE"/>
+        </w:rPr>
+      </w:pPr>
+      <w:hyperlink r:id="rId15" w:history="1">
         <w:r>
           <w:rPr>
             <w:rStyle w:val="Hyperlink"/>
-            <w:sz w:val="28"/>
-            <w:szCs w:val="32"/>
+            <w:sz w:val="26"/>
+            <w:szCs w:val="26"/>
             <w:lang w:val="de-DE"/>
           </w:rPr>
           <w:t>Wasserstoff weltweit fast zur Gänze aus fossilen Quellen</w:t>
@@ -3587,16 +3998,18 @@
         <w:ind w:left="0" w:firstLine="0"/>
         <w:rPr>
           <w:kern w:val="0"/>
-          <w:sz w:val="28"/>
-          <w:lang w:val="de-DE"/>
-        </w:rPr>
-      </w:pPr>
-      <w:hyperlink r:id="rId15" w:history="1">
+          <w:sz w:val="26"/>
+          <w:szCs w:val="26"/>
+          <w:lang w:val="de-DE"/>
+        </w:rPr>
+      </w:pPr>
+      <w:hyperlink r:id="rId16" w:history="1">
         <w:r>
           <w:rPr>
             <w:rStyle w:val="Hyperlink"/>
             <w:kern w:val="0"/>
-            <w:sz w:val="28"/>
+            <w:sz w:val="26"/>
+            <w:szCs w:val="26"/>
             <w:lang w:val="de-DE"/>
           </w:rPr>
           <w:t>Auf die Tube drücken mit Wasserstoffpaste</w:t>
@@ -3605,14 +4018,76 @@
     </w:p>
     <w:p>
       <w:pPr>
+        <w:numPr>
+          <w:ilvl w:val="0"/>
+          <w:numId w:val="7"/>
+        </w:numPr>
+        <w:autoSpaceDE w:val="0"/>
+        <w:autoSpaceDN w:val="0"/>
+        <w:adjustRightInd w:val="0"/>
+        <w:spacing w:after="0" w:line="360" w:lineRule="auto"/>
+        <w:ind w:left="0" w:firstLine="0"/>
+        <w:rPr>
+          <w:kern w:val="0"/>
+          <w:sz w:val="26"/>
+          <w:szCs w:val="26"/>
+          <w:lang w:val="de-DE"/>
+        </w:rPr>
+      </w:pPr>
+      <w:hyperlink r:id="rId17" w:history="1">
+        <w:r>
+          <w:rPr>
+            <w:rStyle w:val="Hyperlink"/>
+            <w:kern w:val="0"/>
+            <w:sz w:val="26"/>
+            <w:szCs w:val="26"/>
+            <w:lang w:val="de-DE"/>
+          </w:rPr>
+          <w:t>Recycling von E-Auto-Batterien</w:t>
+        </w:r>
+      </w:hyperlink>
+    </w:p>
+    <w:p>
+      <w:pPr>
+        <w:numPr>
+          <w:ilvl w:val="0"/>
+          <w:numId w:val="7"/>
+        </w:numPr>
+        <w:autoSpaceDE w:val="0"/>
+        <w:autoSpaceDN w:val="0"/>
+        <w:adjustRightInd w:val="0"/>
+        <w:spacing w:after="0" w:line="360" w:lineRule="auto"/>
+        <w:ind w:left="0" w:firstLine="0"/>
+        <w:rPr>
+          <w:kern w:val="0"/>
+          <w:sz w:val="26"/>
+          <w:szCs w:val="26"/>
+          <w:lang w:val="de-DE"/>
+        </w:rPr>
+      </w:pPr>
+      <w:hyperlink r:id="rId18" w:history="1">
+        <w:r>
+          <w:rPr>
+            <w:rStyle w:val="Hyperlink"/>
+            <w:kern w:val="0"/>
+            <w:sz w:val="26"/>
+            <w:szCs w:val="26"/>
+            <w:lang w:val="de-DE"/>
+          </w:rPr>
+          <w:t>Speicher und Transportmöglichkeiten für Wasserstoff</w:t>
+        </w:r>
+      </w:hyperlink>
+    </w:p>
+    <w:p>
+      <w:pPr>
         <w:rPr>
           <w:lang w:val="de-DE"/>
         </w:rPr>
       </w:pPr>
     </w:p>
     <w:sectPr>
-      <w:footerReference w:type="even" r:id="rId16"/>
-      <w:footerReference w:type="default" r:id="rId17"/>
+      <w:footerReference w:type="even" r:id="rId19"/>
+      <w:footerReference w:type="default" r:id="rId20"/>
       <w:pgSz w:w="12240" w:h="15840"/>
       <w:pgMar w:top="1440" w:right="1440" w:bottom="1440" w:left="1440" w:header="720" w:footer="720" w:gutter="0"/>
       <w:pgNumType w:start="1"/>
@@ -5685,6 +6160,11 @@
       <w:u w:val="single"/>
     </w:rPr>
   </w:style>
+  <w:style w:type="character" w:customStyle="1" w:styleId="cskcde">
+    <w:name w:val="cskcde"/>
+    <w:basedOn w:val="DefaultParagraphFont"/>
+    <w:rsid w:val="004B7152"/>
+  </w:style>
 </w:styles>
 </file>
 

</xml_diff>